<commit_message>
Wrote more report, added pretty pictures and awesome tables.
</commit_message>
<xml_diff>
--- a/Assignment 2 report.docx
+++ b/Assignment 2 report.docx
@@ -4,6 +4,7 @@
   <w:body>
     <w:p>
       <w:pPr>
+        <w:pStyle w:val="Overskrift1"/>
         <w:rPr>
           <w:lang w:val="en-US"/>
         </w:rPr>
@@ -302,31 +303,7 @@
         <w:rPr>
           <w:lang w:val="en-US"/>
         </w:rPr>
-        <w:t>WS1</w:t>
-      </w:r>
-      <w:r>
-        <w:rPr>
-          <w:lang w:val="en-US"/>
-        </w:rPr>
-        <w:t>0</w:t>
-      </w:r>
-      <w:r>
-        <w:rPr>
-          <w:lang w:val="en-US"/>
-        </w:rPr>
-        <w:t>0: Wind speed at 10</w:t>
-      </w:r>
-      <w:r>
-        <w:rPr>
-          <w:lang w:val="en-US"/>
-        </w:rPr>
-        <w:t>0</w:t>
-      </w:r>
-      <w:r>
-        <w:rPr>
-          <w:lang w:val="en-US"/>
-        </w:rPr>
-        <w:t>m above ground level.</w:t>
+        <w:t>WS100: Wind speed at 100m above ground level.</w:t>
       </w:r>
     </w:p>
     <w:p>
@@ -377,6 +354,7 @@
     </w:p>
     <w:p>
       <w:pPr>
+        <w:pStyle w:val="Overskrift2"/>
         <w:rPr>
           <w:lang w:val="en-US"/>
         </w:rPr>
@@ -527,21 +505,31 @@
         <w:rPr>
           <w:lang w:val="en-US"/>
         </w:rPr>
-        <w:t xml:space="preserve"> To figure out </w:t>
-      </w:r>
-      <w:proofErr w:type="spellStart"/>
-      <w:r>
-        <w:rPr>
-          <w:lang w:val="en-US"/>
-        </w:rPr>
-        <w:t>wich</w:t>
-      </w:r>
-      <w:proofErr w:type="spellEnd"/>
-      <w:r>
-        <w:rPr>
-          <w:lang w:val="en-US"/>
-        </w:rPr>
-        <w:t xml:space="preserve"> one of these models produce the most accurate prediction, we check the predicted power output from each of the models against the measured power output using Root Mean Square Error (RMSE). The lower RMSE-value, the better our prediction is. We also use a coefficient of determination, R^2, as a double check on our test. The higher R^2 score, the better the prediction.</w:t>
+        <w:t xml:space="preserve"> To figure out w</w:t>
+      </w:r>
+      <w:r>
+        <w:rPr>
+          <w:lang w:val="en-US"/>
+        </w:rPr>
+        <w:t>h</w:t>
+      </w:r>
+      <w:r>
+        <w:rPr>
+          <w:lang w:val="en-US"/>
+        </w:rPr>
+        <w:t>ich one of these models produce the most accurate prediction, we check the predicted power output from each of the models against the measured power output using Root Mean Square Error (RMSE). The lower RMSE-value, the better our prediction is. We also use a coefficient of determination, R^2, as a double check on our test. The higher R^2 score, the better the prediction</w:t>
+      </w:r>
+      <w:r>
+        <w:rPr>
+          <w:lang w:val="en-US"/>
+        </w:rPr>
+        <w:t>. A R^2 value of 1 shows a perfect prediction</w:t>
+      </w:r>
+      <w:r>
+        <w:rPr>
+          <w:lang w:val="en-US"/>
+        </w:rPr>
+        <w:t>.</w:t>
       </w:r>
     </w:p>
     <w:p>
@@ -573,20 +561,90 @@
         <w:rPr>
           <w:lang w:val="en-US"/>
         </w:rPr>
-        <w:t>We optimized the models using cross validation grid search. *SET IN OPTIMAL PARAMETERS FOUND FOR EACH MODEL*.</w:t>
-      </w:r>
-    </w:p>
-    <w:p>
-      <w:pPr>
-        <w:rPr>
-          <w:lang w:val="en-US"/>
-        </w:rPr>
-      </w:pPr>
-      <w:r>
-        <w:rPr>
-          <w:lang w:val="en-US"/>
-        </w:rPr>
         <w:lastRenderedPageBreak/>
+        <w:t>We optimized the models using cross validation grid search</w:t>
+      </w:r>
+      <w:r>
+        <w:rPr>
+          <w:lang w:val="en-US"/>
+        </w:rPr>
+        <w:t xml:space="preserve">, except the linear regression model as it does not contain any hyperparameters to </w:t>
+      </w:r>
+      <w:r>
+        <w:rPr>
+          <w:lang w:val="en-US"/>
+        </w:rPr>
+        <w:t>tweak</w:t>
+      </w:r>
+      <w:r>
+        <w:rPr>
+          <w:lang w:val="en-US"/>
+        </w:rPr>
+        <w:t xml:space="preserve">. </w:t>
+      </w:r>
+      <w:r>
+        <w:rPr>
+          <w:lang w:val="en-US"/>
+        </w:rPr>
+        <w:t xml:space="preserve">In the case of </w:t>
+      </w:r>
+      <w:proofErr w:type="gramStart"/>
+      <w:r>
+        <w:rPr>
+          <w:lang w:val="en-US"/>
+        </w:rPr>
+        <w:t>ANN</w:t>
+      </w:r>
+      <w:proofErr w:type="gramEnd"/>
+      <w:r>
+        <w:rPr>
+          <w:lang w:val="en-US"/>
+        </w:rPr>
+        <w:t xml:space="preserve"> we chose to do this with trial a</w:t>
+      </w:r>
+      <w:r>
+        <w:rPr>
+          <w:lang w:val="en-US"/>
+        </w:rPr>
+        <w:t>n</w:t>
+      </w:r>
+      <w:r>
+        <w:rPr>
+          <w:lang w:val="en-US"/>
+        </w:rPr>
+        <w:t>d error instead of using cross validation grid search.</w:t>
+      </w:r>
+    </w:p>
+    <w:p>
+      <w:pPr>
+        <w:rPr>
+          <w:lang w:val="en-US"/>
+        </w:rPr>
+      </w:pPr>
+      <w:r>
+        <w:rPr>
+          <w:lang w:val="en-US"/>
+        </w:rPr>
+        <w:t xml:space="preserve">The optimal parameters found from the grid search was: </w:t>
+      </w:r>
+      <w:r>
+        <w:rPr>
+          <w:lang w:val="en-US"/>
+        </w:rPr>
+        <w:t>*SET IN OPTIMAL PARAMETERS FOUND FOR EACH MODEL*.</w:t>
+      </w:r>
+    </w:p>
+    <w:p>
+      <w:pPr>
+        <w:pStyle w:val="Overskrift3"/>
+        <w:rPr>
+          <w:lang w:val="en-US"/>
+        </w:rPr>
+      </w:pPr>
+      <w:r>
+        <w:rPr>
+          <w:lang w:val="en-US"/>
+        </w:rPr>
         <w:t>Results:</w:t>
       </w:r>
     </w:p>
@@ -596,9 +654,670 @@
           <w:lang w:val="en-US"/>
         </w:rPr>
       </w:pPr>
-    </w:p>
-    <w:p>
-      <w:pPr>
+      <w:r>
+        <w:rPr>
+          <w:noProof/>
+          <w:lang w:val="en-US"/>
+        </w:rPr>
+        <w:drawing>
+          <wp:inline distT="0" distB="0" distL="0" distR="0">
+            <wp:extent cx="5943600" cy="2232025"/>
+            <wp:effectExtent l="0" t="0" r="0" b="0"/>
+            <wp:docPr id="3" name="Bilde 3"/>
+            <wp:cNvGraphicFramePr>
+              <a:graphicFrameLocks xmlns:a="http://schemas.openxmlformats.org/drawingml/2006/main" noChangeAspect="1"/>
+            </wp:cNvGraphicFramePr>
+            <a:graphic xmlns:a="http://schemas.openxmlformats.org/drawingml/2006/main">
+              <a:graphicData uri="http://schemas.openxmlformats.org/drawingml/2006/picture">
+                <pic:pic xmlns:pic="http://schemas.openxmlformats.org/drawingml/2006/picture">
+                  <pic:nvPicPr>
+                    <pic:cNvPr id="3" name="Linear regression task1.png"/>
+                    <pic:cNvPicPr/>
+                  </pic:nvPicPr>
+                  <pic:blipFill>
+                    <a:blip r:embed="rId6" cstate="print">
+                      <a:extLst>
+                        <a:ext uri="{28A0092B-C50C-407E-A947-70E740481C1C}">
+                          <a14:useLocalDpi xmlns:a14="http://schemas.microsoft.com/office/drawing/2010/main" val="0"/>
+                        </a:ext>
+                      </a:extLst>
+                    </a:blip>
+                    <a:stretch>
+                      <a:fillRect/>
+                    </a:stretch>
+                  </pic:blipFill>
+                  <pic:spPr>
+                    <a:xfrm>
+                      <a:off x="0" y="0"/>
+                      <a:ext cx="5943600" cy="2232025"/>
+                    </a:xfrm>
+                    <a:prstGeom prst="rect">
+                      <a:avLst/>
+                    </a:prstGeom>
+                  </pic:spPr>
+                </pic:pic>
+              </a:graphicData>
+            </a:graphic>
+          </wp:inline>
+        </w:drawing>
+      </w:r>
+    </w:p>
+    <w:p>
+      <w:pPr>
+        <w:rPr>
+          <w:lang w:val="en-US"/>
+        </w:rPr>
+      </w:pPr>
+      <w:r>
+        <w:rPr>
+          <w:b/>
+          <w:lang w:val="en-US"/>
+        </w:rPr>
+        <w:t xml:space="preserve">Figure 1: </w:t>
+      </w:r>
+      <w:r>
+        <w:rPr>
+          <w:lang w:val="en-US"/>
+        </w:rPr>
+        <w:t>Prediction based on the linear regression model.</w:t>
+      </w:r>
+    </w:p>
+    <w:p>
+      <w:pPr>
+        <w:rPr>
+          <w:lang w:val="en-US"/>
+        </w:rPr>
+      </w:pPr>
+      <w:r>
+        <w:rPr>
+          <w:noProof/>
+          <w:lang w:val="en-US"/>
+        </w:rPr>
+        <w:drawing>
+          <wp:inline distT="0" distB="0" distL="0" distR="0" wp14:anchorId="5523365A" wp14:editId="42E90B2A">
+            <wp:extent cx="5943600" cy="2232025"/>
+            <wp:effectExtent l="0" t="0" r="0" b="0"/>
+            <wp:docPr id="2" name="Bilde 2"/>
+            <wp:cNvGraphicFramePr>
+              <a:graphicFrameLocks xmlns:a="http://schemas.openxmlformats.org/drawingml/2006/main" noChangeAspect="1"/>
+            </wp:cNvGraphicFramePr>
+            <a:graphic xmlns:a="http://schemas.openxmlformats.org/drawingml/2006/main">
+              <a:graphicData uri="http://schemas.openxmlformats.org/drawingml/2006/picture">
+                <pic:pic xmlns:pic="http://schemas.openxmlformats.org/drawingml/2006/picture">
+                  <pic:nvPicPr>
+                    <pic:cNvPr id="2" name="knn task1.png"/>
+                    <pic:cNvPicPr/>
+                  </pic:nvPicPr>
+                  <pic:blipFill>
+                    <a:blip r:embed="rId7" cstate="print">
+                      <a:extLst>
+                        <a:ext uri="{28A0092B-C50C-407E-A947-70E740481C1C}">
+                          <a14:useLocalDpi xmlns:a14="http://schemas.microsoft.com/office/drawing/2010/main" val="0"/>
+                        </a:ext>
+                      </a:extLst>
+                    </a:blip>
+                    <a:stretch>
+                      <a:fillRect/>
+                    </a:stretch>
+                  </pic:blipFill>
+                  <pic:spPr>
+                    <a:xfrm>
+                      <a:off x="0" y="0"/>
+                      <a:ext cx="5943600" cy="2232025"/>
+                    </a:xfrm>
+                    <a:prstGeom prst="rect">
+                      <a:avLst/>
+                    </a:prstGeom>
+                  </pic:spPr>
+                </pic:pic>
+              </a:graphicData>
+            </a:graphic>
+          </wp:inline>
+        </w:drawing>
+      </w:r>
+    </w:p>
+    <w:p>
+      <w:pPr>
+        <w:rPr>
+          <w:lang w:val="en-US"/>
+        </w:rPr>
+      </w:pPr>
+      <w:r>
+        <w:rPr>
+          <w:b/>
+          <w:lang w:val="en-US"/>
+        </w:rPr>
+        <w:t>Figure 2:</w:t>
+      </w:r>
+      <w:r>
+        <w:rPr>
+          <w:lang w:val="en-US"/>
+        </w:rPr>
+        <w:t xml:space="preserve"> Prediction based on the k-nearest-neighbor model.</w:t>
+      </w:r>
+    </w:p>
+    <w:p>
+      <w:pPr>
+        <w:rPr>
+          <w:lang w:val="en-US"/>
+        </w:rPr>
+      </w:pPr>
+      <w:r>
+        <w:rPr>
+          <w:noProof/>
+          <w:lang w:val="en-US"/>
+        </w:rPr>
+        <w:lastRenderedPageBreak/>
+        <w:drawing>
+          <wp:inline distT="0" distB="0" distL="0" distR="0">
+            <wp:extent cx="5943600" cy="2232025"/>
+            <wp:effectExtent l="0" t="0" r="0" b="0"/>
+            <wp:docPr id="4" name="Bilde 4"/>
+            <wp:cNvGraphicFramePr>
+              <a:graphicFrameLocks xmlns:a="http://schemas.openxmlformats.org/drawingml/2006/main" noChangeAspect="1"/>
+            </wp:cNvGraphicFramePr>
+            <a:graphic xmlns:a="http://schemas.openxmlformats.org/drawingml/2006/main">
+              <a:graphicData uri="http://schemas.openxmlformats.org/drawingml/2006/picture">
+                <pic:pic xmlns:pic="http://schemas.openxmlformats.org/drawingml/2006/picture">
+                  <pic:nvPicPr>
+                    <pic:cNvPr id="4" name="SVR task1.png"/>
+                    <pic:cNvPicPr/>
+                  </pic:nvPicPr>
+                  <pic:blipFill>
+                    <a:blip r:embed="rId8" cstate="print">
+                      <a:extLst>
+                        <a:ext uri="{28A0092B-C50C-407E-A947-70E740481C1C}">
+                          <a14:useLocalDpi xmlns:a14="http://schemas.microsoft.com/office/drawing/2010/main" val="0"/>
+                        </a:ext>
+                      </a:extLst>
+                    </a:blip>
+                    <a:stretch>
+                      <a:fillRect/>
+                    </a:stretch>
+                  </pic:blipFill>
+                  <pic:spPr>
+                    <a:xfrm>
+                      <a:off x="0" y="0"/>
+                      <a:ext cx="5943600" cy="2232025"/>
+                    </a:xfrm>
+                    <a:prstGeom prst="rect">
+                      <a:avLst/>
+                    </a:prstGeom>
+                  </pic:spPr>
+                </pic:pic>
+              </a:graphicData>
+            </a:graphic>
+          </wp:inline>
+        </w:drawing>
+      </w:r>
+    </w:p>
+    <w:p>
+      <w:pPr>
+        <w:rPr>
+          <w:lang w:val="en-US"/>
+        </w:rPr>
+      </w:pPr>
+      <w:r>
+        <w:rPr>
+          <w:b/>
+          <w:lang w:val="en-US"/>
+        </w:rPr>
+        <w:t>Figure 3:</w:t>
+      </w:r>
+      <w:r>
+        <w:rPr>
+          <w:lang w:val="en-US"/>
+        </w:rPr>
+        <w:t xml:space="preserve"> Prediction based on the supported vector regression model.</w:t>
+      </w:r>
+    </w:p>
+    <w:p>
+      <w:pPr>
+        <w:rPr>
+          <w:lang w:val="en-US"/>
+        </w:rPr>
+      </w:pPr>
+      <w:r>
+        <w:rPr>
+          <w:noProof/>
+          <w:lang w:val="en-US"/>
+        </w:rPr>
+        <w:drawing>
+          <wp:inline distT="0" distB="0" distL="0" distR="0" wp14:anchorId="43AFA21D" wp14:editId="43EB07E1">
+            <wp:extent cx="5943600" cy="2232025"/>
+            <wp:effectExtent l="0" t="0" r="0" b="0"/>
+            <wp:docPr id="1" name="Bilde 1"/>
+            <wp:cNvGraphicFramePr>
+              <a:graphicFrameLocks xmlns:a="http://schemas.openxmlformats.org/drawingml/2006/main" noChangeAspect="1"/>
+            </wp:cNvGraphicFramePr>
+            <a:graphic xmlns:a="http://schemas.openxmlformats.org/drawingml/2006/main">
+              <a:graphicData uri="http://schemas.openxmlformats.org/drawingml/2006/picture">
+                <pic:pic xmlns:pic="http://schemas.openxmlformats.org/drawingml/2006/picture">
+                  <pic:nvPicPr>
+                    <pic:cNvPr id="1" name="ANN task1.png"/>
+                    <pic:cNvPicPr/>
+                  </pic:nvPicPr>
+                  <pic:blipFill>
+                    <a:blip r:embed="rId9" cstate="print">
+                      <a:extLst>
+                        <a:ext uri="{28A0092B-C50C-407E-A947-70E740481C1C}">
+                          <a14:useLocalDpi xmlns:a14="http://schemas.microsoft.com/office/drawing/2010/main" val="0"/>
+                        </a:ext>
+                      </a:extLst>
+                    </a:blip>
+                    <a:stretch>
+                      <a:fillRect/>
+                    </a:stretch>
+                  </pic:blipFill>
+                  <pic:spPr>
+                    <a:xfrm>
+                      <a:off x="0" y="0"/>
+                      <a:ext cx="5943600" cy="2232025"/>
+                    </a:xfrm>
+                    <a:prstGeom prst="rect">
+                      <a:avLst/>
+                    </a:prstGeom>
+                  </pic:spPr>
+                </pic:pic>
+              </a:graphicData>
+            </a:graphic>
+          </wp:inline>
+        </w:drawing>
+      </w:r>
+    </w:p>
+    <w:p>
+      <w:pPr>
+        <w:rPr>
+          <w:lang w:val="en-US"/>
+        </w:rPr>
+      </w:pPr>
+      <w:r>
+        <w:rPr>
+          <w:b/>
+          <w:lang w:val="en-US"/>
+        </w:rPr>
+        <w:t>Figure 4:</w:t>
+      </w:r>
+      <w:r>
+        <w:rPr>
+          <w:lang w:val="en-US"/>
+        </w:rPr>
+        <w:t xml:space="preserve"> Prediction based on our artificial neural network model.</w:t>
+      </w:r>
+    </w:p>
+    <w:p>
+      <w:pPr>
+        <w:rPr>
+          <w:lang w:val="en-US"/>
+        </w:rPr>
+      </w:pPr>
+    </w:p>
+    <w:p>
+      <w:pPr>
+        <w:rPr>
+          <w:lang w:val="en-US"/>
+        </w:rPr>
+      </w:pPr>
+      <w:r>
+        <w:rPr>
+          <w:lang w:val="en-US"/>
+        </w:rPr>
+        <w:t>Table showing which models had the best prediction:</w:t>
+      </w:r>
+    </w:p>
+    <w:tbl>
+      <w:tblPr>
+        <w:tblStyle w:val="Rutenettabell4uthevingsfarge1"/>
+        <w:tblW w:w="9587" w:type="dxa"/>
+        <w:tblLook w:val="04A0" w:firstRow="1" w:lastRow="0" w:firstColumn="1" w:lastColumn="0" w:noHBand="0" w:noVBand="1"/>
+      </w:tblPr>
+      <w:tblGrid>
+        <w:gridCol w:w="3195"/>
+        <w:gridCol w:w="3195"/>
+        <w:gridCol w:w="3197"/>
+      </w:tblGrid>
+      <w:tr>
+        <w:trPr>
+          <w:cnfStyle w:val="100000000000" w:firstRow="1" w:lastRow="0" w:firstColumn="0" w:lastColumn="0" w:oddVBand="0" w:evenVBand="0" w:oddHBand="0" w:evenHBand="0" w:firstRowFirstColumn="0" w:firstRowLastColumn="0" w:lastRowFirstColumn="0" w:lastRowLastColumn="0"/>
+          <w:trHeight w:val="287"/>
+        </w:trPr>
+        <w:tc>
+          <w:tcPr>
+            <w:cnfStyle w:val="001000000000" w:firstRow="0" w:lastRow="0" w:firstColumn="1" w:lastColumn="0" w:oddVBand="0" w:evenVBand="0" w:oddHBand="0" w:evenHBand="0" w:firstRowFirstColumn="0" w:firstRowLastColumn="0" w:lastRowFirstColumn="0" w:lastRowLastColumn="0"/>
+            <w:tcW w:w="3195" w:type="dxa"/>
+          </w:tcPr>
+          <w:p>
+            <w:pPr>
+              <w:rPr>
+                <w:lang w:val="en-US"/>
+              </w:rPr>
+            </w:pPr>
+            <w:r>
+              <w:rPr>
+                <w:lang w:val="en-US"/>
+              </w:rPr>
+              <w:t>Name of model</w:t>
+            </w:r>
+          </w:p>
+        </w:tc>
+        <w:tc>
+          <w:tcPr>
+            <w:tcW w:w="3195" w:type="dxa"/>
+          </w:tcPr>
+          <w:p>
+            <w:pPr>
+              <w:jc w:val="right"/>
+              <w:cnfStyle w:val="100000000000" w:firstRow="1" w:lastRow="0" w:firstColumn="0" w:lastColumn="0" w:oddVBand="0" w:evenVBand="0" w:oddHBand="0" w:evenHBand="0" w:firstRowFirstColumn="0" w:firstRowLastColumn="0" w:lastRowFirstColumn="0" w:lastRowLastColumn="0"/>
+              <w:rPr>
+                <w:lang w:val="en-US"/>
+              </w:rPr>
+            </w:pPr>
+            <w:r>
+              <w:rPr>
+                <w:lang w:val="en-US"/>
+              </w:rPr>
+              <w:t>RMSE</w:t>
+            </w:r>
+          </w:p>
+        </w:tc>
+        <w:tc>
+          <w:tcPr>
+            <w:tcW w:w="3197" w:type="dxa"/>
+          </w:tcPr>
+          <w:p>
+            <w:pPr>
+              <w:jc w:val="right"/>
+              <w:cnfStyle w:val="100000000000" w:firstRow="1" w:lastRow="0" w:firstColumn="0" w:lastColumn="0" w:oddVBand="0" w:evenVBand="0" w:oddHBand="0" w:evenHBand="0" w:firstRowFirstColumn="0" w:firstRowLastColumn="0" w:lastRowFirstColumn="0" w:lastRowLastColumn="0"/>
+              <w:rPr>
+                <w:vertAlign w:val="superscript"/>
+                <w:lang w:val="en-US"/>
+              </w:rPr>
+            </w:pPr>
+            <w:r>
+              <w:rPr>
+                <w:lang w:val="en-US"/>
+              </w:rPr>
+              <w:t>R</w:t>
+            </w:r>
+            <w:r>
+              <w:rPr>
+                <w:vertAlign w:val="superscript"/>
+                <w:lang w:val="en-US"/>
+              </w:rPr>
+              <w:t>2</w:t>
+            </w:r>
+          </w:p>
+        </w:tc>
+      </w:tr>
+      <w:tr>
+        <w:trPr>
+          <w:cnfStyle w:val="000000100000" w:firstRow="0" w:lastRow="0" w:firstColumn="0" w:lastColumn="0" w:oddVBand="0" w:evenVBand="0" w:oddHBand="1" w:evenHBand="0" w:firstRowFirstColumn="0" w:firstRowLastColumn="0" w:lastRowFirstColumn="0" w:lastRowLastColumn="0"/>
+          <w:trHeight w:val="269"/>
+        </w:trPr>
+        <w:tc>
+          <w:tcPr>
+            <w:cnfStyle w:val="001000000000" w:firstRow="0" w:lastRow="0" w:firstColumn="1" w:lastColumn="0" w:oddVBand="0" w:evenVBand="0" w:oddHBand="0" w:evenHBand="0" w:firstRowFirstColumn="0" w:firstRowLastColumn="0" w:lastRowFirstColumn="0" w:lastRowLastColumn="0"/>
+            <w:tcW w:w="3195" w:type="dxa"/>
+          </w:tcPr>
+          <w:p>
+            <w:pPr>
+              <w:rPr>
+                <w:lang w:val="en-US"/>
+              </w:rPr>
+            </w:pPr>
+            <w:r>
+              <w:rPr>
+                <w:lang w:val="en-US"/>
+              </w:rPr>
+              <w:t>Linear regression</w:t>
+            </w:r>
+          </w:p>
+        </w:tc>
+        <w:tc>
+          <w:tcPr>
+            <w:tcW w:w="3195" w:type="dxa"/>
+          </w:tcPr>
+          <w:p>
+            <w:pPr>
+              <w:jc w:val="right"/>
+              <w:cnfStyle w:val="000000100000" w:firstRow="0" w:lastRow="0" w:firstColumn="0" w:lastColumn="0" w:oddVBand="0" w:evenVBand="0" w:oddHBand="1" w:evenHBand="0" w:firstRowFirstColumn="0" w:firstRowLastColumn="0" w:lastRowFirstColumn="0" w:lastRowLastColumn="0"/>
+              <w:rPr>
+                <w:lang w:val="en-US"/>
+              </w:rPr>
+            </w:pPr>
+            <w:r>
+              <w:rPr>
+                <w:lang w:val="en-US"/>
+              </w:rPr>
+              <w:t>0.2164</w:t>
+            </w:r>
+          </w:p>
+        </w:tc>
+        <w:tc>
+          <w:tcPr>
+            <w:tcW w:w="3197" w:type="dxa"/>
+          </w:tcPr>
+          <w:p>
+            <w:pPr>
+              <w:jc w:val="right"/>
+              <w:cnfStyle w:val="000000100000" w:firstRow="0" w:lastRow="0" w:firstColumn="0" w:lastColumn="0" w:oddVBand="0" w:evenVBand="0" w:oddHBand="1" w:evenHBand="0" w:firstRowFirstColumn="0" w:firstRowLastColumn="0" w:lastRowFirstColumn="0" w:lastRowLastColumn="0"/>
+              <w:rPr>
+                <w:lang w:val="en-US"/>
+              </w:rPr>
+            </w:pPr>
+            <w:r>
+              <w:rPr>
+                <w:lang w:val="en-US"/>
+              </w:rPr>
+              <w:t>0.45</w:t>
+            </w:r>
+          </w:p>
+        </w:tc>
+      </w:tr>
+      <w:tr>
+        <w:trPr>
+          <w:trHeight w:val="287"/>
+        </w:trPr>
+        <w:tc>
+          <w:tcPr>
+            <w:cnfStyle w:val="001000000000" w:firstRow="0" w:lastRow="0" w:firstColumn="1" w:lastColumn="0" w:oddVBand="0" w:evenVBand="0" w:oddHBand="0" w:evenHBand="0" w:firstRowFirstColumn="0" w:firstRowLastColumn="0" w:lastRowFirstColumn="0" w:lastRowLastColumn="0"/>
+            <w:tcW w:w="3195" w:type="dxa"/>
+          </w:tcPr>
+          <w:p>
+            <w:pPr>
+              <w:rPr>
+                <w:lang w:val="en-US"/>
+              </w:rPr>
+            </w:pPr>
+            <w:r>
+              <w:rPr>
+                <w:lang w:val="en-US"/>
+              </w:rPr>
+              <w:t>k-nearest-neighbors</w:t>
+            </w:r>
+          </w:p>
+        </w:tc>
+        <w:tc>
+          <w:tcPr>
+            <w:tcW w:w="3195" w:type="dxa"/>
+          </w:tcPr>
+          <w:p>
+            <w:pPr>
+              <w:jc w:val="right"/>
+              <w:cnfStyle w:val="000000000000" w:firstRow="0" w:lastRow="0" w:firstColumn="0" w:lastColumn="0" w:oddVBand="0" w:evenVBand="0" w:oddHBand="0" w:evenHBand="0" w:firstRowFirstColumn="0" w:firstRowLastColumn="0" w:lastRowFirstColumn="0" w:lastRowLastColumn="0"/>
+              <w:rPr>
+                <w:lang w:val="en-US"/>
+              </w:rPr>
+            </w:pPr>
+            <w:r>
+              <w:rPr>
+                <w:lang w:val="en-US"/>
+              </w:rPr>
+              <w:t>0.2167</w:t>
+            </w:r>
+          </w:p>
+        </w:tc>
+        <w:tc>
+          <w:tcPr>
+            <w:tcW w:w="3197" w:type="dxa"/>
+          </w:tcPr>
+          <w:p>
+            <w:pPr>
+              <w:jc w:val="right"/>
+              <w:cnfStyle w:val="000000000000" w:firstRow="0" w:lastRow="0" w:firstColumn="0" w:lastColumn="0" w:oddVBand="0" w:evenVBand="0" w:oddHBand="0" w:evenHBand="0" w:firstRowFirstColumn="0" w:firstRowLastColumn="0" w:lastRowFirstColumn="0" w:lastRowLastColumn="0"/>
+              <w:rPr>
+                <w:lang w:val="en-US"/>
+              </w:rPr>
+            </w:pPr>
+            <w:r>
+              <w:rPr>
+                <w:lang w:val="en-US"/>
+              </w:rPr>
+              <w:t>0.45</w:t>
+            </w:r>
+          </w:p>
+        </w:tc>
+      </w:tr>
+      <w:tr>
+        <w:trPr>
+          <w:cnfStyle w:val="000000100000" w:firstRow="0" w:lastRow="0" w:firstColumn="0" w:lastColumn="0" w:oddVBand="0" w:evenVBand="0" w:oddHBand="1" w:evenHBand="0" w:firstRowFirstColumn="0" w:firstRowLastColumn="0" w:lastRowFirstColumn="0" w:lastRowLastColumn="0"/>
+          <w:trHeight w:val="287"/>
+        </w:trPr>
+        <w:tc>
+          <w:tcPr>
+            <w:cnfStyle w:val="001000000000" w:firstRow="0" w:lastRow="0" w:firstColumn="1" w:lastColumn="0" w:oddVBand="0" w:evenVBand="0" w:oddHBand="0" w:evenHBand="0" w:firstRowFirstColumn="0" w:firstRowLastColumn="0" w:lastRowFirstColumn="0" w:lastRowLastColumn="0"/>
+            <w:tcW w:w="3195" w:type="dxa"/>
+          </w:tcPr>
+          <w:p>
+            <w:pPr>
+              <w:rPr>
+                <w:lang w:val="en-US"/>
+              </w:rPr>
+            </w:pPr>
+            <w:r>
+              <w:rPr>
+                <w:lang w:val="en-US"/>
+              </w:rPr>
+              <w:t>Supported vector regression</w:t>
+            </w:r>
+          </w:p>
+        </w:tc>
+        <w:tc>
+          <w:tcPr>
+            <w:tcW w:w="3195" w:type="dxa"/>
+          </w:tcPr>
+          <w:p>
+            <w:pPr>
+              <w:jc w:val="right"/>
+              <w:cnfStyle w:val="000000100000" w:firstRow="0" w:lastRow="0" w:firstColumn="0" w:lastColumn="0" w:oddVBand="0" w:evenVBand="0" w:oddHBand="1" w:evenHBand="0" w:firstRowFirstColumn="0" w:firstRowLastColumn="0" w:lastRowFirstColumn="0" w:lastRowLastColumn="0"/>
+              <w:rPr>
+                <w:lang w:val="en-US"/>
+              </w:rPr>
+            </w:pPr>
+            <w:r>
+              <w:rPr>
+                <w:lang w:val="en-US"/>
+              </w:rPr>
+              <w:t>0.2138</w:t>
+            </w:r>
+          </w:p>
+        </w:tc>
+        <w:tc>
+          <w:tcPr>
+            <w:tcW w:w="3197" w:type="dxa"/>
+          </w:tcPr>
+          <w:p>
+            <w:pPr>
+              <w:jc w:val="right"/>
+              <w:cnfStyle w:val="000000100000" w:firstRow="0" w:lastRow="0" w:firstColumn="0" w:lastColumn="0" w:oddVBand="0" w:evenVBand="0" w:oddHBand="1" w:evenHBand="0" w:firstRowFirstColumn="0" w:firstRowLastColumn="0" w:lastRowFirstColumn="0" w:lastRowLastColumn="0"/>
+              <w:rPr>
+                <w:lang w:val="en-US"/>
+              </w:rPr>
+            </w:pPr>
+            <w:r>
+              <w:rPr>
+                <w:lang w:val="en-US"/>
+              </w:rPr>
+              <w:t>0.47</w:t>
+            </w:r>
+          </w:p>
+        </w:tc>
+      </w:tr>
+      <w:tr>
+        <w:trPr>
+          <w:trHeight w:val="269"/>
+        </w:trPr>
+        <w:tc>
+          <w:tcPr>
+            <w:cnfStyle w:val="001000000000" w:firstRow="0" w:lastRow="0" w:firstColumn="1" w:lastColumn="0" w:oddVBand="0" w:evenVBand="0" w:oddHBand="0" w:evenHBand="0" w:firstRowFirstColumn="0" w:firstRowLastColumn="0" w:lastRowFirstColumn="0" w:lastRowLastColumn="0"/>
+            <w:tcW w:w="3195" w:type="dxa"/>
+          </w:tcPr>
+          <w:p>
+            <w:pPr>
+              <w:rPr>
+                <w:lang w:val="en-US"/>
+              </w:rPr>
+            </w:pPr>
+            <w:r>
+              <w:rPr>
+                <w:lang w:val="en-US"/>
+              </w:rPr>
+              <w:t>Artificial neural network</w:t>
+            </w:r>
+          </w:p>
+        </w:tc>
+        <w:tc>
+          <w:tcPr>
+            <w:tcW w:w="3195" w:type="dxa"/>
+          </w:tcPr>
+          <w:p>
+            <w:pPr>
+              <w:jc w:val="right"/>
+              <w:cnfStyle w:val="000000000000" w:firstRow="0" w:lastRow="0" w:firstColumn="0" w:lastColumn="0" w:oddVBand="0" w:evenVBand="0" w:oddHBand="0" w:evenHBand="0" w:firstRowFirstColumn="0" w:firstRowLastColumn="0" w:lastRowFirstColumn="0" w:lastRowLastColumn="0"/>
+              <w:rPr>
+                <w:lang w:val="en-US"/>
+              </w:rPr>
+            </w:pPr>
+            <w:r>
+              <w:rPr>
+                <w:lang w:val="en-US"/>
+              </w:rPr>
+              <w:t>0.2248</w:t>
+            </w:r>
+          </w:p>
+        </w:tc>
+        <w:tc>
+          <w:tcPr>
+            <w:tcW w:w="3197" w:type="dxa"/>
+          </w:tcPr>
+          <w:p>
+            <w:pPr>
+              <w:jc w:val="right"/>
+              <w:cnfStyle w:val="000000000000" w:firstRow="0" w:lastRow="0" w:firstColumn="0" w:lastColumn="0" w:oddVBand="0" w:evenVBand="0" w:oddHBand="0" w:evenHBand="0" w:firstRowFirstColumn="0" w:firstRowLastColumn="0" w:lastRowFirstColumn="0" w:lastRowLastColumn="0"/>
+              <w:rPr>
+                <w:lang w:val="en-US"/>
+              </w:rPr>
+            </w:pPr>
+            <w:r>
+              <w:rPr>
+                <w:lang w:val="en-US"/>
+              </w:rPr>
+              <w:t>0.41</w:t>
+            </w:r>
+          </w:p>
+        </w:tc>
+      </w:tr>
+    </w:tbl>
+    <w:p>
+      <w:pPr>
+        <w:rPr>
+          <w:lang w:val="en-US"/>
+        </w:rPr>
+      </w:pPr>
+    </w:p>
+    <w:p>
+      <w:pPr>
+        <w:pStyle w:val="Overskrift3"/>
         <w:rPr>
           <w:lang w:val="en-US"/>
         </w:rPr>
@@ -620,6 +1339,41 @@
         <w:rPr>
           <w:lang w:val="en-US"/>
         </w:rPr>
+        <w:t>*Comments on each model and how good they are*</w:t>
+      </w:r>
+    </w:p>
+    <w:p>
+      <w:pPr>
+        <w:rPr>
+          <w:lang w:val="en-US"/>
+        </w:rPr>
+      </w:pPr>
+      <w:r>
+        <w:rPr>
+          <w:lang w:val="en-US"/>
+        </w:rPr>
+        <w:t>Our ANN model has a few kinks, where it produces differing quality predictions every time.</w:t>
+      </w:r>
+    </w:p>
+    <w:p>
+      <w:pPr>
+        <w:rPr>
+          <w:lang w:val="en-US"/>
+        </w:rPr>
+      </w:pPr>
+    </w:p>
+    <w:p>
+      <w:pPr>
+        <w:pStyle w:val="Overskrift2"/>
+        <w:rPr>
+          <w:lang w:val="en-US"/>
+        </w:rPr>
+      </w:pPr>
+      <w:r>
+        <w:rPr>
+          <w:lang w:val="en-US"/>
+        </w:rPr>
+        <w:lastRenderedPageBreak/>
         <w:t>Task 2</w:t>
       </w:r>
     </w:p>
@@ -669,6 +1423,14 @@
           <w:lang w:val="en-US"/>
         </w:rPr>
       </w:pPr>
+    </w:p>
+    <w:p>
+      <w:pPr>
+        <w:pStyle w:val="Overskrift3"/>
+        <w:rPr>
+          <w:lang w:val="en-US"/>
+        </w:rPr>
+      </w:pPr>
       <w:r>
         <w:rPr>
           <w:lang w:val="en-US"/>
@@ -682,16 +1444,302 @@
           <w:lang w:val="en-US"/>
         </w:rPr>
       </w:pPr>
-    </w:p>
-    <w:p>
-      <w:pPr>
-        <w:rPr>
-          <w:lang w:val="en-US"/>
-        </w:rPr>
-      </w:pPr>
-    </w:p>
-    <w:p>
-      <w:pPr>
+      <w:r>
+        <w:rPr>
+          <w:noProof/>
+          <w:lang w:val="en-US"/>
+        </w:rPr>
+        <w:drawing>
+          <wp:inline distT="0" distB="0" distL="0" distR="0">
+            <wp:extent cx="5943600" cy="2232025"/>
+            <wp:effectExtent l="0" t="0" r="0" b="0"/>
+            <wp:docPr id="5" name="Bilde 5"/>
+            <wp:cNvGraphicFramePr>
+              <a:graphicFrameLocks xmlns:a="http://schemas.openxmlformats.org/drawingml/2006/main" noChangeAspect="1"/>
+            </wp:cNvGraphicFramePr>
+            <a:graphic xmlns:a="http://schemas.openxmlformats.org/drawingml/2006/main">
+              <a:graphicData uri="http://schemas.openxmlformats.org/drawingml/2006/picture">
+                <pic:pic xmlns:pic="http://schemas.openxmlformats.org/drawingml/2006/picture">
+                  <pic:nvPicPr>
+                    <pic:cNvPr id="5" name="LR and MLR.png"/>
+                    <pic:cNvPicPr/>
+                  </pic:nvPicPr>
+                  <pic:blipFill>
+                    <a:blip r:embed="rId10" cstate="print">
+                      <a:extLst>
+                        <a:ext uri="{28A0092B-C50C-407E-A947-70E740481C1C}">
+                          <a14:useLocalDpi xmlns:a14="http://schemas.microsoft.com/office/drawing/2010/main" val="0"/>
+                        </a:ext>
+                      </a:extLst>
+                    </a:blip>
+                    <a:stretch>
+                      <a:fillRect/>
+                    </a:stretch>
+                  </pic:blipFill>
+                  <pic:spPr>
+                    <a:xfrm>
+                      <a:off x="0" y="0"/>
+                      <a:ext cx="5943600" cy="2232025"/>
+                    </a:xfrm>
+                    <a:prstGeom prst="rect">
+                      <a:avLst/>
+                    </a:prstGeom>
+                  </pic:spPr>
+                </pic:pic>
+              </a:graphicData>
+            </a:graphic>
+          </wp:inline>
+        </w:drawing>
+      </w:r>
+    </w:p>
+    <w:p>
+      <w:pPr>
+        <w:rPr>
+          <w:lang w:val="en-US"/>
+        </w:rPr>
+      </w:pPr>
+      <w:r>
+        <w:rPr>
+          <w:b/>
+          <w:lang w:val="en-US"/>
+        </w:rPr>
+        <w:t>Figure 5:</w:t>
+      </w:r>
+      <w:r>
+        <w:rPr>
+          <w:lang w:val="en-US"/>
+        </w:rPr>
+        <w:t xml:space="preserve"> The figure shows our predictions based on a linear regression model and a multiple linear regression model.</w:t>
+      </w:r>
+    </w:p>
+    <w:p>
+      <w:pPr>
+        <w:rPr>
+          <w:lang w:val="en-US"/>
+        </w:rPr>
+      </w:pPr>
+    </w:p>
+    <w:tbl>
+      <w:tblPr>
+        <w:tblStyle w:val="Rutenettabell4uthevingsfarge1"/>
+        <w:tblW w:w="0" w:type="auto"/>
+        <w:tblLook w:val="04A0" w:firstRow="1" w:lastRow="0" w:firstColumn="1" w:lastColumn="0" w:noHBand="0" w:noVBand="1"/>
+      </w:tblPr>
+      <w:tblGrid>
+        <w:gridCol w:w="3116"/>
+        <w:gridCol w:w="3117"/>
+        <w:gridCol w:w="3117"/>
+      </w:tblGrid>
+      <w:tr>
+        <w:trPr>
+          <w:cnfStyle w:val="100000000000" w:firstRow="1" w:lastRow="0" w:firstColumn="0" w:lastColumn="0" w:oddVBand="0" w:evenVBand="0" w:oddHBand="0" w:evenHBand="0" w:firstRowFirstColumn="0" w:firstRowLastColumn="0" w:lastRowFirstColumn="0" w:lastRowLastColumn="0"/>
+        </w:trPr>
+        <w:tc>
+          <w:tcPr>
+            <w:cnfStyle w:val="001000000000" w:firstRow="0" w:lastRow="0" w:firstColumn="1" w:lastColumn="0" w:oddVBand="0" w:evenVBand="0" w:oddHBand="0" w:evenHBand="0" w:firstRowFirstColumn="0" w:firstRowLastColumn="0" w:lastRowFirstColumn="0" w:lastRowLastColumn="0"/>
+            <w:tcW w:w="3116" w:type="dxa"/>
+          </w:tcPr>
+          <w:p>
+            <w:pPr>
+              <w:rPr>
+                <w:lang w:val="en-US"/>
+              </w:rPr>
+            </w:pPr>
+            <w:bookmarkStart w:id="0" w:name="_Hlk513042858"/>
+            <w:r>
+              <w:rPr>
+                <w:lang w:val="en-US"/>
+              </w:rPr>
+              <w:t>Model name</w:t>
+            </w:r>
+          </w:p>
+        </w:tc>
+        <w:tc>
+          <w:tcPr>
+            <w:tcW w:w="3117" w:type="dxa"/>
+          </w:tcPr>
+          <w:p>
+            <w:pPr>
+              <w:jc w:val="right"/>
+              <w:cnfStyle w:val="100000000000" w:firstRow="1" w:lastRow="0" w:firstColumn="0" w:lastColumn="0" w:oddVBand="0" w:evenVBand="0" w:oddHBand="0" w:evenHBand="0" w:firstRowFirstColumn="0" w:firstRowLastColumn="0" w:lastRowFirstColumn="0" w:lastRowLastColumn="0"/>
+              <w:rPr>
+                <w:lang w:val="en-US"/>
+              </w:rPr>
+            </w:pPr>
+            <w:r>
+              <w:rPr>
+                <w:lang w:val="en-US"/>
+              </w:rPr>
+              <w:t>RMSE</w:t>
+            </w:r>
+          </w:p>
+        </w:tc>
+        <w:tc>
+          <w:tcPr>
+            <w:tcW w:w="3117" w:type="dxa"/>
+          </w:tcPr>
+          <w:p>
+            <w:pPr>
+              <w:jc w:val="right"/>
+              <w:cnfStyle w:val="100000000000" w:firstRow="1" w:lastRow="0" w:firstColumn="0" w:lastColumn="0" w:oddVBand="0" w:evenVBand="0" w:oddHBand="0" w:evenHBand="0" w:firstRowFirstColumn="0" w:firstRowLastColumn="0" w:lastRowFirstColumn="0" w:lastRowLastColumn="0"/>
+              <w:rPr>
+                <w:vertAlign w:val="superscript"/>
+                <w:lang w:val="en-US"/>
+              </w:rPr>
+            </w:pPr>
+            <w:r>
+              <w:rPr>
+                <w:lang w:val="en-US"/>
+              </w:rPr>
+              <w:t>R</w:t>
+            </w:r>
+            <w:r>
+              <w:rPr>
+                <w:vertAlign w:val="superscript"/>
+                <w:lang w:val="en-US"/>
+              </w:rPr>
+              <w:t>2</w:t>
+            </w:r>
+          </w:p>
+        </w:tc>
+      </w:tr>
+      <w:tr>
+        <w:trPr>
+          <w:cnfStyle w:val="000000100000" w:firstRow="0" w:lastRow="0" w:firstColumn="0" w:lastColumn="0" w:oddVBand="0" w:evenVBand="0" w:oddHBand="1" w:evenHBand="0" w:firstRowFirstColumn="0" w:firstRowLastColumn="0" w:lastRowFirstColumn="0" w:lastRowLastColumn="0"/>
+        </w:trPr>
+        <w:tc>
+          <w:tcPr>
+            <w:cnfStyle w:val="001000000000" w:firstRow="0" w:lastRow="0" w:firstColumn="1" w:lastColumn="0" w:oddVBand="0" w:evenVBand="0" w:oddHBand="0" w:evenHBand="0" w:firstRowFirstColumn="0" w:firstRowLastColumn="0" w:lastRowFirstColumn="0" w:lastRowLastColumn="0"/>
+            <w:tcW w:w="3116" w:type="dxa"/>
+          </w:tcPr>
+          <w:p>
+            <w:pPr>
+              <w:rPr>
+                <w:lang w:val="en-US"/>
+              </w:rPr>
+            </w:pPr>
+            <w:r>
+              <w:rPr>
+                <w:lang w:val="en-US"/>
+              </w:rPr>
+              <w:t>Linear regression</w:t>
+            </w:r>
+          </w:p>
+        </w:tc>
+        <w:tc>
+          <w:tcPr>
+            <w:tcW w:w="3117" w:type="dxa"/>
+          </w:tcPr>
+          <w:p>
+            <w:pPr>
+              <w:jc w:val="right"/>
+              <w:cnfStyle w:val="000000100000" w:firstRow="0" w:lastRow="0" w:firstColumn="0" w:lastColumn="0" w:oddVBand="0" w:evenVBand="0" w:oddHBand="1" w:evenHBand="0" w:firstRowFirstColumn="0" w:firstRowLastColumn="0" w:lastRowFirstColumn="0" w:lastRowLastColumn="0"/>
+              <w:rPr>
+                <w:lang w:val="en-US"/>
+              </w:rPr>
+            </w:pPr>
+            <w:r>
+              <w:rPr>
+                <w:lang w:val="en-US"/>
+              </w:rPr>
+              <w:t>0.2164</w:t>
+            </w:r>
+          </w:p>
+        </w:tc>
+        <w:tc>
+          <w:tcPr>
+            <w:tcW w:w="3117" w:type="dxa"/>
+          </w:tcPr>
+          <w:p>
+            <w:pPr>
+              <w:jc w:val="right"/>
+              <w:cnfStyle w:val="000000100000" w:firstRow="0" w:lastRow="0" w:firstColumn="0" w:lastColumn="0" w:oddVBand="0" w:evenVBand="0" w:oddHBand="1" w:evenHBand="0" w:firstRowFirstColumn="0" w:firstRowLastColumn="0" w:lastRowFirstColumn="0" w:lastRowLastColumn="0"/>
+              <w:rPr>
+                <w:lang w:val="en-US"/>
+              </w:rPr>
+            </w:pPr>
+            <w:r>
+              <w:rPr>
+                <w:lang w:val="en-US"/>
+              </w:rPr>
+              <w:t>0.45</w:t>
+            </w:r>
+          </w:p>
+        </w:tc>
+      </w:tr>
+      <w:tr>
+        <w:tc>
+          <w:tcPr>
+            <w:cnfStyle w:val="001000000000" w:firstRow="0" w:lastRow="0" w:firstColumn="1" w:lastColumn="0" w:oddVBand="0" w:evenVBand="0" w:oddHBand="0" w:evenHBand="0" w:firstRowFirstColumn="0" w:firstRowLastColumn="0" w:lastRowFirstColumn="0" w:lastRowLastColumn="0"/>
+            <w:tcW w:w="3116" w:type="dxa"/>
+          </w:tcPr>
+          <w:p>
+            <w:pPr>
+              <w:rPr>
+                <w:lang w:val="en-US"/>
+              </w:rPr>
+            </w:pPr>
+            <w:r>
+              <w:rPr>
+                <w:lang w:val="en-US"/>
+              </w:rPr>
+              <w:t>Multiple linear regression</w:t>
+            </w:r>
+          </w:p>
+        </w:tc>
+        <w:tc>
+          <w:tcPr>
+            <w:tcW w:w="3117" w:type="dxa"/>
+          </w:tcPr>
+          <w:p>
+            <w:pPr>
+              <w:jc w:val="right"/>
+              <w:cnfStyle w:val="000000000000" w:firstRow="0" w:lastRow="0" w:firstColumn="0" w:lastColumn="0" w:oddVBand="0" w:evenVBand="0" w:oddHBand="0" w:evenHBand="0" w:firstRowFirstColumn="0" w:firstRowLastColumn="0" w:lastRowFirstColumn="0" w:lastRowLastColumn="0"/>
+              <w:rPr>
+                <w:lang w:val="en-US"/>
+              </w:rPr>
+            </w:pPr>
+            <w:r>
+              <w:rPr>
+                <w:lang w:val="en-US"/>
+              </w:rPr>
+              <w:t>0.2118</w:t>
+            </w:r>
+          </w:p>
+        </w:tc>
+        <w:tc>
+          <w:tcPr>
+            <w:tcW w:w="3117" w:type="dxa"/>
+          </w:tcPr>
+          <w:p>
+            <w:pPr>
+              <w:jc w:val="right"/>
+              <w:cnfStyle w:val="000000000000" w:firstRow="0" w:lastRow="0" w:firstColumn="0" w:lastColumn="0" w:oddVBand="0" w:evenVBand="0" w:oddHBand="0" w:evenHBand="0" w:firstRowFirstColumn="0" w:firstRowLastColumn="0" w:lastRowFirstColumn="0" w:lastRowLastColumn="0"/>
+              <w:rPr>
+                <w:lang w:val="en-US"/>
+              </w:rPr>
+            </w:pPr>
+            <w:r>
+              <w:rPr>
+                <w:lang w:val="en-US"/>
+              </w:rPr>
+              <w:t>0.48</w:t>
+            </w:r>
+          </w:p>
+        </w:tc>
+      </w:tr>
+      <w:bookmarkEnd w:id="0"/>
+    </w:tbl>
+    <w:p>
+      <w:pPr>
+        <w:rPr>
+          <w:lang w:val="en-US"/>
+        </w:rPr>
+      </w:pPr>
+    </w:p>
+    <w:p>
+      <w:pPr>
+        <w:pStyle w:val="Overskrift3"/>
         <w:rPr>
           <w:lang w:val="en-US"/>
         </w:rPr>
@@ -709,9 +1757,44 @@
           <w:lang w:val="en-US"/>
         </w:rPr>
       </w:pPr>
-    </w:p>
-    <w:p>
-      <w:pPr>
+      <w:r>
+        <w:rPr>
+          <w:lang w:val="en-US"/>
+        </w:rPr>
+        <w:t xml:space="preserve">The multiple linear regression model clearly makes better predictions than the linear regression model. From figure 5 </w:t>
+      </w:r>
+      <w:proofErr w:type="gramStart"/>
+      <w:r>
+        <w:rPr>
+          <w:lang w:val="en-US"/>
+        </w:rPr>
+        <w:t>it can be seen that the</w:t>
+      </w:r>
+      <w:proofErr w:type="gramEnd"/>
+      <w:r>
+        <w:rPr>
+          <w:lang w:val="en-US"/>
+        </w:rPr>
+        <w:t xml:space="preserve"> MLR-line stretches closer to the extreme points than the LR-line does.</w:t>
+      </w:r>
+    </w:p>
+    <w:p>
+      <w:pPr>
+        <w:rPr>
+          <w:lang w:val="en-US"/>
+        </w:rPr>
+      </w:pPr>
+    </w:p>
+    <w:p>
+      <w:pPr>
+        <w:rPr>
+          <w:lang w:val="en-US"/>
+        </w:rPr>
+      </w:pPr>
+    </w:p>
+    <w:p>
+      <w:pPr>
+        <w:pStyle w:val="Overskrift2"/>
         <w:rPr>
           <w:lang w:val="en-US"/>
         </w:rPr>
@@ -759,6 +1842,7 @@
         <w:rPr>
           <w:lang w:val="en-US"/>
         </w:rPr>
+        <w:lastRenderedPageBreak/>
         <w:t>We used RMSE and R^2 to check which method produced the most accurate prediction.</w:t>
       </w:r>
     </w:p>
@@ -768,6 +1852,14 @@
           <w:lang w:val="en-US"/>
         </w:rPr>
       </w:pPr>
+    </w:p>
+    <w:p>
+      <w:pPr>
+        <w:pStyle w:val="Overskrift3"/>
+        <w:rPr>
+          <w:lang w:val="en-US"/>
+        </w:rPr>
+      </w:pPr>
       <w:r>
         <w:rPr>
           <w:lang w:val="en-US"/>
@@ -781,16 +1873,367 @@
           <w:lang w:val="en-US"/>
         </w:rPr>
       </w:pPr>
-    </w:p>
-    <w:p>
-      <w:pPr>
-        <w:rPr>
-          <w:lang w:val="en-US"/>
-        </w:rPr>
-      </w:pPr>
-    </w:p>
-    <w:p>
-      <w:pPr>
+      <w:r>
+        <w:rPr>
+          <w:noProof/>
+          <w:lang w:val="en-US"/>
+        </w:rPr>
+        <w:drawing>
+          <wp:inline distT="0" distB="0" distL="0" distR="0">
+            <wp:extent cx="5943600" cy="2232025"/>
+            <wp:effectExtent l="0" t="0" r="0" b="0"/>
+            <wp:docPr id="6" name="Bilde 6"/>
+            <wp:cNvGraphicFramePr>
+              <a:graphicFrameLocks xmlns:a="http://schemas.openxmlformats.org/drawingml/2006/main" noChangeAspect="1"/>
+            </wp:cNvGraphicFramePr>
+            <a:graphic xmlns:a="http://schemas.openxmlformats.org/drawingml/2006/main">
+              <a:graphicData uri="http://schemas.openxmlformats.org/drawingml/2006/picture">
+                <pic:pic xmlns:pic="http://schemas.openxmlformats.org/drawingml/2006/picture">
+                  <pic:nvPicPr>
+                    <pic:cNvPr id="6" name="LR task3.png"/>
+                    <pic:cNvPicPr/>
+                  </pic:nvPicPr>
+                  <pic:blipFill>
+                    <a:blip r:embed="rId11" cstate="print">
+                      <a:extLst>
+                        <a:ext uri="{28A0092B-C50C-407E-A947-70E740481C1C}">
+                          <a14:useLocalDpi xmlns:a14="http://schemas.microsoft.com/office/drawing/2010/main" val="0"/>
+                        </a:ext>
+                      </a:extLst>
+                    </a:blip>
+                    <a:stretch>
+                      <a:fillRect/>
+                    </a:stretch>
+                  </pic:blipFill>
+                  <pic:spPr>
+                    <a:xfrm>
+                      <a:off x="0" y="0"/>
+                      <a:ext cx="5943600" cy="2232025"/>
+                    </a:xfrm>
+                    <a:prstGeom prst="rect">
+                      <a:avLst/>
+                    </a:prstGeom>
+                  </pic:spPr>
+                </pic:pic>
+              </a:graphicData>
+            </a:graphic>
+          </wp:inline>
+        </w:drawing>
+      </w:r>
+    </w:p>
+    <w:p>
+      <w:pPr>
+        <w:rPr>
+          <w:lang w:val="en-US"/>
+        </w:rPr>
+      </w:pPr>
+      <w:r>
+        <w:rPr>
+          <w:b/>
+          <w:lang w:val="en-US"/>
+        </w:rPr>
+        <w:t>Figure 6:</w:t>
+      </w:r>
+      <w:r>
+        <w:rPr>
+          <w:lang w:val="en-US"/>
+        </w:rPr>
+        <w:t xml:space="preserve"> Prediction based on a linear regression model using only TIMESTAMP.</w:t>
+      </w:r>
+    </w:p>
+    <w:p>
+      <w:pPr>
+        <w:rPr>
+          <w:lang w:val="en-US"/>
+        </w:rPr>
+      </w:pPr>
+      <w:r>
+        <w:rPr>
+          <w:noProof/>
+          <w:lang w:val="en-US"/>
+        </w:rPr>
+        <w:drawing>
+          <wp:inline distT="0" distB="0" distL="0" distR="0">
+            <wp:extent cx="5943600" cy="2669540"/>
+            <wp:effectExtent l="0" t="0" r="0" b="0"/>
+            <wp:docPr id="7" name="Bilde 7"/>
+            <wp:cNvGraphicFramePr>
+              <a:graphicFrameLocks xmlns:a="http://schemas.openxmlformats.org/drawingml/2006/main" noChangeAspect="1"/>
+            </wp:cNvGraphicFramePr>
+            <a:graphic xmlns:a="http://schemas.openxmlformats.org/drawingml/2006/main">
+              <a:graphicData uri="http://schemas.openxmlformats.org/drawingml/2006/picture">
+                <pic:pic xmlns:pic="http://schemas.openxmlformats.org/drawingml/2006/picture">
+                  <pic:nvPicPr>
+                    <pic:cNvPr id="7" name="RNN task3.png"/>
+                    <pic:cNvPicPr/>
+                  </pic:nvPicPr>
+                  <pic:blipFill>
+                    <a:blip r:embed="rId12" cstate="print">
+                      <a:extLst>
+                        <a:ext uri="{28A0092B-C50C-407E-A947-70E740481C1C}">
+                          <a14:useLocalDpi xmlns:a14="http://schemas.microsoft.com/office/drawing/2010/main" val="0"/>
+                        </a:ext>
+                      </a:extLst>
+                    </a:blip>
+                    <a:stretch>
+                      <a:fillRect/>
+                    </a:stretch>
+                  </pic:blipFill>
+                  <pic:spPr>
+                    <a:xfrm>
+                      <a:off x="0" y="0"/>
+                      <a:ext cx="5943600" cy="2669540"/>
+                    </a:xfrm>
+                    <a:prstGeom prst="rect">
+                      <a:avLst/>
+                    </a:prstGeom>
+                  </pic:spPr>
+                </pic:pic>
+              </a:graphicData>
+            </a:graphic>
+          </wp:inline>
+        </w:drawing>
+      </w:r>
+    </w:p>
+    <w:p>
+      <w:pPr>
+        <w:rPr>
+          <w:lang w:val="en-US"/>
+        </w:rPr>
+      </w:pPr>
+      <w:r>
+        <w:rPr>
+          <w:b/>
+          <w:lang w:val="en-US"/>
+        </w:rPr>
+        <w:t>Figure 7:</w:t>
+      </w:r>
+      <w:r>
+        <w:rPr>
+          <w:lang w:val="en-US"/>
+        </w:rPr>
+        <w:t xml:space="preserve"> Prediction based on a recursive neural network model using only TIMESTAMP.</w:t>
+      </w:r>
+    </w:p>
+    <w:p>
+      <w:pPr>
+        <w:rPr>
+          <w:lang w:val="en-US"/>
+        </w:rPr>
+      </w:pPr>
+    </w:p>
+    <w:tbl>
+      <w:tblPr>
+        <w:tblStyle w:val="Rutenettabell4uthevingsfarge1"/>
+        <w:tblW w:w="0" w:type="auto"/>
+        <w:tblLook w:val="04A0" w:firstRow="1" w:lastRow="0" w:firstColumn="1" w:lastColumn="0" w:noHBand="0" w:noVBand="1"/>
+      </w:tblPr>
+      <w:tblGrid>
+        <w:gridCol w:w="3116"/>
+        <w:gridCol w:w="3117"/>
+        <w:gridCol w:w="3117"/>
+      </w:tblGrid>
+      <w:tr>
+        <w:trPr>
+          <w:cnfStyle w:val="100000000000" w:firstRow="1" w:lastRow="0" w:firstColumn="0" w:lastColumn="0" w:oddVBand="0" w:evenVBand="0" w:oddHBand="0" w:evenHBand="0" w:firstRowFirstColumn="0" w:firstRowLastColumn="0" w:lastRowFirstColumn="0" w:lastRowLastColumn="0"/>
+        </w:trPr>
+        <w:tc>
+          <w:tcPr>
+            <w:cnfStyle w:val="001000000000" w:firstRow="0" w:lastRow="0" w:firstColumn="1" w:lastColumn="0" w:oddVBand="0" w:evenVBand="0" w:oddHBand="0" w:evenHBand="0" w:firstRowFirstColumn="0" w:firstRowLastColumn="0" w:lastRowFirstColumn="0" w:lastRowLastColumn="0"/>
+            <w:tcW w:w="3116" w:type="dxa"/>
+          </w:tcPr>
+          <w:p>
+            <w:pPr>
+              <w:rPr>
+                <w:lang w:val="en-US"/>
+              </w:rPr>
+            </w:pPr>
+            <w:r>
+              <w:rPr>
+                <w:lang w:val="en-US"/>
+              </w:rPr>
+              <w:t>Model name</w:t>
+            </w:r>
+          </w:p>
+        </w:tc>
+        <w:tc>
+          <w:tcPr>
+            <w:tcW w:w="3117" w:type="dxa"/>
+          </w:tcPr>
+          <w:p>
+            <w:pPr>
+              <w:cnfStyle w:val="100000000000" w:firstRow="1" w:lastRow="0" w:firstColumn="0" w:lastColumn="0" w:oddVBand="0" w:evenVBand="0" w:oddHBand="0" w:evenHBand="0" w:firstRowFirstColumn="0" w:firstRowLastColumn="0" w:lastRowFirstColumn="0" w:lastRowLastColumn="0"/>
+              <w:rPr>
+                <w:lang w:val="en-US"/>
+              </w:rPr>
+            </w:pPr>
+            <w:r>
+              <w:rPr>
+                <w:lang w:val="en-US"/>
+              </w:rPr>
+              <w:t>RMSE</w:t>
+            </w:r>
+          </w:p>
+        </w:tc>
+        <w:tc>
+          <w:tcPr>
+            <w:tcW w:w="3117" w:type="dxa"/>
+          </w:tcPr>
+          <w:p>
+            <w:pPr>
+              <w:cnfStyle w:val="100000000000" w:firstRow="1" w:lastRow="0" w:firstColumn="0" w:lastColumn="0" w:oddVBand="0" w:evenVBand="0" w:oddHBand="0" w:evenHBand="0" w:firstRowFirstColumn="0" w:firstRowLastColumn="0" w:lastRowFirstColumn="0" w:lastRowLastColumn="0"/>
+              <w:rPr>
+                <w:lang w:val="en-US"/>
+              </w:rPr>
+            </w:pPr>
+            <w:r>
+              <w:rPr>
+                <w:lang w:val="en-US"/>
+              </w:rPr>
+              <w:t>R</w:t>
+            </w:r>
+            <w:r>
+              <w:rPr>
+                <w:vertAlign w:val="superscript"/>
+                <w:lang w:val="en-US"/>
+              </w:rPr>
+              <w:t>2</w:t>
+            </w:r>
+          </w:p>
+        </w:tc>
+      </w:tr>
+      <w:tr>
+        <w:trPr>
+          <w:cnfStyle w:val="000000100000" w:firstRow="0" w:lastRow="0" w:firstColumn="0" w:lastColumn="0" w:oddVBand="0" w:evenVBand="0" w:oddHBand="1" w:evenHBand="0" w:firstRowFirstColumn="0" w:firstRowLastColumn="0" w:lastRowFirstColumn="0" w:lastRowLastColumn="0"/>
+        </w:trPr>
+        <w:tc>
+          <w:tcPr>
+            <w:cnfStyle w:val="001000000000" w:firstRow="0" w:lastRow="0" w:firstColumn="1" w:lastColumn="0" w:oddVBand="0" w:evenVBand="0" w:oddHBand="0" w:evenHBand="0" w:firstRowFirstColumn="0" w:firstRowLastColumn="0" w:lastRowFirstColumn="0" w:lastRowLastColumn="0"/>
+            <w:tcW w:w="3116" w:type="dxa"/>
+          </w:tcPr>
+          <w:p>
+            <w:pPr>
+              <w:rPr>
+                <w:lang w:val="en-US"/>
+              </w:rPr>
+            </w:pPr>
+            <w:r>
+              <w:rPr>
+                <w:lang w:val="en-US"/>
+              </w:rPr>
+              <w:t>Linear regression</w:t>
+            </w:r>
+          </w:p>
+        </w:tc>
+        <w:tc>
+          <w:tcPr>
+            <w:tcW w:w="3117" w:type="dxa"/>
+          </w:tcPr>
+          <w:p>
+            <w:pPr>
+              <w:cnfStyle w:val="000000100000" w:firstRow="0" w:lastRow="0" w:firstColumn="0" w:lastColumn="0" w:oddVBand="0" w:evenVBand="0" w:oddHBand="1" w:evenHBand="0" w:firstRowFirstColumn="0" w:firstRowLastColumn="0" w:lastRowFirstColumn="0" w:lastRowLastColumn="0"/>
+              <w:rPr>
+                <w:lang w:val="en-US"/>
+              </w:rPr>
+            </w:pPr>
+            <w:r>
+              <w:rPr>
+                <w:lang w:val="en-US"/>
+              </w:rPr>
+              <w:t>0.3087</w:t>
+            </w:r>
+          </w:p>
+        </w:tc>
+        <w:tc>
+          <w:tcPr>
+            <w:tcW w:w="3117" w:type="dxa"/>
+          </w:tcPr>
+          <w:p>
+            <w:pPr>
+              <w:cnfStyle w:val="000000100000" w:firstRow="0" w:lastRow="0" w:firstColumn="0" w:lastColumn="0" w:oddVBand="0" w:evenVBand="0" w:oddHBand="1" w:evenHBand="0" w:firstRowFirstColumn="0" w:firstRowLastColumn="0" w:lastRowFirstColumn="0" w:lastRowLastColumn="0"/>
+              <w:rPr>
+                <w:lang w:val="en-US"/>
+              </w:rPr>
+            </w:pPr>
+            <w:r>
+              <w:rPr>
+                <w:lang w:val="en-US"/>
+              </w:rPr>
+              <w:t>-0.11</w:t>
+            </w:r>
+          </w:p>
+        </w:tc>
+      </w:tr>
+      <w:tr>
+        <w:tc>
+          <w:tcPr>
+            <w:cnfStyle w:val="001000000000" w:firstRow="0" w:lastRow="0" w:firstColumn="1" w:lastColumn="0" w:oddVBand="0" w:evenVBand="0" w:oddHBand="0" w:evenHBand="0" w:firstRowFirstColumn="0" w:firstRowLastColumn="0" w:lastRowFirstColumn="0" w:lastRowLastColumn="0"/>
+            <w:tcW w:w="3116" w:type="dxa"/>
+          </w:tcPr>
+          <w:p>
+            <w:pPr>
+              <w:rPr>
+                <w:lang w:val="en-US"/>
+              </w:rPr>
+            </w:pPr>
+            <w:r>
+              <w:rPr>
+                <w:lang w:val="en-US"/>
+              </w:rPr>
+              <w:t>Recursive neural network</w:t>
+            </w:r>
+          </w:p>
+        </w:tc>
+        <w:tc>
+          <w:tcPr>
+            <w:tcW w:w="3117" w:type="dxa"/>
+          </w:tcPr>
+          <w:p>
+            <w:pPr>
+              <w:cnfStyle w:val="000000000000" w:firstRow="0" w:lastRow="0" w:firstColumn="0" w:lastColumn="0" w:oddVBand="0" w:evenVBand="0" w:oddHBand="0" w:evenHBand="0" w:firstRowFirstColumn="0" w:firstRowLastColumn="0" w:lastRowFirstColumn="0" w:lastRowLastColumn="0"/>
+              <w:rPr>
+                <w:lang w:val="en-US"/>
+              </w:rPr>
+            </w:pPr>
+            <w:r>
+              <w:rPr>
+                <w:lang w:val="en-US"/>
+              </w:rPr>
+              <w:t>0.2976</w:t>
+            </w:r>
+          </w:p>
+        </w:tc>
+        <w:tc>
+          <w:tcPr>
+            <w:tcW w:w="3117" w:type="dxa"/>
+          </w:tcPr>
+          <w:p>
+            <w:pPr>
+              <w:cnfStyle w:val="000000000000" w:firstRow="0" w:lastRow="0" w:firstColumn="0" w:lastColumn="0" w:oddVBand="0" w:evenVBand="0" w:oddHBand="0" w:evenHBand="0" w:firstRowFirstColumn="0" w:firstRowLastColumn="0" w:lastRowFirstColumn="0" w:lastRowLastColumn="0"/>
+              <w:rPr>
+                <w:lang w:val="en-US"/>
+              </w:rPr>
+            </w:pPr>
+            <w:r>
+              <w:rPr>
+                <w:lang w:val="en-US"/>
+              </w:rPr>
+              <w:t>-0.0323</w:t>
+            </w:r>
+          </w:p>
+        </w:tc>
+      </w:tr>
+    </w:tbl>
+    <w:p>
+      <w:pPr>
+        <w:rPr>
+          <w:lang w:val="en-US"/>
+        </w:rPr>
+      </w:pPr>
+    </w:p>
+    <w:p>
+      <w:pPr>
+        <w:pStyle w:val="Overskrift3"/>
         <w:rPr>
           <w:lang w:val="en-US"/>
         </w:rPr>
@@ -808,24 +2251,50 @@
           <w:lang w:val="en-US"/>
         </w:rPr>
       </w:pPr>
-    </w:p>
-    <w:p>
-      <w:pPr>
-        <w:rPr>
-          <w:lang w:val="en-US"/>
-        </w:rPr>
-      </w:pPr>
-    </w:p>
-    <w:p>
-      <w:pPr>
-        <w:rPr>
-          <w:lang w:val="en-US"/>
-        </w:rPr>
-      </w:pPr>
-      <w:r>
-        <w:rPr>
-          <w:lang w:val="en-US"/>
-        </w:rPr>
+      <w:r>
+        <w:rPr>
+          <w:lang w:val="en-US"/>
+        </w:rPr>
+        <w:t>None of the models predict the generated power well at all.</w:t>
+      </w:r>
+      <w:r>
+        <w:rPr>
+          <w:lang w:val="en-US"/>
+        </w:rPr>
+        <w:t xml:space="preserve"> A negative R</w:t>
+      </w:r>
+      <w:r>
+        <w:rPr>
+          <w:vertAlign w:val="superscript"/>
+          <w:lang w:val="en-US"/>
+        </w:rPr>
+        <w:t>2</w:t>
+      </w:r>
+      <w:r>
+        <w:rPr>
+          <w:lang w:val="en-US"/>
+        </w:rPr>
+        <w:t xml:space="preserve"> suggests that just taking the average of all the data would provide a better prediction than using one of our models.</w:t>
+      </w:r>
+      <w:r>
+        <w:rPr>
+          <w:lang w:val="en-US"/>
+        </w:rPr>
+        <w:br w:type="page"/>
+      </w:r>
+    </w:p>
+    <w:p>
+      <w:pPr>
+        <w:pStyle w:val="Overskrift2"/>
+        <w:rPr>
+          <w:lang w:val="en-US"/>
+        </w:rPr>
+      </w:pPr>
+      <w:r>
+        <w:rPr>
+          <w:lang w:val="en-US"/>
+        </w:rPr>
+        <w:lastRenderedPageBreak/>
         <w:t>Other stuff:</w:t>
       </w:r>
     </w:p>
@@ -841,46 +2310,538 @@
         </w:rPr>
         <w:t>Using wind directions, we created some gradient maps to visualize where winds blow from.</w:t>
       </w:r>
-      <w:bookmarkStart w:id="0" w:name="_GoBack"/>
-      <w:bookmarkEnd w:id="0"/>
-    </w:p>
-    <w:p>
-      <w:pPr>
-        <w:rPr>
-          <w:lang w:val="en-US"/>
-        </w:rPr>
-      </w:pPr>
+    </w:p>
+    <w:p>
+      <w:pPr>
+        <w:rPr>
+          <w:lang w:val="en-US"/>
+        </w:rPr>
+      </w:pPr>
+      <w:r>
+        <w:rPr>
+          <w:noProof/>
+          <w:lang w:val="en-US"/>
+        </w:rPr>
+        <w:drawing>
+          <wp:inline distT="0" distB="0" distL="0" distR="0">
+            <wp:extent cx="4178943" cy="2870791"/>
+            <wp:effectExtent l="0" t="0" r="0" b="0"/>
+            <wp:docPr id="8" name="Bilde 8"/>
+            <wp:cNvGraphicFramePr>
+              <a:graphicFrameLocks xmlns:a="http://schemas.openxmlformats.org/drawingml/2006/main" noChangeAspect="1"/>
+            </wp:cNvGraphicFramePr>
+            <a:graphic xmlns:a="http://schemas.openxmlformats.org/drawingml/2006/main">
+              <a:graphicData uri="http://schemas.openxmlformats.org/drawingml/2006/picture">
+                <pic:pic xmlns:pic="http://schemas.openxmlformats.org/drawingml/2006/picture">
+                  <pic:nvPicPr>
+                    <pic:cNvPr id="8" name="Windmap.png"/>
+                    <pic:cNvPicPr/>
+                  </pic:nvPicPr>
+                  <pic:blipFill>
+                    <a:blip r:embed="rId13" cstate="print">
+                      <a:extLst>
+                        <a:ext uri="{28A0092B-C50C-407E-A947-70E740481C1C}">
+                          <a14:useLocalDpi xmlns:a14="http://schemas.microsoft.com/office/drawing/2010/main" val="0"/>
+                        </a:ext>
+                      </a:extLst>
+                    </a:blip>
+                    <a:stretch>
+                      <a:fillRect/>
+                    </a:stretch>
+                  </pic:blipFill>
+                  <pic:spPr>
+                    <a:xfrm>
+                      <a:off x="0" y="0"/>
+                      <a:ext cx="4193675" cy="2880911"/>
+                    </a:xfrm>
+                    <a:prstGeom prst="rect">
+                      <a:avLst/>
+                    </a:prstGeom>
+                  </pic:spPr>
+                </pic:pic>
+              </a:graphicData>
+            </a:graphic>
+          </wp:inline>
+        </w:drawing>
+      </w:r>
+    </w:p>
+    <w:p>
+      <w:pPr>
+        <w:rPr>
+          <w:lang w:val="en-US"/>
+        </w:rPr>
+      </w:pPr>
+      <w:r>
+        <w:rPr>
+          <w:b/>
+          <w:lang w:val="en-US"/>
+        </w:rPr>
+        <w:t>Figure 8:</w:t>
+      </w:r>
+      <w:r>
+        <w:rPr>
+          <w:lang w:val="en-US"/>
+        </w:rPr>
+        <w:t xml:space="preserve"> </w:t>
+      </w:r>
       <w:r>
         <w:rPr>
           <w:lang w:val="en-US"/>
         </w:rPr>
         <w:t>Red gradient shows predicted wind direction distribution.</w:t>
       </w:r>
-    </w:p>
-    <w:p>
-      <w:pPr>
-        <w:rPr>
-          <w:lang w:val="en-US"/>
-        </w:rPr>
-      </w:pPr>
+      <w:r>
+        <w:rPr>
+          <w:lang w:val="en-US"/>
+        </w:rPr>
+        <w:t xml:space="preserve"> </w:t>
+      </w:r>
+      <w:r>
+        <w:rPr>
+          <w:lang w:val="en-US"/>
+        </w:rPr>
+        <w:t xml:space="preserve"> </w:t>
+      </w:r>
       <w:r>
         <w:rPr>
           <w:lang w:val="en-US"/>
         </w:rPr>
         <w:t>Green gradient shows measured wind direction distribution.</w:t>
       </w:r>
-    </w:p>
-    <w:p>
-      <w:pPr>
-        <w:rPr>
-          <w:lang w:val="en-US"/>
-        </w:rPr>
-      </w:pPr>
+      <w:r>
+        <w:rPr>
+          <w:lang w:val="en-US"/>
+        </w:rPr>
+        <w:t xml:space="preserve"> </w:t>
+      </w:r>
       <w:r>
         <w:rPr>
           <w:lang w:val="en-US"/>
         </w:rPr>
         <w:t>Darker gradient means a higher rate of winds comes from the given direction.</w:t>
+      </w:r>
+    </w:p>
+    <w:p>
+      <w:pPr>
+        <w:rPr>
+          <w:lang w:val="en-US"/>
+        </w:rPr>
+      </w:pPr>
+      <w:bookmarkStart w:id="1" w:name="_GoBack"/>
+      <w:bookmarkEnd w:id="1"/>
+    </w:p>
+    <w:p>
+      <w:pPr>
+        <w:rPr>
+          <w:lang w:val="en-US"/>
+        </w:rPr>
+      </w:pPr>
+      <w:r>
+        <w:rPr>
+          <w:noProof/>
+          <w:lang w:val="en-US"/>
+        </w:rPr>
+        <mc:AlternateContent>
+          <mc:Choice Requires="wps">
+            <w:drawing>
+              <wp:anchor distT="45720" distB="45720" distL="114300" distR="114300" simplePos="0" relativeHeight="251661312" behindDoc="0" locked="0" layoutInCell="1" allowOverlap="1" wp14:anchorId="2942962E" wp14:editId="7A8822FF">
+                <wp:simplePos x="0" y="0"/>
+                <wp:positionH relativeFrom="margin">
+                  <wp:posOffset>2972376</wp:posOffset>
+                </wp:positionH>
+                <wp:positionV relativeFrom="paragraph">
+                  <wp:posOffset>2299660</wp:posOffset>
+                </wp:positionV>
+                <wp:extent cx="2902585" cy="829310"/>
+                <wp:effectExtent l="0" t="0" r="0" b="8890"/>
+                <wp:wrapSquare wrapText="bothSides"/>
+                <wp:docPr id="11" name="Tekstboks 2"/>
+                <wp:cNvGraphicFramePr>
+                  <a:graphicFrameLocks xmlns:a="http://schemas.openxmlformats.org/drawingml/2006/main"/>
+                </wp:cNvGraphicFramePr>
+                <a:graphic xmlns:a="http://schemas.openxmlformats.org/drawingml/2006/main">
+                  <a:graphicData uri="http://schemas.microsoft.com/office/word/2010/wordprocessingShape">
+                    <wps:wsp>
+                      <wps:cNvSpPr txBox="1">
+                        <a:spLocks noChangeArrowheads="1"/>
+                      </wps:cNvSpPr>
+                      <wps:spPr bwMode="auto">
+                        <a:xfrm>
+                          <a:off x="0" y="0"/>
+                          <a:ext cx="2902585" cy="829310"/>
+                        </a:xfrm>
+                        <a:prstGeom prst="rect">
+                          <a:avLst/>
+                        </a:prstGeom>
+                        <a:solidFill>
+                          <a:srgbClr val="FFFFFF"/>
+                        </a:solidFill>
+                        <a:ln w="9525">
+                          <a:noFill/>
+                          <a:miter lim="800000"/>
+                          <a:headEnd/>
+                          <a:tailEnd/>
+                        </a:ln>
+                      </wps:spPr>
+                      <wps:txbx>
+                        <w:txbxContent>
+                          <w:p>
+                            <w:pPr>
+                              <w:rPr>
+                                <w:lang w:val="en-US"/>
+                              </w:rPr>
+                            </w:pPr>
+                            <w:r>
+                              <w:rPr>
+                                <w:b/>
+                                <w:lang w:val="en-US"/>
+                              </w:rPr>
+                              <w:t xml:space="preserve">Figure </w:t>
+                            </w:r>
+                            <w:r>
+                              <w:rPr>
+                                <w:b/>
+                                <w:lang w:val="en-US"/>
+                              </w:rPr>
+                              <w:t>10</w:t>
+                            </w:r>
+                            <w:r>
+                              <w:rPr>
+                                <w:b/>
+                                <w:lang w:val="en-US"/>
+                              </w:rPr>
+                              <w:t>:</w:t>
+                            </w:r>
+                            <w:r>
+                              <w:rPr>
+                                <w:lang w:val="en-US"/>
+                              </w:rPr>
+                              <w:t xml:space="preserve"> </w:t>
+                            </w:r>
+                            <w:r>
+                              <w:rPr>
+                                <w:lang w:val="en-US"/>
+                              </w:rPr>
+                              <w:t>Forecasted</w:t>
+                            </w:r>
+                            <w:r>
+                              <w:rPr>
+                                <w:lang w:val="en-US"/>
+                              </w:rPr>
+                              <w:t xml:space="preserve"> wind direction and speed. The x-axis shows angular coordinates.</w:t>
+                            </w:r>
+                          </w:p>
+                        </w:txbxContent>
+                      </wps:txbx>
+                      <wps:bodyPr rot="0" vert="horz" wrap="square" lIns="91440" tIns="45720" rIns="91440" bIns="45720" anchor="t" anchorCtr="0">
+                        <a:noAutofit/>
+                      </wps:bodyPr>
+                    </wps:wsp>
+                  </a:graphicData>
+                </a:graphic>
+                <wp14:sizeRelH relativeFrom="margin">
+                  <wp14:pctWidth>0</wp14:pctWidth>
+                </wp14:sizeRelH>
+                <wp14:sizeRelV relativeFrom="margin">
+                  <wp14:pctHeight>0</wp14:pctHeight>
+                </wp14:sizeRelV>
+              </wp:anchor>
+            </w:drawing>
+          </mc:Choice>
+          <mc:Fallback>
+            <w:pict>
+              <v:shapetype w14:anchorId="2942962E" id="_x0000_t202" coordsize="21600,21600" o:spt="202" path="m,l,21600r21600,l21600,xe">
+                <v:stroke joinstyle="miter"/>
+                <v:path gradientshapeok="t" o:connecttype="rect"/>
+              </v:shapetype>
+              <v:shape id="Tekstboks 2" o:spid="_x0000_s1026" type="#_x0000_t202" style="position:absolute;margin-left:234.05pt;margin-top:181.1pt;width:228.55pt;height:65.3pt;z-index:251661312;visibility:visible;mso-wrap-style:square;mso-width-percent:0;mso-height-percent:0;mso-wrap-distance-left:9pt;mso-wrap-distance-top:3.6pt;mso-wrap-distance-right:9pt;mso-wrap-distance-bottom:3.6pt;mso-position-horizontal:absolute;mso-position-horizontal-relative:margin;mso-position-vertical:absolute;mso-position-vertical-relative:text;mso-width-percent:0;mso-height-percent:0;mso-width-relative:margin;mso-height-relative:margin;v-text-anchor:top" o:gfxdata="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" stroked="f">
+                <v:textbox>
+                  <w:txbxContent>
+                    <w:p>
+                      <w:pPr>
+                        <w:rPr>
+                          <w:lang w:val="en-US"/>
+                        </w:rPr>
+                      </w:pPr>
+                      <w:r>
+                        <w:rPr>
+                          <w:b/>
+                          <w:lang w:val="en-US"/>
+                        </w:rPr>
+                        <w:t xml:space="preserve">Figure </w:t>
+                      </w:r>
+                      <w:r>
+                        <w:rPr>
+                          <w:b/>
+                          <w:lang w:val="en-US"/>
+                        </w:rPr>
+                        <w:t>10</w:t>
+                      </w:r>
+                      <w:r>
+                        <w:rPr>
+                          <w:b/>
+                          <w:lang w:val="en-US"/>
+                        </w:rPr>
+                        <w:t>:</w:t>
+                      </w:r>
+                      <w:r>
+                        <w:rPr>
+                          <w:lang w:val="en-US"/>
+                        </w:rPr>
+                        <w:t xml:space="preserve"> </w:t>
+                      </w:r>
+                      <w:r>
+                        <w:rPr>
+                          <w:lang w:val="en-US"/>
+                        </w:rPr>
+                        <w:t>Forecasted</w:t>
+                      </w:r>
+                      <w:r>
+                        <w:rPr>
+                          <w:lang w:val="en-US"/>
+                        </w:rPr>
+                        <w:t xml:space="preserve"> wind direction and speed. The x-axis shows angular coordinates.</w:t>
+                      </w:r>
+                    </w:p>
+                  </w:txbxContent>
+                </v:textbox>
+                <w10:wrap type="square" anchorx="margin"/>
+              </v:shape>
+            </w:pict>
+          </mc:Fallback>
+        </mc:AlternateContent>
+      </w:r>
+      <w:r>
+        <w:rPr>
+          <w:noProof/>
+          <w:lang w:val="en-US"/>
+        </w:rPr>
+        <w:drawing>
+          <wp:inline distT="0" distB="0" distL="0" distR="0">
+            <wp:extent cx="2974048" cy="2158409"/>
+            <wp:effectExtent l="0" t="0" r="0" b="0"/>
+            <wp:docPr id="9" name="Bilde 9"/>
+            <wp:cNvGraphicFramePr>
+              <a:graphicFrameLocks xmlns:a="http://schemas.openxmlformats.org/drawingml/2006/main" noChangeAspect="1"/>
+            </wp:cNvGraphicFramePr>
+            <a:graphic xmlns:a="http://schemas.openxmlformats.org/drawingml/2006/main">
+              <a:graphicData uri="http://schemas.openxmlformats.org/drawingml/2006/picture">
+                <pic:pic xmlns:pic="http://schemas.openxmlformats.org/drawingml/2006/picture">
+                  <pic:nvPicPr>
+                    <pic:cNvPr id="9" name="Windmap radial actual.png"/>
+                    <pic:cNvPicPr/>
+                  </pic:nvPicPr>
+                  <pic:blipFill>
+                    <a:blip r:embed="rId14" cstate="print">
+                      <a:extLst>
+                        <a:ext uri="{28A0092B-C50C-407E-A947-70E740481C1C}">
+                          <a14:useLocalDpi xmlns:a14="http://schemas.microsoft.com/office/drawing/2010/main" val="0"/>
+                        </a:ext>
+                      </a:extLst>
+                    </a:blip>
+                    <a:stretch>
+                      <a:fillRect/>
+                    </a:stretch>
+                  </pic:blipFill>
+                  <pic:spPr>
+                    <a:xfrm>
+                      <a:off x="0" y="0"/>
+                      <a:ext cx="2991790" cy="2171285"/>
+                    </a:xfrm>
+                    <a:prstGeom prst="rect">
+                      <a:avLst/>
+                    </a:prstGeom>
+                  </pic:spPr>
+                </pic:pic>
+              </a:graphicData>
+            </a:graphic>
+          </wp:inline>
+        </w:drawing>
+      </w:r>
+      <w:r>
+        <w:rPr>
+          <w:noProof/>
+          <w:lang w:val="en-US"/>
+        </w:rPr>
+        <w:drawing>
+          <wp:inline distT="0" distB="0" distL="0" distR="0">
+            <wp:extent cx="2870791" cy="2110767"/>
+            <wp:effectExtent l="0" t="0" r="6350" b="3810"/>
+            <wp:docPr id="10" name="Bilde 10"/>
+            <wp:cNvGraphicFramePr>
+              <a:graphicFrameLocks xmlns:a="http://schemas.openxmlformats.org/drawingml/2006/main" noChangeAspect="1"/>
+            </wp:cNvGraphicFramePr>
+            <a:graphic xmlns:a="http://schemas.openxmlformats.org/drawingml/2006/main">
+              <a:graphicData uri="http://schemas.openxmlformats.org/drawingml/2006/picture">
+                <pic:pic xmlns:pic="http://schemas.openxmlformats.org/drawingml/2006/picture">
+                  <pic:nvPicPr>
+                    <pic:cNvPr id="10" name="Windmap radial forecasted.png"/>
+                    <pic:cNvPicPr/>
+                  </pic:nvPicPr>
+                  <pic:blipFill>
+                    <a:blip r:embed="rId15" cstate="print">
+                      <a:extLst>
+                        <a:ext uri="{28A0092B-C50C-407E-A947-70E740481C1C}">
+                          <a14:useLocalDpi xmlns:a14="http://schemas.microsoft.com/office/drawing/2010/main" val="0"/>
+                        </a:ext>
+                      </a:extLst>
+                    </a:blip>
+                    <a:stretch>
+                      <a:fillRect/>
+                    </a:stretch>
+                  </pic:blipFill>
+                  <pic:spPr>
+                    <a:xfrm>
+                      <a:off x="0" y="0"/>
+                      <a:ext cx="2884452" cy="2120811"/>
+                    </a:xfrm>
+                    <a:prstGeom prst="rect">
+                      <a:avLst/>
+                    </a:prstGeom>
+                  </pic:spPr>
+                </pic:pic>
+              </a:graphicData>
+            </a:graphic>
+          </wp:inline>
+        </w:drawing>
+      </w:r>
+    </w:p>
+    <w:p>
+      <w:pPr>
+        <w:rPr>
+          <w:lang w:val="en-US"/>
+        </w:rPr>
+      </w:pPr>
+      <w:r>
+        <w:rPr>
+          <w:noProof/>
+          <w:lang w:val="en-US"/>
+        </w:rPr>
+        <mc:AlternateContent>
+          <mc:Choice Requires="wps">
+            <w:drawing>
+              <wp:anchor distT="45720" distB="45720" distL="114300" distR="114300" simplePos="0" relativeHeight="251659264" behindDoc="0" locked="0" layoutInCell="1" allowOverlap="1">
+                <wp:simplePos x="0" y="0"/>
+                <wp:positionH relativeFrom="column">
+                  <wp:posOffset>31750</wp:posOffset>
+                </wp:positionH>
+                <wp:positionV relativeFrom="paragraph">
+                  <wp:posOffset>12700</wp:posOffset>
+                </wp:positionV>
+                <wp:extent cx="2902585" cy="829310"/>
+                <wp:effectExtent l="0" t="0" r="0" b="8890"/>
+                <wp:wrapSquare wrapText="bothSides"/>
+                <wp:docPr id="217" name="Tekstboks 2"/>
+                <wp:cNvGraphicFramePr>
+                  <a:graphicFrameLocks xmlns:a="http://schemas.openxmlformats.org/drawingml/2006/main"/>
+                </wp:cNvGraphicFramePr>
+                <a:graphic xmlns:a="http://schemas.openxmlformats.org/drawingml/2006/main">
+                  <a:graphicData uri="http://schemas.microsoft.com/office/word/2010/wordprocessingShape">
+                    <wps:wsp>
+                      <wps:cNvSpPr txBox="1">
+                        <a:spLocks noChangeArrowheads="1"/>
+                      </wps:cNvSpPr>
+                      <wps:spPr bwMode="auto">
+                        <a:xfrm>
+                          <a:off x="0" y="0"/>
+                          <a:ext cx="2902585" cy="829310"/>
+                        </a:xfrm>
+                        <a:prstGeom prst="rect">
+                          <a:avLst/>
+                        </a:prstGeom>
+                        <a:solidFill>
+                          <a:srgbClr val="FFFFFF"/>
+                        </a:solidFill>
+                        <a:ln w="9525">
+                          <a:noFill/>
+                          <a:miter lim="800000"/>
+                          <a:headEnd/>
+                          <a:tailEnd/>
+                        </a:ln>
+                      </wps:spPr>
+                      <wps:txbx>
+                        <w:txbxContent>
+                          <w:p>
+                            <w:pPr>
+                              <w:rPr>
+                                <w:lang w:val="en-US"/>
+                              </w:rPr>
+                            </w:pPr>
+                            <w:r>
+                              <w:rPr>
+                                <w:b/>
+                                <w:lang w:val="en-US"/>
+                              </w:rPr>
+                              <w:t>Figure 9:</w:t>
+                            </w:r>
+                            <w:r>
+                              <w:rPr>
+                                <w:lang w:val="en-US"/>
+                              </w:rPr>
+                              <w:t xml:space="preserve"> </w:t>
+                            </w:r>
+                            <w:r>
+                              <w:rPr>
+                                <w:lang w:val="en-US"/>
+                              </w:rPr>
+                              <w:t>Measured wind direction and speed. The x-axis shows angular coordinates.</w:t>
+                            </w:r>
+                          </w:p>
+                        </w:txbxContent>
+                      </wps:txbx>
+                      <wps:bodyPr rot="0" vert="horz" wrap="square" lIns="91440" tIns="45720" rIns="91440" bIns="45720" anchor="t" anchorCtr="0">
+                        <a:noAutofit/>
+                      </wps:bodyPr>
+                    </wps:wsp>
+                  </a:graphicData>
+                </a:graphic>
+                <wp14:sizeRelH relativeFrom="margin">
+                  <wp14:pctWidth>0</wp14:pctWidth>
+                </wp14:sizeRelH>
+                <wp14:sizeRelV relativeFrom="margin">
+                  <wp14:pctHeight>0</wp14:pctHeight>
+                </wp14:sizeRelV>
+              </wp:anchor>
+            </w:drawing>
+          </mc:Choice>
+          <mc:Fallback>
+            <w:pict>
+              <v:shape id="_x0000_s1027" type="#_x0000_t202" style="position:absolute;margin-left:2.5pt;margin-top:1pt;width:228.55pt;height:65.3pt;z-index:251659264;visibility:visible;mso-wrap-style:square;mso-width-percent:0;mso-height-percent:0;mso-wrap-distance-left:9pt;mso-wrap-distance-top:3.6pt;mso-wrap-distance-right:9pt;mso-wrap-distance-bottom:3.6pt;mso-position-horizontal:absolute;mso-position-horizontal-relative:text;mso-position-vertical:absolute;mso-position-vertical-relative:text;mso-width-percent:0;mso-height-percent:0;mso-width-relative:margin;mso-height-relative:margin;v-text-anchor:top" o:gfxdata="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" stroked="f">
+                <v:textbox>
+                  <w:txbxContent>
+                    <w:p>
+                      <w:pPr>
+                        <w:rPr>
+                          <w:lang w:val="en-US"/>
+                        </w:rPr>
+                      </w:pPr>
+                      <w:r>
+                        <w:rPr>
+                          <w:b/>
+                          <w:lang w:val="en-US"/>
+                        </w:rPr>
+                        <w:t>Figure 9:</w:t>
+                      </w:r>
+                      <w:r>
+                        <w:rPr>
+                          <w:lang w:val="en-US"/>
+                        </w:rPr>
+                        <w:t xml:space="preserve"> </w:t>
+                      </w:r>
+                      <w:r>
+                        <w:rPr>
+                          <w:lang w:val="en-US"/>
+                        </w:rPr>
+                        <w:t>Measured wind direction and speed. The x-axis shows angular coordinates.</w:t>
+                      </w:r>
+                    </w:p>
+                  </w:txbxContent>
+                </v:textbox>
+                <w10:wrap type="square"/>
+              </v:shape>
+            </w:pict>
+          </mc:Fallback>
+        </mc:AlternateContent>
       </w:r>
     </w:p>
     <w:sectPr>
@@ -1411,6 +3372,71 @@
     <w:name w:val="Normal"/>
     <w:qFormat/>
   </w:style>
+  <w:style w:type="paragraph" w:styleId="Overskrift1">
+    <w:name w:val="heading 1"/>
+    <w:basedOn w:val="Normal"/>
+    <w:next w:val="Normal"/>
+    <w:link w:val="Overskrift1Tegn"/>
+    <w:uiPriority w:val="9"/>
+    <w:qFormat/>
+    <w:rsid w:val="00C527BF"/>
+    <w:pPr>
+      <w:keepNext/>
+      <w:keepLines/>
+      <w:spacing w:before="240" w:after="0"/>
+      <w:outlineLvl w:val="0"/>
+    </w:pPr>
+    <w:rPr>
+      <w:rFonts w:asciiTheme="majorHAnsi" w:eastAsiaTheme="majorEastAsia" w:hAnsiTheme="majorHAnsi" w:cstheme="majorBidi"/>
+      <w:color w:val="2F5496" w:themeColor="accent1" w:themeShade="BF"/>
+      <w:sz w:val="32"/>
+      <w:szCs w:val="32"/>
+    </w:rPr>
+  </w:style>
+  <w:style w:type="paragraph" w:styleId="Overskrift2">
+    <w:name w:val="heading 2"/>
+    <w:basedOn w:val="Normal"/>
+    <w:next w:val="Normal"/>
+    <w:link w:val="Overskrift2Tegn"/>
+    <w:uiPriority w:val="9"/>
+    <w:unhideWhenUsed/>
+    <w:qFormat/>
+    <w:rsid w:val="00C527BF"/>
+    <w:pPr>
+      <w:keepNext/>
+      <w:keepLines/>
+      <w:spacing w:before="40" w:after="0"/>
+      <w:outlineLvl w:val="1"/>
+    </w:pPr>
+    <w:rPr>
+      <w:rFonts w:asciiTheme="majorHAnsi" w:eastAsiaTheme="majorEastAsia" w:hAnsiTheme="majorHAnsi" w:cstheme="majorBidi"/>
+      <w:color w:val="2F5496" w:themeColor="accent1" w:themeShade="BF"/>
+      <w:sz w:val="26"/>
+      <w:szCs w:val="26"/>
+    </w:rPr>
+  </w:style>
+  <w:style w:type="paragraph" w:styleId="Overskrift3">
+    <w:name w:val="heading 3"/>
+    <w:basedOn w:val="Normal"/>
+    <w:next w:val="Normal"/>
+    <w:link w:val="Overskrift3Tegn"/>
+    <w:uiPriority w:val="9"/>
+    <w:unhideWhenUsed/>
+    <w:qFormat/>
+    <w:rsid w:val="00C527BF"/>
+    <w:pPr>
+      <w:keepNext/>
+      <w:keepLines/>
+      <w:spacing w:before="40" w:after="0"/>
+      <w:outlineLvl w:val="2"/>
+    </w:pPr>
+    <w:rPr>
+      <w:rFonts w:asciiTheme="majorHAnsi" w:eastAsiaTheme="majorEastAsia" w:hAnsiTheme="majorHAnsi" w:cstheme="majorBidi"/>
+      <w:color w:val="1F3763" w:themeColor="accent1" w:themeShade="7F"/>
+      <w:sz w:val="24"/>
+      <w:szCs w:val="24"/>
+    </w:rPr>
+  </w:style>
   <w:style w:type="character" w:default="1" w:styleId="Standardskriftforavsnitt">
     <w:name w:val="Default Paragraph Font"/>
     <w:uiPriority w:val="1"/>
@@ -1448,6 +3474,140 @@
       <w:ind w:left="720"/>
       <w:contextualSpacing/>
     </w:pPr>
+  </w:style>
+  <w:style w:type="character" w:customStyle="1" w:styleId="Overskrift1Tegn">
+    <w:name w:val="Overskrift 1 Tegn"/>
+    <w:basedOn w:val="Standardskriftforavsnitt"/>
+    <w:link w:val="Overskrift1"/>
+    <w:uiPriority w:val="9"/>
+    <w:rsid w:val="00C527BF"/>
+    <w:rPr>
+      <w:rFonts w:asciiTheme="majorHAnsi" w:eastAsiaTheme="majorEastAsia" w:hAnsiTheme="majorHAnsi" w:cstheme="majorBidi"/>
+      <w:color w:val="2F5496" w:themeColor="accent1" w:themeShade="BF"/>
+      <w:sz w:val="32"/>
+      <w:szCs w:val="32"/>
+    </w:rPr>
+  </w:style>
+  <w:style w:type="character" w:customStyle="1" w:styleId="Overskrift2Tegn">
+    <w:name w:val="Overskrift 2 Tegn"/>
+    <w:basedOn w:val="Standardskriftforavsnitt"/>
+    <w:link w:val="Overskrift2"/>
+    <w:uiPriority w:val="9"/>
+    <w:rsid w:val="00C527BF"/>
+    <w:rPr>
+      <w:rFonts w:asciiTheme="majorHAnsi" w:eastAsiaTheme="majorEastAsia" w:hAnsiTheme="majorHAnsi" w:cstheme="majorBidi"/>
+      <w:color w:val="2F5496" w:themeColor="accent1" w:themeShade="BF"/>
+      <w:sz w:val="26"/>
+      <w:szCs w:val="26"/>
+    </w:rPr>
+  </w:style>
+  <w:style w:type="character" w:customStyle="1" w:styleId="Overskrift3Tegn">
+    <w:name w:val="Overskrift 3 Tegn"/>
+    <w:basedOn w:val="Standardskriftforavsnitt"/>
+    <w:link w:val="Overskrift3"/>
+    <w:uiPriority w:val="9"/>
+    <w:rsid w:val="00C527BF"/>
+    <w:rPr>
+      <w:rFonts w:asciiTheme="majorHAnsi" w:eastAsiaTheme="majorEastAsia" w:hAnsiTheme="majorHAnsi" w:cstheme="majorBidi"/>
+      <w:color w:val="1F3763" w:themeColor="accent1" w:themeShade="7F"/>
+      <w:sz w:val="24"/>
+      <w:szCs w:val="24"/>
+    </w:rPr>
+  </w:style>
+  <w:style w:type="table" w:styleId="Tabellrutenett">
+    <w:name w:val="Table Grid"/>
+    <w:basedOn w:val="Vanligtabell"/>
+    <w:uiPriority w:val="39"/>
+    <w:rsid w:val="003F4CED"/>
+    <w:pPr>
+      <w:spacing w:after="0" w:line="240" w:lineRule="auto"/>
+    </w:pPr>
+    <w:tblPr>
+      <w:tblBorders>
+        <w:top w:val="single" w:sz="4" w:space="0" w:color="auto"/>
+        <w:left w:val="single" w:sz="4" w:space="0" w:color="auto"/>
+        <w:bottom w:val="single" w:sz="4" w:space="0" w:color="auto"/>
+        <w:right w:val="single" w:sz="4" w:space="0" w:color="auto"/>
+        <w:insideH w:val="single" w:sz="4" w:space="0" w:color="auto"/>
+        <w:insideV w:val="single" w:sz="4" w:space="0" w:color="auto"/>
+      </w:tblBorders>
+    </w:tblPr>
+  </w:style>
+  <w:style w:type="table" w:styleId="Rutenettabell4uthevingsfarge1">
+    <w:name w:val="Grid Table 4 Accent 1"/>
+    <w:basedOn w:val="Vanligtabell"/>
+    <w:uiPriority w:val="49"/>
+    <w:rsid w:val="003F4CED"/>
+    <w:pPr>
+      <w:spacing w:after="0" w:line="240" w:lineRule="auto"/>
+    </w:pPr>
+    <w:tblPr>
+      <w:tblStyleRowBandSize w:val="1"/>
+      <w:tblStyleColBandSize w:val="1"/>
+      <w:tblBorders>
+        <w:top w:val="single" w:sz="4" w:space="0" w:color="8EAADB" w:themeColor="accent1" w:themeTint="99"/>
+        <w:left w:val="single" w:sz="4" w:space="0" w:color="8EAADB" w:themeColor="accent1" w:themeTint="99"/>
+        <w:bottom w:val="single" w:sz="4" w:space="0" w:color="8EAADB" w:themeColor="accent1" w:themeTint="99"/>
+        <w:right w:val="single" w:sz="4" w:space="0" w:color="8EAADB" w:themeColor="accent1" w:themeTint="99"/>
+        <w:insideH w:val="single" w:sz="4" w:space="0" w:color="8EAADB" w:themeColor="accent1" w:themeTint="99"/>
+        <w:insideV w:val="single" w:sz="4" w:space="0" w:color="8EAADB" w:themeColor="accent1" w:themeTint="99"/>
+      </w:tblBorders>
+    </w:tblPr>
+    <w:tblStylePr w:type="firstRow">
+      <w:rPr>
+        <w:b/>
+        <w:bCs/>
+        <w:color w:val="FFFFFF" w:themeColor="background1"/>
+      </w:rPr>
+      <w:tblPr/>
+      <w:tcPr>
+        <w:tcBorders>
+          <w:top w:val="single" w:sz="4" w:space="0" w:color="4472C4" w:themeColor="accent1"/>
+          <w:left w:val="single" w:sz="4" w:space="0" w:color="4472C4" w:themeColor="accent1"/>
+          <w:bottom w:val="single" w:sz="4" w:space="0" w:color="4472C4" w:themeColor="accent1"/>
+          <w:right w:val="single" w:sz="4" w:space="0" w:color="4472C4" w:themeColor="accent1"/>
+          <w:insideH w:val="nil"/>
+          <w:insideV w:val="nil"/>
+        </w:tcBorders>
+        <w:shd w:val="clear" w:color="auto" w:fill="4472C4" w:themeFill="accent1"/>
+      </w:tcPr>
+    </w:tblStylePr>
+    <w:tblStylePr w:type="lastRow">
+      <w:rPr>
+        <w:b/>
+        <w:bCs/>
+      </w:rPr>
+      <w:tblPr/>
+      <w:tcPr>
+        <w:tcBorders>
+          <w:top w:val="double" w:sz="4" w:space="0" w:color="4472C4" w:themeColor="accent1"/>
+        </w:tcBorders>
+      </w:tcPr>
+    </w:tblStylePr>
+    <w:tblStylePr w:type="firstCol">
+      <w:rPr>
+        <w:b/>
+        <w:bCs/>
+      </w:rPr>
+    </w:tblStylePr>
+    <w:tblStylePr w:type="lastCol">
+      <w:rPr>
+        <w:b/>
+        <w:bCs/>
+      </w:rPr>
+    </w:tblStylePr>
+    <w:tblStylePr w:type="band1Vert">
+      <w:tblPr/>
+      <w:tcPr>
+        <w:shd w:val="clear" w:color="auto" w:fill="D9E2F3" w:themeFill="accent1" w:themeFillTint="33"/>
+      </w:tcPr>
+    </w:tblStylePr>
+    <w:tblStylePr w:type="band1Horz">
+      <w:tblPr/>
+      <w:tcPr>
+        <w:shd w:val="clear" w:color="auto" w:fill="D9E2F3" w:themeFill="accent1" w:themeFillTint="33"/>
+      </w:tcPr>
+    </w:tblStylePr>
   </w:style>
 </w:styles>
 </file>
@@ -1711,4 +3871,16 @@
     </a:ext>
   </a:extLst>
 </a:theme>
+</file>
+
+<file path=customXml/item1.xml><?xml version="1.0" encoding="utf-8"?>
+<b:Sources xmlns:b="http://schemas.openxmlformats.org/officeDocument/2006/bibliography" xmlns="http://schemas.openxmlformats.org/officeDocument/2006/bibliography" SelectedStyle="\APASixthEditionOfficeOnline.xsl" StyleName="APA" Version="6"/>
+</file>
+
+<file path=customXml/itemProps1.xml><?xml version="1.0" encoding="utf-8"?>
+<ds:datastoreItem xmlns:ds="http://schemas.openxmlformats.org/officeDocument/2006/customXml" ds:itemID="{E091681A-5D89-4447-87E7-82BCA1408765}">
+  <ds:schemaRefs>
+    <ds:schemaRef ds:uri="http://schemas.openxmlformats.org/officeDocument/2006/bibliography"/>
+  </ds:schemaRefs>
+</ds:datastoreItem>
 </file>
</xml_diff>

<commit_message>
Added comments in report, fixing figures, generated result files for each task.
</commit_message>
<xml_diff>
--- a/Assignment 2 report.docx
+++ b/Assignment 2 report.docx
@@ -4,7 +4,7 @@
   <w:body>
     <w:p>
       <w:pPr>
-        <w:pStyle w:val="Overskrift1"/>
+        <w:pStyle w:val="Heading1"/>
         <w:rPr>
           <w:lang w:val="en-US"/>
         </w:rPr>
@@ -110,7 +110,7 @@
     </w:p>
     <w:p>
       <w:pPr>
-        <w:pStyle w:val="Listeavsnitt"/>
+        <w:pStyle w:val="ListParagraph"/>
         <w:numPr>
           <w:ilvl w:val="0"/>
           <w:numId w:val="1"/>
@@ -128,7 +128,7 @@
     </w:p>
     <w:p>
       <w:pPr>
-        <w:pStyle w:val="Listeavsnitt"/>
+        <w:pStyle w:val="ListParagraph"/>
         <w:numPr>
           <w:ilvl w:val="0"/>
           <w:numId w:val="1"/>
@@ -152,7 +152,7 @@
     </w:p>
     <w:p>
       <w:pPr>
-        <w:pStyle w:val="Listeavsnitt"/>
+        <w:pStyle w:val="ListParagraph"/>
         <w:numPr>
           <w:ilvl w:val="0"/>
           <w:numId w:val="1"/>
@@ -170,7 +170,7 @@
     </w:p>
     <w:p>
       <w:pPr>
-        <w:pStyle w:val="Listeavsnitt"/>
+        <w:pStyle w:val="ListParagraph"/>
         <w:numPr>
           <w:ilvl w:val="0"/>
           <w:numId w:val="1"/>
@@ -188,7 +188,7 @@
     </w:p>
     <w:p>
       <w:pPr>
-        <w:pStyle w:val="Listeavsnitt"/>
+        <w:pStyle w:val="ListParagraph"/>
         <w:numPr>
           <w:ilvl w:val="0"/>
           <w:numId w:val="1"/>
@@ -206,7 +206,7 @@
     </w:p>
     <w:p>
       <w:pPr>
-        <w:pStyle w:val="Listeavsnitt"/>
+        <w:pStyle w:val="ListParagraph"/>
         <w:numPr>
           <w:ilvl w:val="0"/>
           <w:numId w:val="1"/>
@@ -248,7 +248,7 @@
     </w:p>
     <w:p>
       <w:pPr>
-        <w:pStyle w:val="Listeavsnitt"/>
+        <w:pStyle w:val="ListParagraph"/>
         <w:numPr>
           <w:ilvl w:val="0"/>
           <w:numId w:val="1"/>
@@ -290,7 +290,7 @@
     </w:p>
     <w:p>
       <w:pPr>
-        <w:pStyle w:val="Listeavsnitt"/>
+        <w:pStyle w:val="ListParagraph"/>
         <w:numPr>
           <w:ilvl w:val="0"/>
           <w:numId w:val="1"/>
@@ -354,7 +354,7 @@
     </w:p>
     <w:p>
       <w:pPr>
-        <w:pStyle w:val="Overskrift2"/>
+        <w:pStyle w:val="Heading2"/>
         <w:rPr>
           <w:lang w:val="en-US"/>
         </w:rPr>
@@ -387,7 +387,7 @@
     </w:p>
     <w:p>
       <w:pPr>
-        <w:pStyle w:val="Listeavsnitt"/>
+        <w:pStyle w:val="ListParagraph"/>
         <w:numPr>
           <w:ilvl w:val="0"/>
           <w:numId w:val="1"/>
@@ -411,7 +411,7 @@
     </w:p>
     <w:p>
       <w:pPr>
-        <w:pStyle w:val="Listeavsnitt"/>
+        <w:pStyle w:val="ListParagraph"/>
         <w:numPr>
           <w:ilvl w:val="0"/>
           <w:numId w:val="1"/>
@@ -443,7 +443,7 @@
     </w:p>
     <w:p>
       <w:pPr>
-        <w:pStyle w:val="Listeavsnitt"/>
+        <w:pStyle w:val="ListParagraph"/>
         <w:numPr>
           <w:ilvl w:val="0"/>
           <w:numId w:val="1"/>
@@ -461,7 +461,7 @@
     </w:p>
     <w:p>
       <w:pPr>
-        <w:pStyle w:val="Listeavsnitt"/>
+        <w:pStyle w:val="ListParagraph"/>
         <w:numPr>
           <w:ilvl w:val="0"/>
           <w:numId w:val="1"/>
@@ -542,13 +542,43 @@
         <w:rPr>
           <w:lang w:val="en-US"/>
         </w:rPr>
-        <w:t xml:space="preserve">For our ANN-model, we tried out with several different numbers of layers and nodes within the layers. </w:t>
-      </w:r>
-      <w:r>
-        <w:rPr>
-          <w:lang w:val="en-US"/>
-        </w:rPr>
-        <w:t>The architecture we decided on was *ADD FINAL LAYERING*.</w:t>
+        <w:t>For our ANN-model, we tried out with several different numbers of</w:t>
+      </w:r>
+      <w:r>
+        <w:rPr>
+          <w:lang w:val="en-US"/>
+        </w:rPr>
+        <w:t xml:space="preserve"> hidden</w:t>
+      </w:r>
+      <w:r>
+        <w:rPr>
+          <w:lang w:val="en-US"/>
+        </w:rPr>
+        <w:t xml:space="preserve"> layers and nodes within the layers. </w:t>
+      </w:r>
+      <w:r>
+        <w:rPr>
+          <w:lang w:val="en-US"/>
+        </w:rPr>
+        <w:t xml:space="preserve">The architecture we decided on was </w:t>
+      </w:r>
+      <w:r>
+        <w:rPr>
+          <w:lang w:val="en-US"/>
+        </w:rPr>
+        <w:t xml:space="preserve">two hidden layers with </w:t>
+      </w:r>
+      <w:r>
+        <w:rPr>
+          <w:lang w:val="en-US"/>
+        </w:rPr>
+        <w:t>30 and 20 nodes, respectively</w:t>
+      </w:r>
+      <w:r>
+        <w:rPr>
+          <w:lang w:val="en-US"/>
+        </w:rPr>
+        <w:t>, with a dropout of 20% between them.</w:t>
       </w:r>
     </w:p>
     <w:p>
@@ -562,19 +592,37 @@
           <w:lang w:val="en-US"/>
         </w:rPr>
         <w:lastRenderedPageBreak/>
-        <w:t>We optimized the models using cross validation grid search</w:t>
-      </w:r>
-      <w:r>
-        <w:rPr>
-          <w:lang w:val="en-US"/>
-        </w:rPr>
-        <w:t xml:space="preserve">, except the linear regression model as it does not contain any hyperparameters to </w:t>
-      </w:r>
-      <w:r>
-        <w:rPr>
-          <w:lang w:val="en-US"/>
-        </w:rPr>
-        <w:t>tweak</w:t>
+        <w:t xml:space="preserve">We optimized the models using </w:t>
+      </w:r>
+      <w:r>
+        <w:rPr>
+          <w:lang w:val="en-US"/>
+        </w:rPr>
+        <w:t xml:space="preserve">grid search with </w:t>
+      </w:r>
+      <w:r>
+        <w:rPr>
+          <w:lang w:val="en-US"/>
+        </w:rPr>
+        <w:t>cross validation</w:t>
+      </w:r>
+      <w:r>
+        <w:rPr>
+          <w:lang w:val="en-US"/>
+        </w:rPr>
+        <w:t xml:space="preserve">, except the linear regression model as it does not contain any </w:t>
+      </w:r>
+      <w:r>
+        <w:rPr>
+          <w:lang w:val="en-US"/>
+        </w:rPr>
+        <w:t xml:space="preserve">tweakable </w:t>
+      </w:r>
+      <w:r>
+        <w:rPr>
+          <w:lang w:val="en-US"/>
+        </w:rPr>
+        <w:t>hyperparameters</w:t>
       </w:r>
       <w:r>
         <w:rPr>
@@ -631,12 +679,72 @@
         <w:rPr>
           <w:lang w:val="en-US"/>
         </w:rPr>
-        <w:t>*SET IN OPTIMAL PARAMETERS FOUND FOR EACH MODEL*.</w:t>
-      </w:r>
-    </w:p>
-    <w:p>
-      <w:pPr>
-        <w:pStyle w:val="Overskrift3"/>
+        <w:t>KNN</w:t>
+      </w:r>
+      <w:r>
+        <w:rPr>
+          <w:lang w:val="en-US"/>
+        </w:rPr>
+        <w:t xml:space="preserve"> -</w:t>
+      </w:r>
+      <w:r>
+        <w:rPr>
+          <w:lang w:val="en-US"/>
+        </w:rPr>
+        <w:t xml:space="preserve"> </w:t>
+      </w:r>
+      <w:r>
+        <w:rPr>
+          <w:lang w:val="en-US"/>
+        </w:rPr>
+        <w:t xml:space="preserve">800 neighbors and </w:t>
+      </w:r>
+      <w:r>
+        <w:rPr>
+          <w:lang w:val="en-US"/>
+        </w:rPr>
+        <w:t>uniform weights</w:t>
+      </w:r>
+      <w:r>
+        <w:rPr>
+          <w:lang w:val="en-US"/>
+        </w:rPr>
+        <w:t>,</w:t>
+      </w:r>
+      <w:r>
+        <w:rPr>
+          <w:lang w:val="en-US"/>
+        </w:rPr>
+        <w:t xml:space="preserve"> </w:t>
+      </w:r>
+      <w:r>
+        <w:rPr>
+          <w:lang w:val="en-US"/>
+        </w:rPr>
+        <w:t>SVR:</w:t>
+      </w:r>
+      <w:r>
+        <w:rPr>
+          <w:lang w:val="en-US"/>
+        </w:rPr>
+        <w:t xml:space="preserve"> - </w:t>
+      </w:r>
+      <w:r>
+        <w:rPr>
+          <w:lang w:val="en-US"/>
+        </w:rPr>
+        <w:t>C</w:t>
+      </w:r>
+      <w:r>
+        <w:rPr>
+          <w:lang w:val="en-US"/>
+        </w:rPr>
+        <w:t>=0.1, gamma=0.01</w:t>
+      </w:r>
+    </w:p>
+    <w:p>
+      <w:pPr>
+        <w:pStyle w:val="Heading3"/>
         <w:rPr>
           <w:lang w:val="en-US"/>
         </w:rPr>
@@ -660,10 +768,10 @@
           <w:lang w:val="en-US"/>
         </w:rPr>
         <w:drawing>
-          <wp:inline distT="0" distB="0" distL="0" distR="0">
-            <wp:extent cx="5943600" cy="2232025"/>
+          <wp:inline distT="0" distB="0" distL="0" distR="0" wp14:anchorId="2FC0542D" wp14:editId="112B43C4">
+            <wp:extent cx="5943600" cy="2222564"/>
             <wp:effectExtent l="0" t="0" r="0" b="0"/>
-            <wp:docPr id="3" name="Bilde 3"/>
+            <wp:docPr id="15" name="Picture 15" descr="C:\Users\Kristian\AppData\Local\Microsoft\Windows\INetCache\Content.MSO\6B80B77E.tmp"/>
             <wp:cNvGraphicFramePr>
               <a:graphicFrameLocks xmlns:a="http://schemas.openxmlformats.org/drawingml/2006/main" noChangeAspect="1"/>
             </wp:cNvGraphicFramePr>
@@ -671,8 +779,10 @@
               <a:graphicData uri="http://schemas.openxmlformats.org/drawingml/2006/picture">
                 <pic:pic xmlns:pic="http://schemas.openxmlformats.org/drawingml/2006/picture">
                   <pic:nvPicPr>
-                    <pic:cNvPr id="3" name="Linear regression task1.png"/>
-                    <pic:cNvPicPr/>
+                    <pic:cNvPr id="0" name="Picture 7" descr="C:\Users\Kristian\AppData\Local\Microsoft\Windows\INetCache\Content.MSO\6B80B77E.tmp"/>
+                    <pic:cNvPicPr>
+                      <a:picLocks noChangeAspect="1" noChangeArrowheads="1"/>
+                    </pic:cNvPicPr>
                   </pic:nvPicPr>
                   <pic:blipFill>
                     <a:blip r:embed="rId6" cstate="print">
@@ -682,18 +792,23 @@
                         </a:ext>
                       </a:extLst>
                     </a:blip>
+                    <a:srcRect/>
                     <a:stretch>
                       <a:fillRect/>
                     </a:stretch>
                   </pic:blipFill>
-                  <pic:spPr>
+                  <pic:spPr bwMode="auto">
                     <a:xfrm>
                       <a:off x="0" y="0"/>
-                      <a:ext cx="5943600" cy="2232025"/>
+                      <a:ext cx="5943600" cy="2222564"/>
                     </a:xfrm>
                     <a:prstGeom prst="rect">
                       <a:avLst/>
                     </a:prstGeom>
+                    <a:noFill/>
+                    <a:ln>
+                      <a:noFill/>
+                    </a:ln>
                   </pic:spPr>
                 </pic:pic>
               </a:graphicData>
@@ -734,10 +849,10 @@
           <w:lang w:val="en-US"/>
         </w:rPr>
         <w:drawing>
-          <wp:inline distT="0" distB="0" distL="0" distR="0" wp14:anchorId="5523365A" wp14:editId="42E90B2A">
-            <wp:extent cx="5943600" cy="2232025"/>
+          <wp:inline distT="0" distB="0" distL="0" distR="0" wp14:anchorId="281E9965" wp14:editId="0EB59A03">
+            <wp:extent cx="5943600" cy="2222564"/>
             <wp:effectExtent l="0" t="0" r="0" b="0"/>
-            <wp:docPr id="2" name="Bilde 2"/>
+            <wp:docPr id="14" name="Picture 14" descr="C:\Users\Kristian\AppData\Local\Microsoft\Windows\INetCache\Content.MSO\FC67C6EB.tmp"/>
             <wp:cNvGraphicFramePr>
               <a:graphicFrameLocks xmlns:a="http://schemas.openxmlformats.org/drawingml/2006/main" noChangeAspect="1"/>
             </wp:cNvGraphicFramePr>
@@ -745,8 +860,10 @@
               <a:graphicData uri="http://schemas.openxmlformats.org/drawingml/2006/picture">
                 <pic:pic xmlns:pic="http://schemas.openxmlformats.org/drawingml/2006/picture">
                   <pic:nvPicPr>
-                    <pic:cNvPr id="2" name="knn task1.png"/>
-                    <pic:cNvPicPr/>
+                    <pic:cNvPr id="0" name="Picture 5" descr="C:\Users\Kristian\AppData\Local\Microsoft\Windows\INetCache\Content.MSO\FC67C6EB.tmp"/>
+                    <pic:cNvPicPr>
+                      <a:picLocks noChangeAspect="1" noChangeArrowheads="1"/>
+                    </pic:cNvPicPr>
                   </pic:nvPicPr>
                   <pic:blipFill>
                     <a:blip r:embed="rId7" cstate="print">
@@ -756,18 +873,23 @@
                         </a:ext>
                       </a:extLst>
                     </a:blip>
+                    <a:srcRect/>
                     <a:stretch>
                       <a:fillRect/>
                     </a:stretch>
                   </pic:blipFill>
-                  <pic:spPr>
+                  <pic:spPr bwMode="auto">
                     <a:xfrm>
                       <a:off x="0" y="0"/>
-                      <a:ext cx="5943600" cy="2232025"/>
+                      <a:ext cx="5943600" cy="2222564"/>
                     </a:xfrm>
                     <a:prstGeom prst="rect">
                       <a:avLst/>
                     </a:prstGeom>
+                    <a:noFill/>
+                    <a:ln>
+                      <a:noFill/>
+                    </a:ln>
                   </pic:spPr>
                 </pic:pic>
               </a:graphicData>
@@ -802,17 +924,26 @@
           <w:lang w:val="en-US"/>
         </w:rPr>
       </w:pPr>
-      <w:r>
-        <w:rPr>
+    </w:p>
+    <w:p>
+      <w:pPr>
+        <w:rPr>
+          <w:b/>
+          <w:lang w:val="en-US"/>
+        </w:rPr>
+      </w:pPr>
+      <w:r>
+        <w:rPr>
+          <w:b/>
           <w:noProof/>
           <w:lang w:val="en-US"/>
         </w:rPr>
         <w:lastRenderedPageBreak/>
         <w:drawing>
-          <wp:inline distT="0" distB="0" distL="0" distR="0">
-            <wp:extent cx="5943600" cy="2232025"/>
+          <wp:inline distT="0" distB="0" distL="0" distR="0" wp14:anchorId="54268A43" wp14:editId="3E91816E">
+            <wp:extent cx="5943600" cy="2222564"/>
             <wp:effectExtent l="0" t="0" r="0" b="0"/>
-            <wp:docPr id="4" name="Bilde 4"/>
+            <wp:docPr id="12" name="Picture 12" descr="C:\Users\Kristian\AppData\Local\Microsoft\Windows\INetCache\Content.MSO\BB813733.tmp"/>
             <wp:cNvGraphicFramePr>
               <a:graphicFrameLocks xmlns:a="http://schemas.openxmlformats.org/drawingml/2006/main" noChangeAspect="1"/>
             </wp:cNvGraphicFramePr>
@@ -820,8 +951,10 @@
               <a:graphicData uri="http://schemas.openxmlformats.org/drawingml/2006/picture">
                 <pic:pic xmlns:pic="http://schemas.openxmlformats.org/drawingml/2006/picture">
                   <pic:nvPicPr>
-                    <pic:cNvPr id="4" name="SVR task1.png"/>
-                    <pic:cNvPicPr/>
+                    <pic:cNvPr id="0" name="Picture 1" descr="C:\Users\Kristian\AppData\Local\Microsoft\Windows\INetCache\Content.MSO\BB813733.tmp"/>
+                    <pic:cNvPicPr>
+                      <a:picLocks noChangeAspect="1" noChangeArrowheads="1"/>
+                    </pic:cNvPicPr>
                   </pic:nvPicPr>
                   <pic:blipFill>
                     <a:blip r:embed="rId8" cstate="print">
@@ -831,18 +964,23 @@
                         </a:ext>
                       </a:extLst>
                     </a:blip>
+                    <a:srcRect/>
                     <a:stretch>
                       <a:fillRect/>
                     </a:stretch>
                   </pic:blipFill>
-                  <pic:spPr>
+                  <pic:spPr bwMode="auto">
                     <a:xfrm>
                       <a:off x="0" y="0"/>
-                      <a:ext cx="5943600" cy="2232025"/>
+                      <a:ext cx="5943600" cy="2222564"/>
                     </a:xfrm>
                     <a:prstGeom prst="rect">
                       <a:avLst/>
                     </a:prstGeom>
+                    <a:noFill/>
+                    <a:ln>
+                      <a:noFill/>
+                    </a:ln>
                   </pic:spPr>
                 </pic:pic>
               </a:graphicData>
@@ -877,16 +1015,25 @@
           <w:lang w:val="en-US"/>
         </w:rPr>
       </w:pPr>
-      <w:r>
-        <w:rPr>
+    </w:p>
+    <w:p>
+      <w:pPr>
+        <w:rPr>
+          <w:b/>
+          <w:lang w:val="en-US"/>
+        </w:rPr>
+      </w:pPr>
+      <w:r>
+        <w:rPr>
+          <w:b/>
           <w:noProof/>
           <w:lang w:val="en-US"/>
         </w:rPr>
         <w:drawing>
-          <wp:inline distT="0" distB="0" distL="0" distR="0" wp14:anchorId="43AFA21D" wp14:editId="43EB07E1">
-            <wp:extent cx="5943600" cy="2232025"/>
+          <wp:inline distT="0" distB="0" distL="0" distR="0" wp14:anchorId="38ECEF54" wp14:editId="7F6B77C4">
+            <wp:extent cx="5943600" cy="2222564"/>
             <wp:effectExtent l="0" t="0" r="0" b="0"/>
-            <wp:docPr id="1" name="Bilde 1"/>
+            <wp:docPr id="13" name="Picture 13" descr="C:\Users\Kristian\AppData\Local\Microsoft\Windows\INetCache\Content.MSO\4B9FDA64.tmp"/>
             <wp:cNvGraphicFramePr>
               <a:graphicFrameLocks xmlns:a="http://schemas.openxmlformats.org/drawingml/2006/main" noChangeAspect="1"/>
             </wp:cNvGraphicFramePr>
@@ -894,8 +1041,10 @@
               <a:graphicData uri="http://schemas.openxmlformats.org/drawingml/2006/picture">
                 <pic:pic xmlns:pic="http://schemas.openxmlformats.org/drawingml/2006/picture">
                   <pic:nvPicPr>
-                    <pic:cNvPr id="1" name="ANN task1.png"/>
-                    <pic:cNvPicPr/>
+                    <pic:cNvPr id="0" name="Picture 3" descr="C:\Users\Kristian\AppData\Local\Microsoft\Windows\INetCache\Content.MSO\4B9FDA64.tmp"/>
+                    <pic:cNvPicPr>
+                      <a:picLocks noChangeAspect="1" noChangeArrowheads="1"/>
+                    </pic:cNvPicPr>
                   </pic:nvPicPr>
                   <pic:blipFill>
                     <a:blip r:embed="rId9" cstate="print">
@@ -905,18 +1054,23 @@
                         </a:ext>
                       </a:extLst>
                     </a:blip>
+                    <a:srcRect/>
                     <a:stretch>
                       <a:fillRect/>
                     </a:stretch>
                   </pic:blipFill>
-                  <pic:spPr>
+                  <pic:spPr bwMode="auto">
                     <a:xfrm>
                       <a:off x="0" y="0"/>
-                      <a:ext cx="5943600" cy="2232025"/>
+                      <a:ext cx="5943600" cy="2222564"/>
                     </a:xfrm>
                     <a:prstGeom prst="rect">
                       <a:avLst/>
                     </a:prstGeom>
+                    <a:noFill/>
+                    <a:ln>
+                      <a:noFill/>
+                    </a:ln>
                   </pic:spPr>
                 </pic:pic>
               </a:graphicData>
@@ -955,19 +1109,35 @@
     <w:p>
       <w:pPr>
         <w:rPr>
-          <w:lang w:val="en-US"/>
-        </w:rPr>
-      </w:pPr>
-      <w:r>
-        <w:rPr>
-          <w:lang w:val="en-US"/>
-        </w:rPr>
-        <w:t>Table showing which models had the best prediction:</w:t>
+          <w:b/>
+          <w:lang w:val="en-US"/>
+        </w:rPr>
+      </w:pPr>
+      <w:r>
+        <w:rPr>
+          <w:b/>
+          <w:lang w:val="en-US"/>
+        </w:rPr>
+        <w:t>Table</w:t>
+      </w:r>
+      <w:r>
+        <w:rPr>
+          <w:b/>
+          <w:lang w:val="en-US"/>
+        </w:rPr>
+        <w:t xml:space="preserve"> 1:</w:t>
+      </w:r>
+      <w:r>
+        <w:rPr>
+          <w:b/>
+          <w:lang w:val="en-US"/>
+        </w:rPr>
+        <w:t xml:space="preserve"> showing which models had the best prediction</w:t>
       </w:r>
     </w:p>
     <w:tbl>
       <w:tblPr>
-        <w:tblStyle w:val="Rutenettabell4uthevingsfarge1"/>
+        <w:tblStyle w:val="GridTable4-Accent1"/>
         <w:tblW w:w="9587" w:type="dxa"/>
         <w:tblLook w:val="04A0" w:firstRow="1" w:lastRow="0" w:firstColumn="1" w:lastColumn="0" w:noHBand="0" w:noVBand="1"/>
       </w:tblPr>
@@ -1218,7 +1388,19 @@
               <w:rPr>
                 <w:lang w:val="en-US"/>
               </w:rPr>
-              <w:t>0.2138</w:t>
+              <w:t>0.21</w:t>
+            </w:r>
+            <w:r>
+              <w:rPr>
+                <w:lang w:val="en-US"/>
+              </w:rPr>
+              <w:t>5</w:t>
+            </w:r>
+            <w:r>
+              <w:rPr>
+                <w:lang w:val="en-US"/>
+              </w:rPr>
+              <w:t>8</w:t>
             </w:r>
           </w:p>
         </w:tc>
@@ -1238,7 +1420,13 @@
               <w:rPr>
                 <w:lang w:val="en-US"/>
               </w:rPr>
-              <w:t>0.47</w:t>
+              <w:t>0.4</w:t>
+            </w:r>
+            <w:r>
+              <w:rPr>
+                <w:lang w:val="en-US"/>
+              </w:rPr>
+              <w:t>6</w:t>
             </w:r>
           </w:p>
         </w:tc>
@@ -1282,7 +1470,13 @@
               <w:rPr>
                 <w:lang w:val="en-US"/>
               </w:rPr>
-              <w:t>0.2248</w:t>
+              <w:t>0.</w:t>
+            </w:r>
+            <w:r>
+              <w:rPr>
+                <w:lang w:val="en-US"/>
+              </w:rPr>
+              <w:t>2137</w:t>
             </w:r>
           </w:p>
         </w:tc>
@@ -1302,7 +1496,7 @@
               <w:rPr>
                 <w:lang w:val="en-US"/>
               </w:rPr>
-              <w:t>0.41</w:t>
+              <w:t>0.47</w:t>
             </w:r>
           </w:p>
         </w:tc>
@@ -1317,7 +1511,7 @@
     </w:p>
     <w:p>
       <w:pPr>
-        <w:pStyle w:val="Overskrift3"/>
+        <w:pStyle w:val="Heading3"/>
         <w:rPr>
           <w:lang w:val="en-US"/>
         </w:rPr>
@@ -1339,41 +1533,216 @@
         <w:rPr>
           <w:lang w:val="en-US"/>
         </w:rPr>
-        <w:t>*Comments on each model and how good they are*</w:t>
-      </w:r>
-    </w:p>
-    <w:p>
-      <w:pPr>
-        <w:rPr>
-          <w:lang w:val="en-US"/>
-        </w:rPr>
-      </w:pPr>
-      <w:r>
-        <w:rPr>
-          <w:lang w:val="en-US"/>
-        </w:rPr>
-        <w:t>Our ANN model has a few kinks, where it produces differing quality predictions every time.</w:t>
-      </w:r>
-    </w:p>
-    <w:p>
-      <w:pPr>
-        <w:rPr>
-          <w:lang w:val="en-US"/>
-        </w:rPr>
-      </w:pPr>
-    </w:p>
-    <w:p>
-      <w:pPr>
-        <w:pStyle w:val="Overskrift2"/>
-        <w:rPr>
-          <w:lang w:val="en-US"/>
-        </w:rPr>
-      </w:pPr>
+        <w:t>The linear regression model and the KNN model gives approximately the same result</w:t>
+      </w:r>
+      <w:r>
+        <w:rPr>
+          <w:lang w:val="en-US"/>
+        </w:rPr>
+        <w:t xml:space="preserve">. The SVR with optimal hyperparameters gives a slighter better result, while </w:t>
+      </w:r>
+      <w:r>
+        <w:rPr>
+          <w:lang w:val="en-US"/>
+        </w:rPr>
+        <w:t>the ANN model with manual tweaking</w:t>
+      </w:r>
+      <w:r>
+        <w:rPr>
+          <w:lang w:val="en-US"/>
+        </w:rPr>
+        <w:t xml:space="preserve"> </w:t>
+      </w:r>
       <w:r>
         <w:rPr>
           <w:lang w:val="en-US"/>
         </w:rPr>
         <w:lastRenderedPageBreak/>
+        <w:t xml:space="preserve">gives the best result. </w:t>
+      </w:r>
+      <w:r>
+        <w:rPr>
+          <w:lang w:val="en-US"/>
+        </w:rPr>
+        <w:t>All the models yield a deviation about 0.21 in pr</w:t>
+      </w:r>
+      <w:r>
+        <w:rPr>
+          <w:lang w:val="en-US"/>
+        </w:rPr>
+        <w:t xml:space="preserve">oduction and the models </w:t>
+      </w:r>
+      <w:r>
+        <w:rPr>
+          <w:lang w:val="en-US"/>
+        </w:rPr>
+        <w:t xml:space="preserve">explains the variance </w:t>
+      </w:r>
+      <w:r>
+        <w:rPr>
+          <w:lang w:val="en-US"/>
+        </w:rPr>
+        <w:t>well</w:t>
+      </w:r>
+      <w:r>
+        <w:rPr>
+          <w:lang w:val="en-US"/>
+        </w:rPr>
+        <w:t xml:space="preserve"> as </w:t>
+      </w:r>
+      <w:r>
+        <w:rPr>
+          <w:lang w:val="en-US"/>
+        </w:rPr>
+        <w:t>shown in the R2 column in table 1.</w:t>
+      </w:r>
+      <w:r>
+        <w:rPr>
+          <w:lang w:val="en-US"/>
+        </w:rPr>
+        <w:t xml:space="preserve"> </w:t>
+      </w:r>
+      <w:r>
+        <w:rPr>
+          <w:lang w:val="en-US"/>
+        </w:rPr>
+        <w:t xml:space="preserve"> </w:t>
+      </w:r>
+    </w:p>
+    <w:p>
+      <w:pPr>
+        <w:rPr>
+          <w:lang w:val="en-US"/>
+        </w:rPr>
+      </w:pPr>
+      <w:r>
+        <w:rPr>
+          <w:lang w:val="en-US"/>
+        </w:rPr>
+        <w:t>Our ANN model has a few kinks, where it produces differing quality predictions every time. For the most part it is the best model based on RMSE and R</w:t>
+      </w:r>
+      <w:r>
+        <w:rPr>
+          <w:vertAlign w:val="superscript"/>
+          <w:lang w:val="en-US"/>
+        </w:rPr>
+        <w:t>2</w:t>
+      </w:r>
+      <w:r>
+        <w:rPr>
+          <w:lang w:val="en-US"/>
+        </w:rPr>
+        <w:t>.</w:t>
+      </w:r>
+    </w:p>
+    <w:p>
+      <w:pPr>
+        <w:rPr>
+          <w:lang w:val="en-US"/>
+        </w:rPr>
+      </w:pPr>
+      <w:r>
+        <w:rPr>
+          <w:lang w:val="en-US"/>
+        </w:rPr>
+        <w:t>The difference</w:t>
+      </w:r>
+      <w:r>
+        <w:rPr>
+          <w:lang w:val="en-US"/>
+        </w:rPr>
+        <w:t>s</w:t>
+      </w:r>
+      <w:r>
+        <w:rPr>
+          <w:lang w:val="en-US"/>
+        </w:rPr>
+        <w:t xml:space="preserve"> in </w:t>
+      </w:r>
+      <w:r>
+        <w:rPr>
+          <w:lang w:val="en-US"/>
+        </w:rPr>
+        <w:t xml:space="preserve">the results </w:t>
+      </w:r>
+      <w:r>
+        <w:rPr>
+          <w:lang w:val="en-US"/>
+        </w:rPr>
+        <w:t>are</w:t>
+      </w:r>
+      <w:r>
+        <w:rPr>
+          <w:lang w:val="en-US"/>
+        </w:rPr>
+        <w:t xml:space="preserve"> </w:t>
+      </w:r>
+      <w:r>
+        <w:rPr>
+          <w:lang w:val="en-US"/>
+        </w:rPr>
+        <w:t>due to the nature of the model algorithm</w:t>
+      </w:r>
+      <w:r>
+        <w:rPr>
+          <w:lang w:val="en-US"/>
+        </w:rPr>
+        <w:t>. They will have their own way of</w:t>
+      </w:r>
+      <w:r>
+        <w:rPr>
+          <w:lang w:val="en-US"/>
+        </w:rPr>
+        <w:t xml:space="preserve"> finding</w:t>
+      </w:r>
+      <w:r>
+        <w:rPr>
+          <w:lang w:val="en-US"/>
+        </w:rPr>
+        <w:t xml:space="preserve"> </w:t>
+      </w:r>
+      <w:r>
+        <w:rPr>
+          <w:lang w:val="en-US"/>
+        </w:rPr>
+        <w:t xml:space="preserve">the </w:t>
+      </w:r>
+      <w:r>
+        <w:rPr>
+          <w:lang w:val="en-US"/>
+        </w:rPr>
+        <w:t>relationship between the</w:t>
+      </w:r>
+      <w:r>
+        <w:rPr>
+          <w:lang w:val="en-US"/>
+        </w:rPr>
+        <w:t xml:space="preserve"> wind power generation and the wind speed.</w:t>
+      </w:r>
+      <w:r>
+        <w:rPr>
+          <w:lang w:val="en-US"/>
+        </w:rPr>
+        <w:t xml:space="preserve"> The result speaks for itself. </w:t>
+      </w:r>
+      <w:r>
+        <w:rPr>
+          <w:lang w:val="en-US"/>
+        </w:rPr>
+        <w:t xml:space="preserve"> </w:t>
+      </w:r>
+    </w:p>
+    <w:p>
+      <w:pPr>
+        <w:pStyle w:val="Heading2"/>
+        <w:rPr>
+          <w:lang w:val="en-US"/>
+        </w:rPr>
+      </w:pPr>
+      <w:r>
+        <w:rPr>
+          <w:lang w:val="en-US"/>
+        </w:rPr>
         <w:t>Task 2</w:t>
       </w:r>
     </w:p>
@@ -1426,7 +1795,7 @@
     </w:p>
     <w:p>
       <w:pPr>
-        <w:pStyle w:val="Overskrift3"/>
+        <w:pStyle w:val="Heading3"/>
         <w:rPr>
           <w:lang w:val="en-US"/>
         </w:rPr>
@@ -1515,13 +1884,28 @@
     <w:p>
       <w:pPr>
         <w:rPr>
-          <w:lang w:val="en-US"/>
-        </w:rPr>
-      </w:pPr>
+          <w:b/>
+          <w:lang w:val="en-US"/>
+        </w:rPr>
+      </w:pPr>
+      <w:r>
+        <w:rPr>
+          <w:b/>
+          <w:lang w:val="en-US"/>
+        </w:rPr>
+        <w:t>Table 2: Model prediction metrics of linear- and multi</w:t>
+      </w:r>
+      <w:r>
+        <w:rPr>
+          <w:b/>
+          <w:lang w:val="en-US"/>
+        </w:rPr>
+        <w:t xml:space="preserve"> linear regression.</w:t>
+      </w:r>
     </w:p>
     <w:tbl>
       <w:tblPr>
-        <w:tblStyle w:val="Rutenettabell4uthevingsfarge1"/>
+        <w:tblStyle w:val="GridTable4-Accent1"/>
         <w:tblW w:w="0" w:type="auto"/>
         <w:tblLook w:val="04A0" w:firstRow="1" w:lastRow="0" w:firstColumn="1" w:lastColumn="0" w:noHBand="0" w:noVBand="1"/>
       </w:tblPr>
@@ -1739,7 +2123,7 @@
     </w:p>
     <w:p>
       <w:pPr>
-        <w:pStyle w:val="Overskrift3"/>
+        <w:pStyle w:val="Heading3"/>
         <w:rPr>
           <w:lang w:val="en-US"/>
         </w:rPr>
@@ -1761,88 +2145,203 @@
         <w:rPr>
           <w:lang w:val="en-US"/>
         </w:rPr>
-        <w:t xml:space="preserve">The multiple linear regression model clearly makes better predictions than the linear regression model. From figure 5 </w:t>
+        <w:t>The multiple linear regression model clearly makes better predictions than the linear regression model</w:t>
+      </w:r>
+      <w:r>
+        <w:rPr>
+          <w:lang w:val="en-US"/>
+        </w:rPr>
+        <w:t xml:space="preserve"> considering table 2</w:t>
+      </w:r>
+      <w:r>
+        <w:rPr>
+          <w:lang w:val="en-US"/>
+        </w:rPr>
+        <w:t xml:space="preserve">. From figure 5 </w:t>
+      </w:r>
+      <w:r>
+        <w:rPr>
+          <w:lang w:val="en-US"/>
+        </w:rPr>
+        <w:t>the</w:t>
+      </w:r>
+      <w:r>
+        <w:rPr>
+          <w:lang w:val="en-US"/>
+        </w:rPr>
+        <w:t xml:space="preserve"> MLR-line stretches closer to the extreme points than the LR-line does.</w:t>
+      </w:r>
+      <w:r>
+        <w:rPr>
+          <w:lang w:val="en-US"/>
+        </w:rPr>
+        <w:t xml:space="preserve"> The wind direction thusly </w:t>
+      </w:r>
+      <w:r>
+        <w:rPr>
+          <w:lang w:val="en-US"/>
+        </w:rPr>
+        <w:t>plays a significant role in wind power production</w:t>
+      </w:r>
+      <w:r>
+        <w:rPr>
+          <w:lang w:val="en-US"/>
+        </w:rPr>
+        <w:t>.</w:t>
+      </w:r>
+    </w:p>
+    <w:p>
+      <w:pPr>
+        <w:rPr>
+          <w:lang w:val="en-US"/>
+        </w:rPr>
+      </w:pPr>
+    </w:p>
+    <w:p>
+      <w:pPr>
+        <w:rPr>
+          <w:lang w:val="en-US"/>
+        </w:rPr>
+      </w:pPr>
+    </w:p>
+    <w:p>
+      <w:pPr>
+        <w:pStyle w:val="Heading2"/>
+        <w:rPr>
+          <w:lang w:val="en-US"/>
+        </w:rPr>
+      </w:pPr>
+      <w:r>
+        <w:rPr>
+          <w:lang w:val="en-US"/>
+        </w:rPr>
+        <w:t>Task 3</w:t>
+      </w:r>
+    </w:p>
+    <w:p>
+      <w:pPr>
+        <w:rPr>
+          <w:lang w:val="en-US"/>
+        </w:rPr>
+      </w:pPr>
+      <w:r>
+        <w:rPr>
+          <w:lang w:val="en-US"/>
+        </w:rPr>
+        <w:t>In this task we are asked to make a prediction for power generation without the use of wind speed or direction in the training data. The last thing we got to base our predictions on at this point is TIMESTAMP, date and hour.</w:t>
+      </w:r>
+    </w:p>
+    <w:p>
+      <w:pPr>
+        <w:rPr>
+          <w:lang w:val="en-US"/>
+        </w:rPr>
+      </w:pPr>
+      <w:r>
+        <w:rPr>
+          <w:lang w:val="en-US"/>
+        </w:rPr>
+        <w:t>We will use a LR model and a rec</w:t>
+      </w:r>
+      <w:r>
+        <w:rPr>
+          <w:lang w:val="en-US"/>
+        </w:rPr>
+        <w:t>urrent</w:t>
+      </w:r>
+      <w:r>
+        <w:rPr>
+          <w:lang w:val="en-US"/>
+        </w:rPr>
+        <w:t xml:space="preserve"> neural net (RNN) to solve this task.</w:t>
+      </w:r>
+    </w:p>
+    <w:p>
+      <w:pPr>
+        <w:rPr>
+          <w:lang w:val="en-US"/>
+        </w:rPr>
+      </w:pPr>
+      <w:r>
+        <w:rPr>
+          <w:lang w:val="en-US"/>
+        </w:rPr>
+        <w:t>To make the training set for our RNN, we restructured the dataset so that each row contained one hour of production and the following hour of production. Our goal was to make a model where the next hour of production is predicted using the current hour</w:t>
+      </w:r>
+      <w:r>
+        <w:rPr>
+          <w:lang w:val="en-US"/>
+        </w:rPr>
+        <w:t>’</w:t>
+      </w:r>
+      <w:r>
+        <w:rPr>
+          <w:lang w:val="en-US"/>
+        </w:rPr>
+        <w:t>s production.</w:t>
+      </w:r>
+      <w:r>
+        <w:rPr>
+          <w:lang w:val="en-US"/>
+        </w:rPr>
+        <w:t xml:space="preserve"> </w:t>
+      </w:r>
+      <w:r>
+        <w:rPr>
+          <w:lang w:val="en-US"/>
+        </w:rPr>
+        <w:t xml:space="preserve">The forecasted production value will then be appended to </w:t>
+      </w:r>
+      <w:r>
+        <w:rPr>
+          <w:lang w:val="en-US"/>
+        </w:rPr>
+        <w:t xml:space="preserve">a list and used to predict the </w:t>
+      </w:r>
+      <w:r>
+        <w:rPr>
+          <w:lang w:val="en-US"/>
+        </w:rPr>
+        <w:t>immediate next value.</w:t>
+      </w:r>
+    </w:p>
+    <w:p>
+      <w:pPr>
+        <w:rPr>
+          <w:lang w:val="en-US"/>
+        </w:rPr>
+      </w:pPr>
+      <w:r>
+        <w:rPr>
+          <w:lang w:val="en-US"/>
+        </w:rPr>
+        <w:t xml:space="preserve">To make the linear regression model, we simply removed everything from the dataset except POWER, and used index as our timestamp, since it is equivalent with </w:t>
       </w:r>
       <w:proofErr w:type="gramStart"/>
       <w:r>
         <w:rPr>
           <w:lang w:val="en-US"/>
         </w:rPr>
-        <w:t>it can be seen that the</w:t>
+        <w:t>one hour</w:t>
       </w:r>
       <w:proofErr w:type="gramEnd"/>
       <w:r>
         <w:rPr>
           <w:lang w:val="en-US"/>
         </w:rPr>
-        <w:t xml:space="preserve"> MLR-line stretches closer to the extreme points than the LR-line does.</w:t>
-      </w:r>
-    </w:p>
-    <w:p>
-      <w:pPr>
-        <w:rPr>
-          <w:lang w:val="en-US"/>
-        </w:rPr>
-      </w:pPr>
-    </w:p>
-    <w:p>
-      <w:pPr>
-        <w:rPr>
-          <w:lang w:val="en-US"/>
-        </w:rPr>
-      </w:pPr>
-    </w:p>
-    <w:p>
-      <w:pPr>
-        <w:pStyle w:val="Overskrift2"/>
-        <w:rPr>
-          <w:lang w:val="en-US"/>
-        </w:rPr>
-      </w:pPr>
-      <w:r>
-        <w:rPr>
-          <w:lang w:val="en-US"/>
-        </w:rPr>
-        <w:t>Task 3</w:t>
-      </w:r>
-    </w:p>
-    <w:p>
-      <w:pPr>
-        <w:rPr>
-          <w:lang w:val="en-US"/>
-        </w:rPr>
-      </w:pPr>
-      <w:r>
-        <w:rPr>
-          <w:lang w:val="en-US"/>
-        </w:rPr>
-        <w:t>In this task we are asked to make a prediction for power generation without the use of wind speed or direction in the training data. The last thing we got to base our predictions on at this point is TIMESTAMP, date and hour.</w:t>
-      </w:r>
-    </w:p>
-    <w:p>
-      <w:pPr>
-        <w:rPr>
-          <w:lang w:val="en-US"/>
-        </w:rPr>
-      </w:pPr>
-      <w:r>
-        <w:rPr>
-          <w:lang w:val="en-US"/>
-        </w:rPr>
-        <w:t>We will use a LR model and a recursive neural net (RNN) to solve this task.</w:t>
-      </w:r>
-    </w:p>
-    <w:p>
-      <w:pPr>
-        <w:rPr>
-          <w:lang w:val="en-US"/>
-        </w:rPr>
-      </w:pPr>
-      <w:r>
-        <w:rPr>
-          <w:lang w:val="en-US"/>
-        </w:rPr>
-        <w:lastRenderedPageBreak/>
+        <w:t xml:space="preserve"> increments.</w:t>
+      </w:r>
+    </w:p>
+    <w:p>
+      <w:pPr>
+        <w:rPr>
+          <w:lang w:val="en-US"/>
+        </w:rPr>
+      </w:pPr>
+      <w:r>
+        <w:rPr>
+          <w:lang w:val="en-US"/>
+        </w:rPr>
         <w:t>We used RMSE and R^2 to check which method produced the most accurate prediction.</w:t>
       </w:r>
     </w:p>
@@ -1855,7 +2354,7 @@
     </w:p>
     <w:p>
       <w:pPr>
-        <w:pStyle w:val="Overskrift3"/>
+        <w:pStyle w:val="Heading3"/>
         <w:rPr>
           <w:lang w:val="en-US"/>
         </w:rPr>
@@ -1866,23 +2365,23 @@
         </w:rPr>
         <w:t>Results:</w:t>
       </w:r>
-    </w:p>
-    <w:p>
-      <w:pPr>
-        <w:rPr>
-          <w:lang w:val="en-US"/>
-        </w:rPr>
-      </w:pPr>
       <w:r>
         <w:rPr>
           <w:noProof/>
           <w:lang w:val="en-US"/>
         </w:rPr>
+        <w:t xml:space="preserve"> </w:t>
+      </w:r>
+      <w:r>
+        <w:rPr>
+          <w:noProof/>
+          <w:lang w:val="en-US"/>
+        </w:rPr>
         <w:drawing>
-          <wp:inline distT="0" distB="0" distL="0" distR="0">
-            <wp:extent cx="5943600" cy="2232025"/>
-            <wp:effectExtent l="0" t="0" r="0" b="0"/>
-            <wp:docPr id="6" name="Bilde 6"/>
+          <wp:inline distT="0" distB="0" distL="0" distR="0" wp14:anchorId="69378DF3" wp14:editId="134D9360">
+            <wp:extent cx="5934075" cy="2952750"/>
+            <wp:effectExtent l="0" t="0" r="9525" b="0"/>
+            <wp:docPr id="1" name="Picture 1"/>
             <wp:cNvGraphicFramePr>
               <a:graphicFrameLocks xmlns:a="http://schemas.openxmlformats.org/drawingml/2006/main" noChangeAspect="1"/>
             </wp:cNvGraphicFramePr>
@@ -1890,29 +2389,36 @@
               <a:graphicData uri="http://schemas.openxmlformats.org/drawingml/2006/picture">
                 <pic:pic xmlns:pic="http://schemas.openxmlformats.org/drawingml/2006/picture">
                   <pic:nvPicPr>
-                    <pic:cNvPr id="6" name="LR task3.png"/>
-                    <pic:cNvPicPr/>
+                    <pic:cNvPr id="0" name="Picture 1"/>
+                    <pic:cNvPicPr>
+                      <a:picLocks noChangeAspect="1" noChangeArrowheads="1"/>
+                    </pic:cNvPicPr>
                   </pic:nvPicPr>
                   <pic:blipFill>
-                    <a:blip r:embed="rId11" cstate="print">
+                    <a:blip r:embed="rId11">
                       <a:extLst>
                         <a:ext uri="{28A0092B-C50C-407E-A947-70E740481C1C}">
                           <a14:useLocalDpi xmlns:a14="http://schemas.microsoft.com/office/drawing/2010/main" val="0"/>
                         </a:ext>
                       </a:extLst>
                     </a:blip>
+                    <a:srcRect/>
                     <a:stretch>
                       <a:fillRect/>
                     </a:stretch>
                   </pic:blipFill>
-                  <pic:spPr>
+                  <pic:spPr bwMode="auto">
                     <a:xfrm>
                       <a:off x="0" y="0"/>
-                      <a:ext cx="5943600" cy="2232025"/>
+                      <a:ext cx="5934075" cy="2952750"/>
                     </a:xfrm>
                     <a:prstGeom prst="rect">
                       <a:avLst/>
                     </a:prstGeom>
+                    <a:noFill/>
+                    <a:ln>
+                      <a:noFill/>
+                    </a:ln>
                   </pic:spPr>
                 </pic:pic>
               </a:graphicData>
@@ -1927,6 +2433,13 @@
           <w:lang w:val="en-US"/>
         </w:rPr>
       </w:pPr>
+    </w:p>
+    <w:p>
+      <w:pPr>
+        <w:rPr>
+          <w:lang w:val="en-US"/>
+        </w:rPr>
+      </w:pPr>
       <w:r>
         <w:rPr>
           <w:b/>
@@ -1938,8 +2451,39 @@
         <w:rPr>
           <w:lang w:val="en-US"/>
         </w:rPr>
-        <w:t xml:space="preserve"> Prediction based on a linear regression model using only TIMESTAMP.</w:t>
-      </w:r>
+        <w:t xml:space="preserve"> Prediction based on a linear regression</w:t>
+      </w:r>
+      <w:r>
+        <w:rPr>
+          <w:lang w:val="en-US"/>
+        </w:rPr>
+        <w:t xml:space="preserve"> </w:t>
+      </w:r>
+      <w:r>
+        <w:rPr>
+          <w:lang w:val="en-US"/>
+        </w:rPr>
+        <w:t xml:space="preserve">model </w:t>
+      </w:r>
+      <w:r>
+        <w:rPr>
+          <w:lang w:val="en-US"/>
+        </w:rPr>
+        <w:t>and recurrent neural network</w:t>
+      </w:r>
+      <w:r>
+        <w:rPr>
+          <w:lang w:val="en-US"/>
+        </w:rPr>
+        <w:t xml:space="preserve"> model using only TIMESTAMP.</w:t>
+      </w:r>
+    </w:p>
+    <w:p>
+      <w:pPr>
+        <w:rPr>
+          <w:lang w:val="en-US"/>
+        </w:rPr>
+      </w:pPr>
     </w:p>
     <w:p>
       <w:pPr>
@@ -1950,13 +2494,13 @@
       <w:r>
         <w:rPr>
           <w:noProof/>
-          <w:lang w:val="en-US"/>
-        </w:rPr>
+        </w:rPr>
+        <w:lastRenderedPageBreak/>
         <w:drawing>
-          <wp:inline distT="0" distB="0" distL="0" distR="0">
-            <wp:extent cx="5943600" cy="2669540"/>
+          <wp:inline distT="0" distB="0" distL="0" distR="0" wp14:anchorId="7AFFB2B5" wp14:editId="35988DAC">
+            <wp:extent cx="5943600" cy="3092667"/>
             <wp:effectExtent l="0" t="0" r="0" b="0"/>
-            <wp:docPr id="7" name="Bilde 7"/>
+            <wp:docPr id="2" name="Picture 2" descr="https://scontent-arn2-1.xx.fbcdn.net/v/t1.15752-9/32423078_10211799980658866_1885664894062166016_n.png?_nc_cat=0&amp;oh=dd706f9347f6ff069ca1acfa8ec2a100&amp;oe=5B50D11A"/>
             <wp:cNvGraphicFramePr>
               <a:graphicFrameLocks xmlns:a="http://schemas.openxmlformats.org/drawingml/2006/main" noChangeAspect="1"/>
             </wp:cNvGraphicFramePr>
@@ -1964,8 +2508,10 @@
               <a:graphicData uri="http://schemas.openxmlformats.org/drawingml/2006/picture">
                 <pic:pic xmlns:pic="http://schemas.openxmlformats.org/drawingml/2006/picture">
                   <pic:nvPicPr>
-                    <pic:cNvPr id="7" name="RNN task3.png"/>
-                    <pic:cNvPicPr/>
+                    <pic:cNvPr id="0" name="Picture 2" descr="https://scontent-arn2-1.xx.fbcdn.net/v/t1.15752-9/32423078_10211799980658866_1885664894062166016_n.png?_nc_cat=0&amp;oh=dd706f9347f6ff069ca1acfa8ec2a100&amp;oe=5B50D11A"/>
+                    <pic:cNvPicPr>
+                      <a:picLocks noChangeAspect="1" noChangeArrowheads="1"/>
+                    </pic:cNvPicPr>
                   </pic:nvPicPr>
                   <pic:blipFill>
                     <a:blip r:embed="rId12" cstate="print">
@@ -1975,18 +2521,23 @@
                         </a:ext>
                       </a:extLst>
                     </a:blip>
+                    <a:srcRect/>
                     <a:stretch>
                       <a:fillRect/>
                     </a:stretch>
                   </pic:blipFill>
-                  <pic:spPr>
+                  <pic:spPr bwMode="auto">
                     <a:xfrm>
                       <a:off x="0" y="0"/>
-                      <a:ext cx="5943600" cy="2669540"/>
+                      <a:ext cx="5943600" cy="3092667"/>
                     </a:xfrm>
                     <a:prstGeom prst="rect">
                       <a:avLst/>
                     </a:prstGeom>
+                    <a:noFill/>
+                    <a:ln>
+                      <a:noFill/>
+                    </a:ln>
                   </pic:spPr>
                 </pic:pic>
               </a:graphicData>
@@ -1998,33 +2549,57 @@
     <w:p>
       <w:pPr>
         <w:rPr>
-          <w:lang w:val="en-US"/>
-        </w:rPr>
-      </w:pPr>
-      <w:r>
-        <w:rPr>
           <w:b/>
           <w:lang w:val="en-US"/>
         </w:rPr>
-        <w:t>Figure 7:</w:t>
-      </w:r>
-      <w:r>
-        <w:rPr>
-          <w:lang w:val="en-US"/>
-        </w:rPr>
-        <w:t xml:space="preserve"> Prediction based on a recursive neural network model using only TIMESTAMP.</w:t>
-      </w:r>
-    </w:p>
-    <w:p>
-      <w:pPr>
-        <w:rPr>
-          <w:lang w:val="en-US"/>
-        </w:rPr>
-      </w:pPr>
+      </w:pPr>
+      <w:r>
+        <w:rPr>
+          <w:b/>
+          <w:lang w:val="en-US"/>
+        </w:rPr>
+        <w:t xml:space="preserve">Figure 7: RNN prediction of power </w:t>
+      </w:r>
+      <w:r>
+        <w:rPr>
+          <w:b/>
+          <w:lang w:val="en-US"/>
+        </w:rPr>
+        <w:t xml:space="preserve">generation tweaking </w:t>
+      </w:r>
+      <w:r>
+        <w:rPr>
+          <w:b/>
+          <w:lang w:val="en-US"/>
+        </w:rPr>
+        <w:t>other parameters.</w:t>
+      </w:r>
+    </w:p>
+    <w:p>
+      <w:pPr>
+        <w:rPr>
+          <w:b/>
+          <w:lang w:val="en-US"/>
+        </w:rPr>
+      </w:pPr>
+      <w:r>
+        <w:rPr>
+          <w:b/>
+          <w:lang w:val="en-US"/>
+        </w:rPr>
+        <w:t xml:space="preserve">Table 3: Model prediction metrics of linear regression and </w:t>
+      </w:r>
+      <w:r>
+        <w:rPr>
+          <w:b/>
+          <w:lang w:val="en-US"/>
+        </w:rPr>
+        <w:t>recurrent neural network.</w:t>
+      </w:r>
     </w:p>
     <w:tbl>
       <w:tblPr>
-        <w:tblStyle w:val="Rutenettabell4uthevingsfarge1"/>
+        <w:tblStyle w:val="GridTable4-Accent1"/>
         <w:tblW w:w="0" w:type="auto"/>
         <w:tblLook w:val="04A0" w:firstRow="1" w:lastRow="0" w:firstColumn="1" w:lastColumn="0" w:noHBand="0" w:noVBand="1"/>
       </w:tblPr>
@@ -2180,7 +2755,19 @@
               <w:rPr>
                 <w:lang w:val="en-US"/>
               </w:rPr>
-              <w:t>Recursive neural network</w:t>
+              <w:t>Re</w:t>
+            </w:r>
+            <w:r>
+              <w:rPr>
+                <w:lang w:val="en-US"/>
+              </w:rPr>
+              <w:t>current</w:t>
+            </w:r>
+            <w:r>
+              <w:rPr>
+                <w:lang w:val="en-US"/>
+              </w:rPr>
+              <w:t xml:space="preserve"> neural network</w:t>
             </w:r>
           </w:p>
         </w:tc>
@@ -2233,7 +2820,7 @@
     </w:p>
     <w:p>
       <w:pPr>
-        <w:pStyle w:val="Overskrift3"/>
+        <w:pStyle w:val="Heading3"/>
         <w:rPr>
           <w:lang w:val="en-US"/>
         </w:rPr>
@@ -2261,7 +2848,229 @@
         <w:rPr>
           <w:lang w:val="en-US"/>
         </w:rPr>
-        <w:t xml:space="preserve"> A negative R</w:t>
+        <w:t xml:space="preserve"> The best predictions</w:t>
+      </w:r>
+      <w:r>
+        <w:rPr>
+          <w:lang w:val="en-US"/>
+        </w:rPr>
+        <w:t xml:space="preserve"> result in an almost straight line.</w:t>
+      </w:r>
+      <w:r>
+        <w:rPr>
+          <w:lang w:val="en-US"/>
+        </w:rPr>
+        <w:t xml:space="preserve"> Comparing Figure 6 and 7</w:t>
+      </w:r>
+      <w:r>
+        <w:rPr>
+          <w:lang w:val="en-US"/>
+        </w:rPr>
+        <w:t xml:space="preserve"> shows that even if the model</w:t>
+      </w:r>
+      <w:r>
+        <w:rPr>
+          <w:lang w:val="en-US"/>
+        </w:rPr>
+        <w:t xml:space="preserve"> with specific tuning</w:t>
+      </w:r>
+      <w:r>
+        <w:rPr>
+          <w:lang w:val="en-US"/>
+        </w:rPr>
+        <w:t xml:space="preserve"> with batch size of 1600 and 3000 epochs</w:t>
+      </w:r>
+      <w:r>
+        <w:rPr>
+          <w:lang w:val="en-US"/>
+        </w:rPr>
+        <w:t xml:space="preserve"> picks up variation patterns, it struggles to</w:t>
+      </w:r>
+      <w:r>
+        <w:rPr>
+          <w:lang w:val="en-US"/>
+        </w:rPr>
+        <w:t xml:space="preserve"> predict the real </w:t>
+      </w:r>
+      <w:r>
+        <w:rPr>
+          <w:lang w:val="en-US"/>
+        </w:rPr>
+        <w:t>variations</w:t>
+      </w:r>
+      <w:r>
+        <w:rPr>
+          <w:lang w:val="en-US"/>
+        </w:rPr>
+        <w:t xml:space="preserve">. One may end up with a deviation </w:t>
+      </w:r>
+      <w:r>
+        <w:rPr>
+          <w:lang w:val="en-US"/>
+        </w:rPr>
+        <w:t>as high as 0.7</w:t>
+      </w:r>
+      <w:r>
+        <w:rPr>
+          <w:lang w:val="en-US"/>
+        </w:rPr>
+        <w:t>.</w:t>
+      </w:r>
+      <w:r>
+        <w:rPr>
+          <w:lang w:val="en-US"/>
+        </w:rPr>
+        <w:t xml:space="preserve"> With </w:t>
+      </w:r>
+      <w:r>
+        <w:rPr>
+          <w:lang w:val="en-US"/>
+        </w:rPr>
+        <w:t>a</w:t>
+      </w:r>
+      <w:r>
+        <w:rPr>
+          <w:lang w:val="en-US"/>
+        </w:rPr>
+        <w:t xml:space="preserve"> </w:t>
+      </w:r>
+      <w:r>
+        <w:rPr>
+          <w:lang w:val="en-US"/>
+        </w:rPr>
+        <w:t>high deviation</w:t>
+      </w:r>
+      <w:r>
+        <w:rPr>
+          <w:lang w:val="en-US"/>
+        </w:rPr>
+        <w:t xml:space="preserve"> as this</w:t>
+      </w:r>
+      <w:r>
+        <w:rPr>
+          <w:lang w:val="en-US"/>
+        </w:rPr>
+        <w:t xml:space="preserve"> it may be better to use the average</w:t>
+      </w:r>
+      <w:r>
+        <w:rPr>
+          <w:lang w:val="en-US"/>
+        </w:rPr>
+        <w:t xml:space="preserve"> of the </w:t>
+      </w:r>
+      <w:r>
+        <w:rPr>
+          <w:lang w:val="en-US"/>
+        </w:rPr>
+        <w:t xml:space="preserve">several </w:t>
+      </w:r>
+      <w:r>
+        <w:rPr>
+          <w:lang w:val="en-US"/>
+        </w:rPr>
+        <w:t>previous</w:t>
+      </w:r>
+      <w:r>
+        <w:rPr>
+          <w:lang w:val="en-US"/>
+        </w:rPr>
+        <w:t xml:space="preserve"> power production</w:t>
+      </w:r>
+      <w:r>
+        <w:rPr>
+          <w:lang w:val="en-US"/>
+        </w:rPr>
+        <w:t>s</w:t>
+      </w:r>
+      <w:r>
+        <w:rPr>
+          <w:lang w:val="en-US"/>
+        </w:rPr>
+        <w:t xml:space="preserve"> as a guide to </w:t>
+      </w:r>
+      <w:r>
+        <w:rPr>
+          <w:lang w:val="en-US"/>
+        </w:rPr>
+        <w:t>forecast the</w:t>
+      </w:r>
+      <w:r>
+        <w:rPr>
+          <w:lang w:val="en-US"/>
+        </w:rPr>
+        <w:t xml:space="preserve"> next</w:t>
+      </w:r>
+      <w:r>
+        <w:rPr>
+          <w:lang w:val="en-US"/>
+        </w:rPr>
+        <w:t xml:space="preserve"> power production.</w:t>
+      </w:r>
+      <w:r>
+        <w:rPr>
+          <w:lang w:val="en-US"/>
+        </w:rPr>
+        <w:t xml:space="preserve"> </w:t>
+      </w:r>
+      <w:r>
+        <w:rPr>
+          <w:lang w:val="en-US"/>
+        </w:rPr>
+        <w:t>The RNN model chosen</w:t>
+      </w:r>
+      <w:r>
+        <w:rPr>
+          <w:lang w:val="en-US"/>
+        </w:rPr>
+        <w:t xml:space="preserve"> suggests this method as seen in figure 6</w:t>
+      </w:r>
+      <w:r>
+        <w:rPr>
+          <w:lang w:val="en-US"/>
+        </w:rPr>
+        <w:t xml:space="preserve">, where the line </w:t>
+      </w:r>
+      <w:r>
+        <w:rPr>
+          <w:lang w:val="en-US"/>
+        </w:rPr>
+        <w:t xml:space="preserve">almost follows the </w:t>
+      </w:r>
+      <w:r>
+        <w:rPr>
+          <w:lang w:val="en-US"/>
+        </w:rPr>
+        <w:t>average</w:t>
+      </w:r>
+      <w:r>
+        <w:rPr>
+          <w:lang w:val="en-US"/>
+        </w:rPr>
+        <w:t>.</w:t>
+      </w:r>
+      <w:r>
+        <w:rPr>
+          <w:lang w:val="en-US"/>
+        </w:rPr>
+        <w:t xml:space="preserve"> </w:t>
+      </w:r>
+      <w:r>
+        <w:rPr>
+          <w:lang w:val="en-US"/>
+        </w:rPr>
+        <w:t xml:space="preserve"> </w:t>
+      </w:r>
+      <w:r>
+        <w:rPr>
+          <w:lang w:val="en-US"/>
+        </w:rPr>
+        <w:t>As a side note, a</w:t>
+      </w:r>
+      <w:r>
+        <w:rPr>
+          <w:lang w:val="en-US"/>
+        </w:rPr>
+        <w:t xml:space="preserve"> negative R</w:t>
       </w:r>
       <w:r>
         <w:rPr>
@@ -2274,7 +3083,25 @@
         <w:rPr>
           <w:lang w:val="en-US"/>
         </w:rPr>
-        <w:t xml:space="preserve"> suggests that just taking the average of all the data would provide a better prediction than using one of our models.</w:t>
+        <w:t xml:space="preserve"> suggests that just taking the average of all the data would provide a better prediction than using one of our models</w:t>
+      </w:r>
+      <w:r>
+        <w:rPr>
+          <w:lang w:val="en-US"/>
+        </w:rPr>
+        <w:t xml:space="preserve"> because that would </w:t>
+      </w:r>
+      <w:r>
+        <w:rPr>
+          <w:lang w:val="en-US"/>
+        </w:rPr>
+        <w:t>yield a lower RMSE</w:t>
+      </w:r>
+      <w:r>
+        <w:rPr>
+          <w:lang w:val="en-US"/>
+        </w:rPr>
+        <w:t>.</w:t>
       </w:r>
       <w:r>
         <w:rPr>
@@ -2285,7 +3112,7 @@
     </w:p>
     <w:p>
       <w:pPr>
-        <w:pStyle w:val="Overskrift2"/>
+        <w:pStyle w:val="Heading2"/>
         <w:rPr>
           <w:lang w:val="en-US"/>
         </w:rPr>
@@ -2427,8 +3254,6 @@
           <w:lang w:val="en-US"/>
         </w:rPr>
       </w:pPr>
-      <w:bookmarkStart w:id="1" w:name="_GoBack"/>
-      <w:bookmarkEnd w:id="1"/>
     </w:p>
     <w:p>
       <w:pPr>
@@ -2444,289 +3269,13 @@
         <mc:AlternateContent>
           <mc:Choice Requires="wps">
             <w:drawing>
-              <wp:anchor distT="45720" distB="45720" distL="114300" distR="114300" simplePos="0" relativeHeight="251661312" behindDoc="0" locked="0" layoutInCell="1" allowOverlap="1" wp14:anchorId="2942962E" wp14:editId="7A8822FF">
+              <wp:anchor distT="45720" distB="45720" distL="114300" distR="114300" simplePos="0" relativeHeight="251659264" behindDoc="0" locked="0" layoutInCell="1" allowOverlap="1" wp14:editId="6EEE6E6F">
                 <wp:simplePos x="0" y="0"/>
-                <wp:positionH relativeFrom="margin">
-                  <wp:posOffset>2972376</wp:posOffset>
+                <wp:positionH relativeFrom="column">
+                  <wp:posOffset>50800</wp:posOffset>
                 </wp:positionH>
                 <wp:positionV relativeFrom="paragraph">
-                  <wp:posOffset>2299660</wp:posOffset>
-                </wp:positionV>
-                <wp:extent cx="2902585" cy="829310"/>
-                <wp:effectExtent l="0" t="0" r="0" b="8890"/>
-                <wp:wrapSquare wrapText="bothSides"/>
-                <wp:docPr id="11" name="Tekstboks 2"/>
-                <wp:cNvGraphicFramePr>
-                  <a:graphicFrameLocks xmlns:a="http://schemas.openxmlformats.org/drawingml/2006/main"/>
-                </wp:cNvGraphicFramePr>
-                <a:graphic xmlns:a="http://schemas.openxmlformats.org/drawingml/2006/main">
-                  <a:graphicData uri="http://schemas.microsoft.com/office/word/2010/wordprocessingShape">
-                    <wps:wsp>
-                      <wps:cNvSpPr txBox="1">
-                        <a:spLocks noChangeArrowheads="1"/>
-                      </wps:cNvSpPr>
-                      <wps:spPr bwMode="auto">
-                        <a:xfrm>
-                          <a:off x="0" y="0"/>
-                          <a:ext cx="2902585" cy="829310"/>
-                        </a:xfrm>
-                        <a:prstGeom prst="rect">
-                          <a:avLst/>
-                        </a:prstGeom>
-                        <a:solidFill>
-                          <a:srgbClr val="FFFFFF"/>
-                        </a:solidFill>
-                        <a:ln w="9525">
-                          <a:noFill/>
-                          <a:miter lim="800000"/>
-                          <a:headEnd/>
-                          <a:tailEnd/>
-                        </a:ln>
-                      </wps:spPr>
-                      <wps:txbx>
-                        <w:txbxContent>
-                          <w:p>
-                            <w:pPr>
-                              <w:rPr>
-                                <w:lang w:val="en-US"/>
-                              </w:rPr>
-                            </w:pPr>
-                            <w:r>
-                              <w:rPr>
-                                <w:b/>
-                                <w:lang w:val="en-US"/>
-                              </w:rPr>
-                              <w:t xml:space="preserve">Figure </w:t>
-                            </w:r>
-                            <w:r>
-                              <w:rPr>
-                                <w:b/>
-                                <w:lang w:val="en-US"/>
-                              </w:rPr>
-                              <w:t>10</w:t>
-                            </w:r>
-                            <w:r>
-                              <w:rPr>
-                                <w:b/>
-                                <w:lang w:val="en-US"/>
-                              </w:rPr>
-                              <w:t>:</w:t>
-                            </w:r>
-                            <w:r>
-                              <w:rPr>
-                                <w:lang w:val="en-US"/>
-                              </w:rPr>
-                              <w:t xml:space="preserve"> </w:t>
-                            </w:r>
-                            <w:r>
-                              <w:rPr>
-                                <w:lang w:val="en-US"/>
-                              </w:rPr>
-                              <w:t>Forecasted</w:t>
-                            </w:r>
-                            <w:r>
-                              <w:rPr>
-                                <w:lang w:val="en-US"/>
-                              </w:rPr>
-                              <w:t xml:space="preserve"> wind direction and speed. The x-axis shows angular coordinates.</w:t>
-                            </w:r>
-                          </w:p>
-                        </w:txbxContent>
-                      </wps:txbx>
-                      <wps:bodyPr rot="0" vert="horz" wrap="square" lIns="91440" tIns="45720" rIns="91440" bIns="45720" anchor="t" anchorCtr="0">
-                        <a:noAutofit/>
-                      </wps:bodyPr>
-                    </wps:wsp>
-                  </a:graphicData>
-                </a:graphic>
-                <wp14:sizeRelH relativeFrom="margin">
-                  <wp14:pctWidth>0</wp14:pctWidth>
-                </wp14:sizeRelH>
-                <wp14:sizeRelV relativeFrom="margin">
-                  <wp14:pctHeight>0</wp14:pctHeight>
-                </wp14:sizeRelV>
-              </wp:anchor>
-            </w:drawing>
-          </mc:Choice>
-          <mc:Fallback>
-            <w:pict>
-              <v:shapetype w14:anchorId="2942962E" id="_x0000_t202" coordsize="21600,21600" o:spt="202" path="m,l,21600r21600,l21600,xe">
-                <v:stroke joinstyle="miter"/>
-                <v:path gradientshapeok="t" o:connecttype="rect"/>
-              </v:shapetype>
-              <v:shape id="Tekstboks 2" o:spid="_x0000_s1026" type="#_x0000_t202" style="position:absolute;margin-left:234.05pt;margin-top:181.1pt;width:228.55pt;height:65.3pt;z-index:251661312;visibility:visible;mso-wrap-style:square;mso-width-percent:0;mso-height-percent:0;mso-wrap-distance-left:9pt;mso-wrap-distance-top:3.6pt;mso-wrap-distance-right:9pt;mso-wrap-distance-bottom:3.6pt;mso-position-horizontal:absolute;mso-position-horizontal-relative:margin;mso-position-vertical:absolute;mso-position-vertical-relative:text;mso-width-percent:0;mso-height-percent:0;mso-width-relative:margin;mso-height-relative:margin;v-text-anchor:top" o:gfxdata="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" stroked="f">
-                <v:textbox>
-                  <w:txbxContent>
-                    <w:p>
-                      <w:pPr>
-                        <w:rPr>
-                          <w:lang w:val="en-US"/>
-                        </w:rPr>
-                      </w:pPr>
-                      <w:r>
-                        <w:rPr>
-                          <w:b/>
-                          <w:lang w:val="en-US"/>
-                        </w:rPr>
-                        <w:t xml:space="preserve">Figure </w:t>
-                      </w:r>
-                      <w:r>
-                        <w:rPr>
-                          <w:b/>
-                          <w:lang w:val="en-US"/>
-                        </w:rPr>
-                        <w:t>10</w:t>
-                      </w:r>
-                      <w:r>
-                        <w:rPr>
-                          <w:b/>
-                          <w:lang w:val="en-US"/>
-                        </w:rPr>
-                        <w:t>:</w:t>
-                      </w:r>
-                      <w:r>
-                        <w:rPr>
-                          <w:lang w:val="en-US"/>
-                        </w:rPr>
-                        <w:t xml:space="preserve"> </w:t>
-                      </w:r>
-                      <w:r>
-                        <w:rPr>
-                          <w:lang w:val="en-US"/>
-                        </w:rPr>
-                        <w:t>Forecasted</w:t>
-                      </w:r>
-                      <w:r>
-                        <w:rPr>
-                          <w:lang w:val="en-US"/>
-                        </w:rPr>
-                        <w:t xml:space="preserve"> wind direction and speed. The x-axis shows angular coordinates.</w:t>
-                      </w:r>
-                    </w:p>
-                  </w:txbxContent>
-                </v:textbox>
-                <w10:wrap type="square" anchorx="margin"/>
-              </v:shape>
-            </w:pict>
-          </mc:Fallback>
-        </mc:AlternateContent>
-      </w:r>
-      <w:r>
-        <w:rPr>
-          <w:noProof/>
-          <w:lang w:val="en-US"/>
-        </w:rPr>
-        <w:drawing>
-          <wp:inline distT="0" distB="0" distL="0" distR="0">
-            <wp:extent cx="2974048" cy="2158409"/>
-            <wp:effectExtent l="0" t="0" r="0" b="0"/>
-            <wp:docPr id="9" name="Bilde 9"/>
-            <wp:cNvGraphicFramePr>
-              <a:graphicFrameLocks xmlns:a="http://schemas.openxmlformats.org/drawingml/2006/main" noChangeAspect="1"/>
-            </wp:cNvGraphicFramePr>
-            <a:graphic xmlns:a="http://schemas.openxmlformats.org/drawingml/2006/main">
-              <a:graphicData uri="http://schemas.openxmlformats.org/drawingml/2006/picture">
-                <pic:pic xmlns:pic="http://schemas.openxmlformats.org/drawingml/2006/picture">
-                  <pic:nvPicPr>
-                    <pic:cNvPr id="9" name="Windmap radial actual.png"/>
-                    <pic:cNvPicPr/>
-                  </pic:nvPicPr>
-                  <pic:blipFill>
-                    <a:blip r:embed="rId14" cstate="print">
-                      <a:extLst>
-                        <a:ext uri="{28A0092B-C50C-407E-A947-70E740481C1C}">
-                          <a14:useLocalDpi xmlns:a14="http://schemas.microsoft.com/office/drawing/2010/main" val="0"/>
-                        </a:ext>
-                      </a:extLst>
-                    </a:blip>
-                    <a:stretch>
-                      <a:fillRect/>
-                    </a:stretch>
-                  </pic:blipFill>
-                  <pic:spPr>
-                    <a:xfrm>
-                      <a:off x="0" y="0"/>
-                      <a:ext cx="2991790" cy="2171285"/>
-                    </a:xfrm>
-                    <a:prstGeom prst="rect">
-                      <a:avLst/>
-                    </a:prstGeom>
-                  </pic:spPr>
-                </pic:pic>
-              </a:graphicData>
-            </a:graphic>
-          </wp:inline>
-        </w:drawing>
-      </w:r>
-      <w:r>
-        <w:rPr>
-          <w:noProof/>
-          <w:lang w:val="en-US"/>
-        </w:rPr>
-        <w:drawing>
-          <wp:inline distT="0" distB="0" distL="0" distR="0">
-            <wp:extent cx="2870791" cy="2110767"/>
-            <wp:effectExtent l="0" t="0" r="6350" b="3810"/>
-            <wp:docPr id="10" name="Bilde 10"/>
-            <wp:cNvGraphicFramePr>
-              <a:graphicFrameLocks xmlns:a="http://schemas.openxmlformats.org/drawingml/2006/main" noChangeAspect="1"/>
-            </wp:cNvGraphicFramePr>
-            <a:graphic xmlns:a="http://schemas.openxmlformats.org/drawingml/2006/main">
-              <a:graphicData uri="http://schemas.openxmlformats.org/drawingml/2006/picture">
-                <pic:pic xmlns:pic="http://schemas.openxmlformats.org/drawingml/2006/picture">
-                  <pic:nvPicPr>
-                    <pic:cNvPr id="10" name="Windmap radial forecasted.png"/>
-                    <pic:cNvPicPr/>
-                  </pic:nvPicPr>
-                  <pic:blipFill>
-                    <a:blip r:embed="rId15" cstate="print">
-                      <a:extLst>
-                        <a:ext uri="{28A0092B-C50C-407E-A947-70E740481C1C}">
-                          <a14:useLocalDpi xmlns:a14="http://schemas.microsoft.com/office/drawing/2010/main" val="0"/>
-                        </a:ext>
-                      </a:extLst>
-                    </a:blip>
-                    <a:stretch>
-                      <a:fillRect/>
-                    </a:stretch>
-                  </pic:blipFill>
-                  <pic:spPr>
-                    <a:xfrm>
-                      <a:off x="0" y="0"/>
-                      <a:ext cx="2884452" cy="2120811"/>
-                    </a:xfrm>
-                    <a:prstGeom prst="rect">
-                      <a:avLst/>
-                    </a:prstGeom>
-                  </pic:spPr>
-                </pic:pic>
-              </a:graphicData>
-            </a:graphic>
-          </wp:inline>
-        </w:drawing>
-      </w:r>
-    </w:p>
-    <w:p>
-      <w:pPr>
-        <w:rPr>
-          <w:lang w:val="en-US"/>
-        </w:rPr>
-      </w:pPr>
-      <w:r>
-        <w:rPr>
-          <w:noProof/>
-          <w:lang w:val="en-US"/>
-        </w:rPr>
-        <mc:AlternateContent>
-          <mc:Choice Requires="wps">
-            <w:drawing>
-              <wp:anchor distT="45720" distB="45720" distL="114300" distR="114300" simplePos="0" relativeHeight="251659264" behindDoc="0" locked="0" layoutInCell="1" allowOverlap="1">
-                <wp:simplePos x="0" y="0"/>
-                <wp:positionH relativeFrom="column">
-                  <wp:posOffset>31750</wp:posOffset>
-                </wp:positionH>
-                <wp:positionV relativeFrom="paragraph">
-                  <wp:posOffset>12700</wp:posOffset>
+                  <wp:posOffset>2322195</wp:posOffset>
                 </wp:positionV>
                 <wp:extent cx="2902585" cy="829310"/>
                 <wp:effectExtent l="0" t="0" r="0" b="8890"/>
@@ -2806,7 +3355,11 @@
           </mc:Choice>
           <mc:Fallback>
             <w:pict>
-              <v:shape id="_x0000_s1027" type="#_x0000_t202" style="position:absolute;margin-left:2.5pt;margin-top:1pt;width:228.55pt;height:65.3pt;z-index:251659264;visibility:visible;mso-wrap-style:square;mso-width-percent:0;mso-height-percent:0;mso-wrap-distance-left:9pt;mso-wrap-distance-top:3.6pt;mso-wrap-distance-right:9pt;mso-wrap-distance-bottom:3.6pt;mso-position-horizontal:absolute;mso-position-horizontal-relative:text;mso-position-vertical:absolute;mso-position-vertical-relative:text;mso-width-percent:0;mso-height-percent:0;mso-width-relative:margin;mso-height-relative:margin;v-text-anchor:top" o:gfxdata="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" stroked="f">
+              <v:shapetype id="_x0000_t202" coordsize="21600,21600" o:spt="202" path="m,l,21600r21600,l21600,xe">
+                <v:stroke joinstyle="miter"/>
+                <v:path gradientshapeok="t" o:connecttype="rect"/>
+              </v:shapetype>
+              <v:shape id="Tekstboks 2" o:spid="_x0000_s1026" type="#_x0000_t202" style="position:absolute;margin-left:4pt;margin-top:182.85pt;width:228.55pt;height:65.3pt;z-index:251659264;visibility:visible;mso-wrap-style:square;mso-width-percent:0;mso-height-percent:0;mso-wrap-distance-left:9pt;mso-wrap-distance-top:3.6pt;mso-wrap-distance-right:9pt;mso-wrap-distance-bottom:3.6pt;mso-position-horizontal:absolute;mso-position-horizontal-relative:text;mso-position-vertical:absolute;mso-position-vertical-relative:text;mso-width-percent:0;mso-height-percent:0;mso-width-relative:margin;mso-height-relative:margin;v-text-anchor:top" o:gfxdata="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" stroked="f">
                 <v:textbox>
                   <w:txbxContent>
                     <w:p>
@@ -2843,6 +3396,261 @@
           </mc:Fallback>
         </mc:AlternateContent>
       </w:r>
+      <w:r>
+        <w:rPr>
+          <w:noProof/>
+          <w:lang w:val="en-US"/>
+        </w:rPr>
+        <mc:AlternateContent>
+          <mc:Choice Requires="wps">
+            <w:drawing>
+              <wp:anchor distT="45720" distB="45720" distL="114300" distR="114300" simplePos="0" relativeHeight="251661312" behindDoc="0" locked="0" layoutInCell="1" allowOverlap="1" wp14:anchorId="2942962E" wp14:editId="5C0666C8">
+                <wp:simplePos x="0" y="0"/>
+                <wp:positionH relativeFrom="margin">
+                  <wp:posOffset>2972376</wp:posOffset>
+                </wp:positionH>
+                <wp:positionV relativeFrom="paragraph">
+                  <wp:posOffset>2299660</wp:posOffset>
+                </wp:positionV>
+                <wp:extent cx="2902585" cy="829310"/>
+                <wp:effectExtent l="0" t="0" r="0" b="8890"/>
+                <wp:wrapSquare wrapText="bothSides"/>
+                <wp:docPr id="11" name="Tekstboks 2"/>
+                <wp:cNvGraphicFramePr>
+                  <a:graphicFrameLocks xmlns:a="http://schemas.openxmlformats.org/drawingml/2006/main"/>
+                </wp:cNvGraphicFramePr>
+                <a:graphic xmlns:a="http://schemas.openxmlformats.org/drawingml/2006/main">
+                  <a:graphicData uri="http://schemas.microsoft.com/office/word/2010/wordprocessingShape">
+                    <wps:wsp>
+                      <wps:cNvSpPr txBox="1">
+                        <a:spLocks noChangeArrowheads="1"/>
+                      </wps:cNvSpPr>
+                      <wps:spPr bwMode="auto">
+                        <a:xfrm>
+                          <a:off x="0" y="0"/>
+                          <a:ext cx="2902585" cy="829310"/>
+                        </a:xfrm>
+                        <a:prstGeom prst="rect">
+                          <a:avLst/>
+                        </a:prstGeom>
+                        <a:solidFill>
+                          <a:srgbClr val="FFFFFF"/>
+                        </a:solidFill>
+                        <a:ln w="9525">
+                          <a:noFill/>
+                          <a:miter lim="800000"/>
+                          <a:headEnd/>
+                          <a:tailEnd/>
+                        </a:ln>
+                      </wps:spPr>
+                      <wps:txbx>
+                        <w:txbxContent>
+                          <w:p>
+                            <w:pPr>
+                              <w:rPr>
+                                <w:lang w:val="en-US"/>
+                              </w:rPr>
+                            </w:pPr>
+                            <w:r>
+                              <w:rPr>
+                                <w:b/>
+                                <w:lang w:val="en-US"/>
+                              </w:rPr>
+                              <w:t>Figure 10:</w:t>
+                            </w:r>
+                            <w:r>
+                              <w:rPr>
+                                <w:lang w:val="en-US"/>
+                              </w:rPr>
+                              <w:t xml:space="preserve"> </w:t>
+                            </w:r>
+                            <w:r>
+                              <w:rPr>
+                                <w:lang w:val="en-US"/>
+                              </w:rPr>
+                              <w:t>Forecasted wind direction and speed. The x-axis shows angular coordinates.</w:t>
+                            </w:r>
+                          </w:p>
+                        </w:txbxContent>
+                      </wps:txbx>
+                      <wps:bodyPr rot="0" vert="horz" wrap="square" lIns="91440" tIns="45720" rIns="91440" bIns="45720" anchor="t" anchorCtr="0">
+                        <a:noAutofit/>
+                      </wps:bodyPr>
+                    </wps:wsp>
+                  </a:graphicData>
+                </a:graphic>
+                <wp14:sizeRelH relativeFrom="margin">
+                  <wp14:pctWidth>0</wp14:pctWidth>
+                </wp14:sizeRelH>
+                <wp14:sizeRelV relativeFrom="margin">
+                  <wp14:pctHeight>0</wp14:pctHeight>
+                </wp14:sizeRelV>
+              </wp:anchor>
+            </w:drawing>
+          </mc:Choice>
+          <mc:Fallback>
+            <w:pict>
+              <v:shape w14:anchorId="2942962E" id="_x0000_s1027" type="#_x0000_t202" style="position:absolute;margin-left:234.05pt;margin-top:181.1pt;width:228.55pt;height:65.3pt;z-index:251661312;visibility:visible;mso-wrap-style:square;mso-width-percent:0;mso-height-percent:0;mso-wrap-distance-left:9pt;mso-wrap-distance-top:3.6pt;mso-wrap-distance-right:9pt;mso-wrap-distance-bottom:3.6pt;mso-position-horizontal:absolute;mso-position-horizontal-relative:margin;mso-position-vertical:absolute;mso-position-vertical-relative:text;mso-width-percent:0;mso-height-percent:0;mso-width-relative:margin;mso-height-relative:margin;v-text-anchor:top" o:gfxdata="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" stroked="f">
+                <v:textbox>
+                  <w:txbxContent>
+                    <w:p>
+                      <w:pPr>
+                        <w:rPr>
+                          <w:lang w:val="en-US"/>
+                        </w:rPr>
+                      </w:pPr>
+                      <w:r>
+                        <w:rPr>
+                          <w:b/>
+                          <w:lang w:val="en-US"/>
+                        </w:rPr>
+                        <w:t>Figure 10:</w:t>
+                      </w:r>
+                      <w:r>
+                        <w:rPr>
+                          <w:lang w:val="en-US"/>
+                        </w:rPr>
+                        <w:t xml:space="preserve"> </w:t>
+                      </w:r>
+                      <w:r>
+                        <w:rPr>
+                          <w:lang w:val="en-US"/>
+                        </w:rPr>
+                        <w:t>Forecasted wind direction and speed. The x-axis shows angular coordinates.</w:t>
+                      </w:r>
+                    </w:p>
+                  </w:txbxContent>
+                </v:textbox>
+                <w10:wrap type="square" anchorx="margin"/>
+              </v:shape>
+            </w:pict>
+          </mc:Fallback>
+        </mc:AlternateContent>
+      </w:r>
+      <w:r>
+        <w:rPr>
+          <w:noProof/>
+          <w:lang w:val="en-US"/>
+        </w:rPr>
+        <w:drawing>
+          <wp:inline distT="0" distB="0" distL="0" distR="0">
+            <wp:extent cx="2974048" cy="2158409"/>
+            <wp:effectExtent l="0" t="0" r="0" b="0"/>
+            <wp:docPr id="9" name="Bilde 9"/>
+            <wp:cNvGraphicFramePr>
+              <a:graphicFrameLocks xmlns:a="http://schemas.openxmlformats.org/drawingml/2006/main" noChangeAspect="1"/>
+            </wp:cNvGraphicFramePr>
+            <a:graphic xmlns:a="http://schemas.openxmlformats.org/drawingml/2006/main">
+              <a:graphicData uri="http://schemas.openxmlformats.org/drawingml/2006/picture">
+                <pic:pic xmlns:pic="http://schemas.openxmlformats.org/drawingml/2006/picture">
+                  <pic:nvPicPr>
+                    <pic:cNvPr id="9" name="Windmap radial actual.png"/>
+                    <pic:cNvPicPr/>
+                  </pic:nvPicPr>
+                  <pic:blipFill>
+                    <a:blip r:embed="rId14" cstate="print">
+                      <a:extLst>
+                        <a:ext uri="{28A0092B-C50C-407E-A947-70E740481C1C}">
+                          <a14:useLocalDpi xmlns:a14="http://schemas.microsoft.com/office/drawing/2010/main" val="0"/>
+                        </a:ext>
+                      </a:extLst>
+                    </a:blip>
+                    <a:stretch>
+                      <a:fillRect/>
+                    </a:stretch>
+                  </pic:blipFill>
+                  <pic:spPr>
+                    <a:xfrm>
+                      <a:off x="0" y="0"/>
+                      <a:ext cx="2991790" cy="2171285"/>
+                    </a:xfrm>
+                    <a:prstGeom prst="rect">
+                      <a:avLst/>
+                    </a:prstGeom>
+                  </pic:spPr>
+                </pic:pic>
+              </a:graphicData>
+            </a:graphic>
+          </wp:inline>
+        </w:drawing>
+      </w:r>
+      <w:r>
+        <w:rPr>
+          <w:noProof/>
+          <w:lang w:val="en-US"/>
+        </w:rPr>
+        <w:drawing>
+          <wp:inline distT="0" distB="0" distL="0" distR="0">
+            <wp:extent cx="2870791" cy="2110767"/>
+            <wp:effectExtent l="0" t="0" r="6350" b="3810"/>
+            <wp:docPr id="10" name="Bilde 10"/>
+            <wp:cNvGraphicFramePr>
+              <a:graphicFrameLocks xmlns:a="http://schemas.openxmlformats.org/drawingml/2006/main" noChangeAspect="1"/>
+            </wp:cNvGraphicFramePr>
+            <a:graphic xmlns:a="http://schemas.openxmlformats.org/drawingml/2006/main">
+              <a:graphicData uri="http://schemas.openxmlformats.org/drawingml/2006/picture">
+                <pic:pic xmlns:pic="http://schemas.openxmlformats.org/drawingml/2006/picture">
+                  <pic:nvPicPr>
+                    <pic:cNvPr id="10" name="Windmap radial forecasted.png"/>
+                    <pic:cNvPicPr/>
+                  </pic:nvPicPr>
+                  <pic:blipFill>
+                    <a:blip r:embed="rId15" cstate="print">
+                      <a:extLst>
+                        <a:ext uri="{28A0092B-C50C-407E-A947-70E740481C1C}">
+                          <a14:useLocalDpi xmlns:a14="http://schemas.microsoft.com/office/drawing/2010/main" val="0"/>
+                        </a:ext>
+                      </a:extLst>
+                    </a:blip>
+                    <a:stretch>
+                      <a:fillRect/>
+                    </a:stretch>
+                  </pic:blipFill>
+                  <pic:spPr>
+                    <a:xfrm>
+                      <a:off x="0" y="0"/>
+                      <a:ext cx="2884452" cy="2120811"/>
+                    </a:xfrm>
+                    <a:prstGeom prst="rect">
+                      <a:avLst/>
+                    </a:prstGeom>
+                  </pic:spPr>
+                </pic:pic>
+              </a:graphicData>
+            </a:graphic>
+          </wp:inline>
+        </w:drawing>
+      </w:r>
+    </w:p>
+    <w:p>
+      <w:pPr>
+        <w:rPr>
+          <w:lang w:val="en-US"/>
+        </w:rPr>
+      </w:pPr>
+    </w:p>
+    <w:p>
+      <w:pPr>
+        <w:rPr>
+          <w:lang w:val="en-US"/>
+        </w:rPr>
+      </w:pPr>
+    </w:p>
+    <w:p>
+      <w:pPr>
+        <w:rPr>
+          <w:lang w:val="en-US"/>
+        </w:rPr>
+      </w:pPr>
+    </w:p>
+    <w:p>
+      <w:pPr>
+        <w:rPr>
+          <w:lang w:val="en-US"/>
+        </w:rPr>
+      </w:pPr>
+      <w:bookmarkStart w:id="1" w:name="_GoBack"/>
+      <w:bookmarkEnd w:id="1"/>
     </w:p>
     <w:sectPr>
       <w:pgSz w:w="12240" w:h="15840"/>
@@ -3372,11 +4180,11 @@
     <w:name w:val="Normal"/>
     <w:qFormat/>
   </w:style>
-  <w:style w:type="paragraph" w:styleId="Overskrift1">
+  <w:style w:type="paragraph" w:styleId="Heading1">
     <w:name w:val="heading 1"/>
     <w:basedOn w:val="Normal"/>
     <w:next w:val="Normal"/>
-    <w:link w:val="Overskrift1Tegn"/>
+    <w:link w:val="Heading1Char"/>
     <w:uiPriority w:val="9"/>
     <w:qFormat/>
     <w:rsid w:val="00C527BF"/>
@@ -3393,11 +4201,11 @@
       <w:szCs w:val="32"/>
     </w:rPr>
   </w:style>
-  <w:style w:type="paragraph" w:styleId="Overskrift2">
+  <w:style w:type="paragraph" w:styleId="Heading2">
     <w:name w:val="heading 2"/>
     <w:basedOn w:val="Normal"/>
     <w:next w:val="Normal"/>
-    <w:link w:val="Overskrift2Tegn"/>
+    <w:link w:val="Heading2Char"/>
     <w:uiPriority w:val="9"/>
     <w:unhideWhenUsed/>
     <w:qFormat/>
@@ -3415,11 +4223,11 @@
       <w:szCs w:val="26"/>
     </w:rPr>
   </w:style>
-  <w:style w:type="paragraph" w:styleId="Overskrift3">
+  <w:style w:type="paragraph" w:styleId="Heading3">
     <w:name w:val="heading 3"/>
     <w:basedOn w:val="Normal"/>
     <w:next w:val="Normal"/>
-    <w:link w:val="Overskrift3Tegn"/>
+    <w:link w:val="Heading3Char"/>
     <w:uiPriority w:val="9"/>
     <w:unhideWhenUsed/>
     <w:qFormat/>
@@ -3437,13 +4245,13 @@
       <w:szCs w:val="24"/>
     </w:rPr>
   </w:style>
-  <w:style w:type="character" w:default="1" w:styleId="Standardskriftforavsnitt">
+  <w:style w:type="character" w:default="1" w:styleId="DefaultParagraphFont">
     <w:name w:val="Default Paragraph Font"/>
     <w:uiPriority w:val="1"/>
     <w:semiHidden/>
     <w:unhideWhenUsed/>
   </w:style>
-  <w:style w:type="table" w:default="1" w:styleId="Vanligtabell">
+  <w:style w:type="table" w:default="1" w:styleId="TableNormal">
     <w:name w:val="Normal Table"/>
     <w:uiPriority w:val="99"/>
     <w:semiHidden/>
@@ -3458,13 +4266,13 @@
       </w:tblCellMar>
     </w:tblPr>
   </w:style>
-  <w:style w:type="numbering" w:default="1" w:styleId="Ingenliste">
+  <w:style w:type="numbering" w:default="1" w:styleId="NoList">
     <w:name w:val="No List"/>
     <w:uiPriority w:val="99"/>
     <w:semiHidden/>
     <w:unhideWhenUsed/>
   </w:style>
-  <w:style w:type="paragraph" w:styleId="Listeavsnitt">
+  <w:style w:type="paragraph" w:styleId="ListParagraph">
     <w:name w:val="List Paragraph"/>
     <w:basedOn w:val="Normal"/>
     <w:uiPriority w:val="34"/>
@@ -3475,10 +4283,10 @@
       <w:contextualSpacing/>
     </w:pPr>
   </w:style>
-  <w:style w:type="character" w:customStyle="1" w:styleId="Overskrift1Tegn">
-    <w:name w:val="Overskrift 1 Tegn"/>
-    <w:basedOn w:val="Standardskriftforavsnitt"/>
-    <w:link w:val="Overskrift1"/>
+  <w:style w:type="character" w:customStyle="1" w:styleId="Heading1Char">
+    <w:name w:val="Heading 1 Char"/>
+    <w:basedOn w:val="DefaultParagraphFont"/>
+    <w:link w:val="Heading1"/>
     <w:uiPriority w:val="9"/>
     <w:rsid w:val="00C527BF"/>
     <w:rPr>
@@ -3488,10 +4296,10 @@
       <w:szCs w:val="32"/>
     </w:rPr>
   </w:style>
-  <w:style w:type="character" w:customStyle="1" w:styleId="Overskrift2Tegn">
-    <w:name w:val="Overskrift 2 Tegn"/>
-    <w:basedOn w:val="Standardskriftforavsnitt"/>
-    <w:link w:val="Overskrift2"/>
+  <w:style w:type="character" w:customStyle="1" w:styleId="Heading2Char">
+    <w:name w:val="Heading 2 Char"/>
+    <w:basedOn w:val="DefaultParagraphFont"/>
+    <w:link w:val="Heading2"/>
     <w:uiPriority w:val="9"/>
     <w:rsid w:val="00C527BF"/>
     <w:rPr>
@@ -3501,10 +4309,10 @@
       <w:szCs w:val="26"/>
     </w:rPr>
   </w:style>
-  <w:style w:type="character" w:customStyle="1" w:styleId="Overskrift3Tegn">
-    <w:name w:val="Overskrift 3 Tegn"/>
-    <w:basedOn w:val="Standardskriftforavsnitt"/>
-    <w:link w:val="Overskrift3"/>
+  <w:style w:type="character" w:customStyle="1" w:styleId="Heading3Char">
+    <w:name w:val="Heading 3 Char"/>
+    <w:basedOn w:val="DefaultParagraphFont"/>
+    <w:link w:val="Heading3"/>
     <w:uiPriority w:val="9"/>
     <w:rsid w:val="00C527BF"/>
     <w:rPr>
@@ -3514,9 +4322,9 @@
       <w:szCs w:val="24"/>
     </w:rPr>
   </w:style>
-  <w:style w:type="table" w:styleId="Tabellrutenett">
+  <w:style w:type="table" w:styleId="TableGrid">
     <w:name w:val="Table Grid"/>
-    <w:basedOn w:val="Vanligtabell"/>
+    <w:basedOn w:val="TableNormal"/>
     <w:uiPriority w:val="39"/>
     <w:rsid w:val="003F4CED"/>
     <w:pPr>
@@ -3533,9 +4341,9 @@
       </w:tblBorders>
     </w:tblPr>
   </w:style>
-  <w:style w:type="table" w:styleId="Rutenettabell4uthevingsfarge1">
+  <w:style w:type="table" w:styleId="GridTable4-Accent1">
     <w:name w:val="Grid Table 4 Accent 1"/>
-    <w:basedOn w:val="Vanligtabell"/>
+    <w:basedOn w:val="TableNormal"/>
     <w:uiPriority w:val="49"/>
     <w:rsid w:val="003F4CED"/>
     <w:pPr>
@@ -3878,7 +4686,7 @@
 </file>
 
 <file path=customXml/itemProps1.xml><?xml version="1.0" encoding="utf-8"?>
-<ds:datastoreItem xmlns:ds="http://schemas.openxmlformats.org/officeDocument/2006/customXml" ds:itemID="{E091681A-5D89-4447-87E7-82BCA1408765}">
+<ds:datastoreItem xmlns:ds="http://schemas.openxmlformats.org/officeDocument/2006/customXml" ds:itemID="{D24E52EC-C98F-4CAF-83E4-0EA677FE53A2}">
   <ds:schemaRefs>
     <ds:schemaRef ds:uri="http://schemas.openxmlformats.org/officeDocument/2006/bibliography"/>
   </ds:schemaRefs>

</xml_diff>